<commit_message>
změna barvy oken na bílo AutoValidate povolena změna fokusu v oknech s errorprovidery
</commit_message>
<xml_diff>
--- a/dokumentace/ZP_VSPJ_SPPSP-2.docx
+++ b/dokumentace/ZP_VSPJ_SPPSP-2.docx
@@ -54,7 +54,6 @@
             <w:listItem w:displayText="Katedra zdravotnických studií" w:value="Katedra zdravotnických studií"/>
           </w:dropDownList>
         </w:sdtPr>
-        <w:sdtEndPr/>
         <w:sdtContent>
           <w:r>
             <w:rPr>
@@ -121,7 +120,6 @@
             <w:listItem w:displayText="diplomová práce" w:value="diplomová práce"/>
           </w:dropDownList>
         </w:sdtPr>
-        <w:sdtEndPr/>
         <w:sdtContent>
           <w:r>
             <w:rPr>
@@ -689,7 +687,6 @@
             <w:listItem w:displayText="Katedra zdravotnických studií" w:value="Katedra zdravotnických studií"/>
           </w:dropDownList>
         </w:sdtPr>
-        <w:sdtEndPr/>
         <w:sdtContent>
           <w:r>
             <w:t>Katedra technických studií</w:t>
@@ -791,8 +788,6 @@
         </w:rPr>
         <w:t xml:space="preserve"> is about</w:t>
       </w:r>
-      <w:bookmarkStart w:id="1" w:name="_GoBack"/>
-      <w:bookmarkEnd w:id="1"/>
       <w:r>
         <w:rPr>
           <w:lang w:val="en-US"/>
@@ -945,7 +940,6 @@
             <w:listItem w:displayText="diplomová" w:value="diplomová"/>
           </w:dropDownList>
         </w:sdtPr>
-        <w:sdtEndPr/>
         <w:sdtContent>
           <w:r>
             <w:t>bakalářská</w:t>
@@ -1000,7 +994,6 @@
             <w:listItem w:displayText="diplomové" w:value="diplomové"/>
           </w:dropDownList>
         </w:sdtPr>
-        <w:sdtEndPr/>
         <w:sdtContent>
           <w:r>
             <w:t>bakalářské</w:t>
@@ -1036,7 +1029,6 @@
             <w:listItem w:displayText="diplomovou" w:value="diplomovou"/>
           </w:dropDownList>
         </w:sdtPr>
-        <w:sdtEndPr/>
         <w:sdtContent>
           <w:r>
             <w:t>bakalářskou</w:t>
@@ -1104,7 +1096,6 @@
             <w:listItem w:displayText="diplomové" w:value="diplomové"/>
           </w:dropDownList>
         </w:sdtPr>
-        <w:sdtEndPr/>
         <w:sdtContent>
           <w:r>
             <w:t>bakalářské</w:t>
@@ -1151,7 +1142,6 @@
             <w:listItem w:displayText="diplomové" w:value="diplomové"/>
           </w:dropDownList>
         </w:sdtPr>
-        <w:sdtEndPr/>
         <w:sdtContent>
           <w:r>
             <w:t>bakalářské</w:t>
@@ -1193,7 +1183,6 @@
             <w:listItem w:displayText="diplomové" w:value="diplomové"/>
           </w:dropDownList>
         </w:sdtPr>
-        <w:sdtEndPr/>
         <w:sdtContent>
           <w:r>
             <w:t>bakalářské</w:t>
@@ -1230,7 +1219,6 @@
             <w:calendar w:val="gregorian"/>
           </w:date>
         </w:sdtPr>
-        <w:sdtEndPr/>
         <w:sdtContent>
           <w:r>
             <w:t>20. března 2019</w:t>
@@ -5159,7 +5147,7 @@
       <w:r>
         <w:fldChar w:fldCharType="end"/>
       </w:r>
-      <w:bookmarkStart w:id="2" w:name="_Toc342837153"/>
+      <w:bookmarkStart w:id="1" w:name="_Toc342837153"/>
     </w:p>
     <w:p>
       <w:pPr>
@@ -5171,7 +5159,7 @@
       <w:r>
         <w:t>obrázků</w:t>
       </w:r>
-      <w:bookmarkEnd w:id="2"/>
+      <w:bookmarkEnd w:id="1"/>
     </w:p>
     <w:p>
       <w:pPr>
@@ -6591,7 +6579,7 @@
           <w:szCs w:val="52"/>
         </w:rPr>
       </w:pPr>
-      <w:bookmarkStart w:id="3" w:name="_Toc342837154"/>
+      <w:bookmarkStart w:id="2" w:name="_Toc342837154"/>
       <w:r>
         <w:br w:type="page"/>
       </w:r>
@@ -6607,7 +6595,7 @@
       <w:r>
         <w:t>použitých zkratek</w:t>
       </w:r>
-      <w:bookmarkEnd w:id="3"/>
+      <w:bookmarkEnd w:id="2"/>
     </w:p>
     <w:p>
       <w:pPr>
@@ -6797,18 +6785,18 @@
           <w:numId w:val="0"/>
         </w:numPr>
       </w:pPr>
-      <w:bookmarkStart w:id="4" w:name="_Toc5723301"/>
+      <w:bookmarkStart w:id="3" w:name="_Toc5723301"/>
       <w:r>
         <w:lastRenderedPageBreak/>
         <w:t>Úvod</w:t>
       </w:r>
-      <w:bookmarkEnd w:id="4"/>
-    </w:p>
-    <w:p>
-      <w:pPr>
-        <w:pStyle w:val="Zkladntext"/>
-      </w:pPr>
-      <w:bookmarkStart w:id="5" w:name="_Hlk528563465"/>
+      <w:bookmarkEnd w:id="3"/>
+    </w:p>
+    <w:p>
+      <w:pPr>
+        <w:pStyle w:val="Zkladntext"/>
+      </w:pPr>
+      <w:bookmarkStart w:id="4" w:name="_Hlk528563465"/>
       <w:r>
         <w:t xml:space="preserve">Každý student kdysi zažil ten pocit nejistoty, zda bude dostatek prostředků k pokračování ve studiu a nebude nutné žádat o výjimky nebo ukončit studium. Tento problém by mnohým mohl vyřešit Systém pro podporu tvorby studijních plánů. </w:t>
       </w:r>
@@ -7141,7 +7129,7 @@
       <w:r>
         <w:t xml:space="preserve"> počítat kredity,</w:t>
       </w:r>
-      <w:bookmarkEnd w:id="5"/>
+      <w:bookmarkEnd w:id="4"/>
       <w:r>
         <w:t xml:space="preserve"> aby se nedostali do situace, že nějaký z následujících semestrů nebude dostatečný počet předmětů k umožnění pokračování studia do dalších ročníků</w:t>
       </w:r>
@@ -7249,11 +7237,11 @@
           <w:numId w:val="0"/>
         </w:numPr>
       </w:pPr>
-      <w:bookmarkStart w:id="6" w:name="_Toc5723302"/>
+      <w:bookmarkStart w:id="5" w:name="_Toc5723302"/>
       <w:r>
         <w:t>Motivace</w:t>
       </w:r>
-      <w:bookmarkEnd w:id="6"/>
+      <w:bookmarkEnd w:id="5"/>
     </w:p>
     <w:p>
       <w:pPr>
@@ -7296,11 +7284,11 @@
           <w:numId w:val="0"/>
         </w:numPr>
       </w:pPr>
-      <w:bookmarkStart w:id="7" w:name="_Toc5723303"/>
+      <w:bookmarkStart w:id="6" w:name="_Toc5723303"/>
       <w:r>
         <w:t>Cíl práce</w:t>
       </w:r>
-      <w:bookmarkEnd w:id="7"/>
+      <w:bookmarkEnd w:id="6"/>
     </w:p>
     <w:p>
       <w:pPr>
@@ -7465,53 +7453,53 @@
           <w:numId w:val="1"/>
         </w:numPr>
       </w:pPr>
-      <w:bookmarkStart w:id="8" w:name="_Toc5723304"/>
-      <w:bookmarkStart w:id="9" w:name="_Toc505071555"/>
-      <w:bookmarkStart w:id="10" w:name="_Hlk3298883"/>
-      <w:bookmarkStart w:id="11" w:name="_Hlk3321348"/>
+      <w:bookmarkStart w:id="7" w:name="_Toc5723304"/>
+      <w:bookmarkStart w:id="8" w:name="_Toc505071555"/>
+      <w:bookmarkStart w:id="9" w:name="_Hlk3298883"/>
+      <w:bookmarkStart w:id="10" w:name="_Hlk3321348"/>
       <w:r>
         <w:lastRenderedPageBreak/>
         <w:t>Teoretická část</w:t>
       </w:r>
+      <w:bookmarkEnd w:id="7"/>
+      <w:r>
+        <w:t xml:space="preserve"> </w:t>
+      </w:r>
       <w:bookmarkEnd w:id="8"/>
+    </w:p>
+    <w:p>
+      <w:pPr>
+        <w:pStyle w:val="Zkladntext"/>
+      </w:pPr>
+      <w:r>
+        <w:t xml:space="preserve">V této kapitole </w:t>
+      </w:r>
+      <w:r>
+        <w:t xml:space="preserve">jsou </w:t>
+      </w:r>
+      <w:r>
+        <w:t>zahrnut</w:t>
+      </w:r>
+      <w:r>
+        <w:t>y části jako je</w:t>
+      </w:r>
       <w:r>
         <w:t xml:space="preserve"> </w:t>
       </w:r>
+      <w:r>
+        <w:t xml:space="preserve">rešerše, teoretická část práce, ve které jsou rozebrány důvody výběru prostředí, použité metody a prostředky využité k tvorbě aplikace. </w:t>
+      </w:r>
+    </w:p>
+    <w:p>
+      <w:pPr>
+        <w:pStyle w:val="Nadpis2"/>
+      </w:pPr>
+      <w:bookmarkStart w:id="11" w:name="_Toc5723305"/>
       <w:bookmarkEnd w:id="9"/>
-    </w:p>
-    <w:p>
-      <w:pPr>
-        <w:pStyle w:val="Zkladntext"/>
-      </w:pPr>
-      <w:r>
-        <w:t xml:space="preserve">V této kapitole </w:t>
-      </w:r>
-      <w:r>
-        <w:t xml:space="preserve">jsou </w:t>
-      </w:r>
-      <w:r>
-        <w:t>zahrnut</w:t>
-      </w:r>
-      <w:r>
-        <w:t>y části jako je</w:t>
-      </w:r>
-      <w:r>
-        <w:t xml:space="preserve"> </w:t>
-      </w:r>
-      <w:r>
-        <w:t xml:space="preserve">rešerše, teoretická část práce, ve které jsou rozebrány důvody výběru prostředí, použité metody a prostředky využité k tvorbě aplikace. </w:t>
-      </w:r>
-    </w:p>
-    <w:p>
-      <w:pPr>
-        <w:pStyle w:val="Nadpis2"/>
-      </w:pPr>
-      <w:bookmarkStart w:id="12" w:name="_Toc5723305"/>
-      <w:bookmarkEnd w:id="10"/>
       <w:r>
         <w:t>Současný stav problematiky</w:t>
       </w:r>
-      <w:bookmarkEnd w:id="12"/>
+      <w:bookmarkEnd w:id="11"/>
     </w:p>
     <w:p>
       <w:pPr>
@@ -7766,13 +7754,13 @@
           <w:numId w:val="1"/>
         </w:numPr>
       </w:pPr>
-      <w:bookmarkStart w:id="13" w:name="_Toc165066"/>
-      <w:bookmarkStart w:id="14" w:name="_Toc5723306"/>
+      <w:bookmarkStart w:id="12" w:name="_Toc165066"/>
+      <w:bookmarkStart w:id="13" w:name="_Toc5723306"/>
       <w:r>
         <w:t>Výběr prostředí ASP.Net vs .Net</w:t>
       </w:r>
+      <w:bookmarkEnd w:id="12"/>
       <w:bookmarkEnd w:id="13"/>
-      <w:bookmarkEnd w:id="14"/>
     </w:p>
     <w:p>
       <w:pPr>
@@ -7861,35 +7849,35 @@
       <w:pPr>
         <w:pStyle w:val="Nadpis2"/>
       </w:pPr>
-      <w:bookmarkStart w:id="15" w:name="_Toc5723307"/>
+      <w:bookmarkStart w:id="14" w:name="_Toc5723307"/>
       <w:r>
         <w:t>C#</w:t>
       </w:r>
+      <w:bookmarkEnd w:id="14"/>
+    </w:p>
+    <w:p>
+      <w:pPr>
+        <w:pStyle w:val="Zkladntext"/>
+      </w:pPr>
+      <w:r>
+        <w:t>Pro tvorbu aplikace byl vybrán jazyk vytvořený pro technologii .NET C#. Tento vysokoúrovňový objektově orientovaný jazyk založen na jeho předchůdcích Java a C++. Výhoda je vysoká robustnost, modernost a jednoduchost tohoto jazyka</w:t>
+      </w:r>
+      <w:r>
+        <w:t xml:space="preserve"> (ISO, 2017)</w:t>
+      </w:r>
+      <w:r>
+        <w:t>.</w:t>
+      </w:r>
+    </w:p>
+    <w:p>
+      <w:pPr>
+        <w:pStyle w:val="Nadpis2"/>
+      </w:pPr>
+      <w:bookmarkStart w:id="15" w:name="_Toc5723308"/>
+      <w:r>
+        <w:t>SQL</w:t>
+      </w:r>
       <w:bookmarkEnd w:id="15"/>
-    </w:p>
-    <w:p>
-      <w:pPr>
-        <w:pStyle w:val="Zkladntext"/>
-      </w:pPr>
-      <w:r>
-        <w:t>Pro tvorbu aplikace byl vybrán jazyk vytvořený pro technologii .NET C#. Tento vysokoúrovňový objektově orientovaný jazyk založen na jeho předchůdcích Java a C++. Výhoda je vysoká robustnost, modernost a jednoduchost tohoto jazyka</w:t>
-      </w:r>
-      <w:r>
-        <w:t xml:space="preserve"> (ISO, 2017)</w:t>
-      </w:r>
-      <w:r>
-        <w:t>.</w:t>
-      </w:r>
-    </w:p>
-    <w:p>
-      <w:pPr>
-        <w:pStyle w:val="Nadpis2"/>
-      </w:pPr>
-      <w:bookmarkStart w:id="16" w:name="_Toc5723308"/>
-      <w:r>
-        <w:t>SQL</w:t>
-      </w:r>
-      <w:bookmarkEnd w:id="16"/>
     </w:p>
     <w:p>
       <w:pPr>
@@ -8039,11 +8027,11 @@
       <w:pPr>
         <w:pStyle w:val="Nadpis2"/>
       </w:pPr>
-      <w:bookmarkStart w:id="17" w:name="_Toc5723309"/>
+      <w:bookmarkStart w:id="16" w:name="_Toc5723309"/>
       <w:r>
         <w:t>UML</w:t>
       </w:r>
-      <w:bookmarkEnd w:id="17"/>
+      <w:bookmarkEnd w:id="16"/>
     </w:p>
     <w:p>
       <w:pPr>
@@ -8094,11 +8082,11 @@
           <w:numId w:val="1"/>
         </w:numPr>
       </w:pPr>
-      <w:bookmarkStart w:id="18" w:name="_Toc5723310"/>
+      <w:bookmarkStart w:id="17" w:name="_Toc5723310"/>
       <w:r>
         <w:t>NuGet</w:t>
       </w:r>
-      <w:bookmarkEnd w:id="18"/>
+      <w:bookmarkEnd w:id="17"/>
     </w:p>
     <w:p>
       <w:pPr>
@@ -8153,11 +8141,11 @@
           <w:numId w:val="1"/>
         </w:numPr>
       </w:pPr>
-      <w:bookmarkStart w:id="19" w:name="_Toc5723311"/>
+      <w:bookmarkStart w:id="18" w:name="_Toc5723311"/>
       <w:r>
         <w:t>Dapper</w:t>
       </w:r>
-      <w:bookmarkEnd w:id="19"/>
+      <w:bookmarkEnd w:id="18"/>
     </w:p>
     <w:p>
       <w:pPr>
@@ -8255,7 +8243,7 @@
         <w:pStyle w:val="Zkladntext"/>
       </w:pPr>
     </w:p>
-    <w:bookmarkEnd w:id="11"/>
+    <w:bookmarkEnd w:id="10"/>
     <w:p>
       <w:pPr>
         <w:rPr>
@@ -8282,7 +8270,7 @@
         <w:spacing w:after="240"/>
         <w:ind w:left="431" w:hanging="431"/>
       </w:pPr>
-      <w:bookmarkStart w:id="20" w:name="_Toc5723312"/>
+      <w:bookmarkStart w:id="19" w:name="_Toc5723312"/>
       <w:r>
         <w:lastRenderedPageBreak/>
         <w:t xml:space="preserve">Analýza </w:t>
@@ -8296,7 +8284,7 @@
       <w:r>
         <w:t>ávrh řešení</w:t>
       </w:r>
-      <w:bookmarkEnd w:id="20"/>
+      <w:bookmarkEnd w:id="19"/>
     </w:p>
     <w:p>
       <w:pPr>
@@ -8368,17 +8356,17 @@
           <w:numId w:val="1"/>
         </w:numPr>
       </w:pPr>
-      <w:bookmarkStart w:id="21" w:name="_Toc5723313"/>
+      <w:bookmarkStart w:id="20" w:name="_Toc5723313"/>
       <w:r>
         <w:t>Datový model aplikace</w:t>
       </w:r>
-      <w:bookmarkEnd w:id="21"/>
-    </w:p>
-    <w:p>
-      <w:pPr>
-        <w:pStyle w:val="Zkladntext"/>
-      </w:pPr>
-      <w:bookmarkStart w:id="22" w:name="_Toc534978756"/>
+      <w:bookmarkEnd w:id="20"/>
+    </w:p>
+    <w:p>
+      <w:pPr>
+        <w:pStyle w:val="Zkladntext"/>
+      </w:pPr>
+      <w:bookmarkStart w:id="21" w:name="_Toc534978756"/>
       <w:r>
         <w:t>Datový model definuje veškerá data, která jsou nutná pro zajištění požadované funkčnosti aplikace. Podrobný popis potřebných dat je uveden v odstavci „Datový slovník“ (</w:t>
       </w:r>
@@ -8466,68 +8454,71 @@
           </wp:inline>
         </w:drawing>
       </w:r>
+      <w:bookmarkEnd w:id="21"/>
+    </w:p>
+    <w:p>
+      <w:pPr>
+        <w:pStyle w:val="Titulek"/>
+      </w:pPr>
+      <w:bookmarkStart w:id="22" w:name="_Toc165070"/>
+      <w:bookmarkStart w:id="23" w:name="_Toc5723345"/>
+      <w:r>
+        <w:t xml:space="preserve">Obrázek </w:t>
+      </w:r>
+      <w:r>
+        <w:rPr>
+          <w:noProof/>
+        </w:rPr>
+        <w:fldChar w:fldCharType="begin"/>
+      </w:r>
+      <w:r>
+        <w:rPr>
+          <w:noProof/>
+        </w:rPr>
+        <w:instrText xml:space="preserve"> SEQ Obrázek \* ARABIC </w:instrText>
+      </w:r>
+      <w:r>
+        <w:rPr>
+          <w:noProof/>
+        </w:rPr>
+        <w:fldChar w:fldCharType="separate"/>
+      </w:r>
+      <w:r>
+        <w:rPr>
+          <w:noProof/>
+        </w:rPr>
+        <w:t>1</w:t>
+      </w:r>
+      <w:r>
+        <w:rPr>
+          <w:noProof/>
+        </w:rPr>
+        <w:fldChar w:fldCharType="end"/>
+      </w:r>
+      <w:r>
+        <w:t xml:space="preserve"> - ER Diagram</w:t>
+      </w:r>
       <w:bookmarkEnd w:id="22"/>
-    </w:p>
-    <w:p>
-      <w:pPr>
-        <w:pStyle w:val="Titulek"/>
-      </w:pPr>
-      <w:bookmarkStart w:id="23" w:name="_Toc165070"/>
-      <w:bookmarkStart w:id="24" w:name="_Toc5723345"/>
-      <w:r>
-        <w:t xml:space="preserve">Obrázek </w:t>
-      </w:r>
-      <w:r>
-        <w:rPr>
-          <w:noProof/>
-        </w:rPr>
-        <w:fldChar w:fldCharType="begin"/>
-      </w:r>
-      <w:r>
-        <w:rPr>
-          <w:noProof/>
-        </w:rPr>
-        <w:instrText xml:space="preserve"> SEQ Obrázek \* ARABIC </w:instrText>
-      </w:r>
-      <w:r>
-        <w:rPr>
-          <w:noProof/>
-        </w:rPr>
-        <w:fldChar w:fldCharType="separate"/>
-      </w:r>
-      <w:r>
-        <w:rPr>
-          <w:noProof/>
-        </w:rPr>
-        <w:t>1</w:t>
-      </w:r>
-      <w:r>
-        <w:rPr>
-          <w:noProof/>
-        </w:rPr>
-        <w:fldChar w:fldCharType="end"/>
-      </w:r>
-      <w:r>
-        <w:t xml:space="preserve"> - ER Diagram</w:t>
+      <w:r>
+        <w:t xml:space="preserve"> aplikace SPPSP</w:t>
       </w:r>
       <w:bookmarkEnd w:id="23"/>
       <w:r>
-        <w:t xml:space="preserve"> aplikace SPPSP</w:t>
-      </w:r>
-      <w:bookmarkEnd w:id="24"/>
+        <w:t xml:space="preserve"> (vlastní)</w:t>
+      </w:r>
     </w:p>
     <w:p>
       <w:pPr>
         <w:pStyle w:val="Nadpis2"/>
       </w:pPr>
-      <w:bookmarkStart w:id="25" w:name="_Toc165060"/>
-      <w:bookmarkStart w:id="26" w:name="_Toc5723314"/>
+      <w:bookmarkStart w:id="24" w:name="_Toc165060"/>
+      <w:bookmarkStart w:id="25" w:name="_Toc5723314"/>
       <w:r>
         <w:lastRenderedPageBreak/>
         <w:t>Datový slovník</w:t>
       </w:r>
+      <w:bookmarkEnd w:id="24"/>
       <w:bookmarkEnd w:id="25"/>
-      <w:bookmarkEnd w:id="26"/>
     </w:p>
     <w:p>
       <w:pPr>
@@ -8572,7 +8563,7 @@
       <w:pPr>
         <w:pStyle w:val="Nadpis3"/>
       </w:pPr>
-      <w:bookmarkStart w:id="27" w:name="_Toc5723315"/>
+      <w:bookmarkStart w:id="26" w:name="_Toc5723315"/>
       <w:r>
         <w:rPr>
           <w:rStyle w:val="Nadpis4Char"/>
@@ -8583,7 +8574,7 @@
         </w:rPr>
         <w:t>Obor</w:t>
       </w:r>
-      <w:bookmarkEnd w:id="27"/>
+      <w:bookmarkEnd w:id="26"/>
     </w:p>
     <w:p>
       <w:pPr>
@@ -8610,8 +8601,8 @@
         <w:pStyle w:val="Titulek"/>
         <w:keepNext/>
       </w:pPr>
-      <w:bookmarkStart w:id="28" w:name="_Toc165075"/>
-      <w:bookmarkStart w:id="29" w:name="_Toc5723356"/>
+      <w:bookmarkStart w:id="27" w:name="_Toc165075"/>
+      <w:bookmarkStart w:id="28" w:name="_Toc5723356"/>
       <w:r>
         <w:t xml:space="preserve">Tabulka </w:t>
       </w:r>
@@ -8657,8 +8648,8 @@
         </w:rPr>
         <w:t>bor</w:t>
       </w:r>
+      <w:bookmarkEnd w:id="27"/>
       <w:bookmarkEnd w:id="28"/>
-      <w:bookmarkEnd w:id="29"/>
     </w:p>
     <w:tbl>
       <w:tblPr>
@@ -8999,7 +8990,7 @@
       <w:r>
         <w:br w:type="page"/>
       </w:r>
-      <w:bookmarkStart w:id="30" w:name="_Toc5723316"/>
+      <w:bookmarkStart w:id="29" w:name="_Toc5723316"/>
       <w:r>
         <w:lastRenderedPageBreak/>
         <w:t>P</w:t>
@@ -9007,7 +8998,7 @@
       <w:r>
         <w:t>ředmět</w:t>
       </w:r>
-      <w:bookmarkEnd w:id="30"/>
+      <w:bookmarkEnd w:id="29"/>
     </w:p>
     <w:p>
       <w:pPr>
@@ -9037,8 +9028,8 @@
         <w:pStyle w:val="Titulek"/>
         <w:keepNext/>
       </w:pPr>
-      <w:bookmarkStart w:id="31" w:name="_Toc165076"/>
-      <w:bookmarkStart w:id="32" w:name="_Toc5723357"/>
+      <w:bookmarkStart w:id="30" w:name="_Toc165076"/>
+      <w:bookmarkStart w:id="31" w:name="_Toc5723357"/>
       <w:r>
         <w:t xml:space="preserve">Tabulka </w:t>
       </w:r>
@@ -9075,11 +9066,11 @@
       <w:r>
         <w:t xml:space="preserve"> - Datový slovník p</w:t>
       </w:r>
+      <w:bookmarkEnd w:id="30"/>
+      <w:r>
+        <w:t>ro Předmět</w:t>
+      </w:r>
       <w:bookmarkEnd w:id="31"/>
-      <w:r>
-        <w:t>ro Předmět</w:t>
-      </w:r>
-      <w:bookmarkEnd w:id="32"/>
     </w:p>
     <w:tbl>
       <w:tblPr>
@@ -9668,11 +9659,11 @@
       <w:pPr>
         <w:pStyle w:val="Nadpis3"/>
       </w:pPr>
-      <w:bookmarkStart w:id="33" w:name="_Toc5723317"/>
+      <w:bookmarkStart w:id="32" w:name="_Toc5723317"/>
       <w:r>
         <w:t>Katedra</w:t>
       </w:r>
-      <w:bookmarkEnd w:id="33"/>
+      <w:bookmarkEnd w:id="32"/>
     </w:p>
     <w:p>
       <w:pPr>
@@ -9696,8 +9687,8 @@
         <w:pStyle w:val="Titulek"/>
         <w:keepNext/>
       </w:pPr>
-      <w:bookmarkStart w:id="34" w:name="_Toc165077"/>
-      <w:bookmarkStart w:id="35" w:name="_Toc5723358"/>
+      <w:bookmarkStart w:id="33" w:name="_Toc165077"/>
+      <w:bookmarkStart w:id="34" w:name="_Toc5723358"/>
       <w:r>
         <w:t xml:space="preserve">Tabulka </w:t>
       </w:r>
@@ -9743,11 +9734,11 @@
       <w:r>
         <w:t>atedr</w:t>
       </w:r>
+      <w:bookmarkEnd w:id="33"/>
+      <w:r>
+        <w:t>u</w:t>
+      </w:r>
       <w:bookmarkEnd w:id="34"/>
-      <w:r>
-        <w:t>u</w:t>
-      </w:r>
-      <w:bookmarkEnd w:id="35"/>
     </w:p>
     <w:tbl>
       <w:tblPr>
@@ -9848,11 +9839,11 @@
       <w:pPr>
         <w:pStyle w:val="Nadpis3"/>
       </w:pPr>
-      <w:bookmarkStart w:id="36" w:name="_Toc5723318"/>
+      <w:bookmarkStart w:id="35" w:name="_Toc5723318"/>
       <w:r>
         <w:t>Vyučující</w:t>
       </w:r>
-      <w:bookmarkEnd w:id="36"/>
+      <w:bookmarkEnd w:id="35"/>
     </w:p>
     <w:p>
       <w:pPr>
@@ -9867,8 +9858,8 @@
         <w:pStyle w:val="Titulek"/>
         <w:keepNext/>
       </w:pPr>
-      <w:bookmarkStart w:id="37" w:name="_Toc165078"/>
-      <w:bookmarkStart w:id="38" w:name="_Toc5723359"/>
+      <w:bookmarkStart w:id="36" w:name="_Toc165078"/>
+      <w:bookmarkStart w:id="37" w:name="_Toc5723359"/>
       <w:r>
         <w:lastRenderedPageBreak/>
         <w:t xml:space="preserve">Tabulka </w:t>
@@ -9912,8 +9903,8 @@
       <w:r>
         <w:t>yučující</w:t>
       </w:r>
+      <w:bookmarkEnd w:id="36"/>
       <w:bookmarkEnd w:id="37"/>
-      <w:bookmarkEnd w:id="38"/>
     </w:p>
     <w:tbl>
       <w:tblPr>
@@ -10098,11 +10089,11 @@
       <w:pPr>
         <w:pStyle w:val="Nadpis3"/>
       </w:pPr>
-      <w:bookmarkStart w:id="39" w:name="_Toc5723319"/>
+      <w:bookmarkStart w:id="38" w:name="_Toc5723319"/>
       <w:r>
         <w:t>Záznam</w:t>
       </w:r>
-      <w:bookmarkEnd w:id="39"/>
+      <w:bookmarkEnd w:id="38"/>
     </w:p>
     <w:p>
       <w:pPr>
@@ -10135,8 +10126,8 @@
         <w:pStyle w:val="Titulek"/>
         <w:keepNext/>
       </w:pPr>
-      <w:bookmarkStart w:id="40" w:name="_Toc165079"/>
-      <w:bookmarkStart w:id="41" w:name="_Toc5723360"/>
+      <w:bookmarkStart w:id="39" w:name="_Toc165079"/>
+      <w:bookmarkStart w:id="40" w:name="_Toc5723360"/>
       <w:r>
         <w:t xml:space="preserve">Tabulka </w:t>
       </w:r>
@@ -10179,8 +10170,8 @@
       <w:r>
         <w:t>áznam</w:t>
       </w:r>
+      <w:bookmarkEnd w:id="39"/>
       <w:bookmarkEnd w:id="40"/>
-      <w:bookmarkEnd w:id="41"/>
     </w:p>
     <w:tbl>
       <w:tblPr>
@@ -10287,11 +10278,11 @@
       <w:pPr>
         <w:pStyle w:val="Nadpis3"/>
       </w:pPr>
-      <w:bookmarkStart w:id="42" w:name="_Toc5723320"/>
+      <w:bookmarkStart w:id="41" w:name="_Toc5723320"/>
       <w:r>
         <w:t>Plán semestr</w:t>
       </w:r>
-      <w:bookmarkEnd w:id="42"/>
+      <w:bookmarkEnd w:id="41"/>
     </w:p>
     <w:p>
       <w:pPr>
@@ -10306,8 +10297,8 @@
         <w:pStyle w:val="Titulek"/>
         <w:keepNext/>
       </w:pPr>
-      <w:bookmarkStart w:id="43" w:name="_Toc165080"/>
-      <w:bookmarkStart w:id="44" w:name="_Toc5723361"/>
+      <w:bookmarkStart w:id="42" w:name="_Toc165080"/>
+      <w:bookmarkStart w:id="43" w:name="_Toc5723361"/>
       <w:r>
         <w:lastRenderedPageBreak/>
         <w:t xml:space="preserve">Tabulka </w:t>
@@ -10357,8 +10348,8 @@
       <w:r>
         <w:t>lán semestru</w:t>
       </w:r>
+      <w:bookmarkEnd w:id="42"/>
       <w:bookmarkEnd w:id="43"/>
-      <w:bookmarkEnd w:id="44"/>
     </w:p>
     <w:tbl>
       <w:tblPr>
@@ -10459,11 +10450,11 @@
       <w:pPr>
         <w:pStyle w:val="Nadpis3"/>
       </w:pPr>
-      <w:bookmarkStart w:id="45" w:name="_Toc5723321"/>
+      <w:bookmarkStart w:id="44" w:name="_Toc5723321"/>
       <w:r>
         <w:t>Výběr</w:t>
       </w:r>
-      <w:bookmarkEnd w:id="45"/>
+      <w:bookmarkEnd w:id="44"/>
     </w:p>
     <w:p>
       <w:pPr>
@@ -10502,8 +10493,8 @@
         <w:pStyle w:val="Titulek"/>
         <w:keepNext/>
       </w:pPr>
-      <w:bookmarkStart w:id="46" w:name="_Toc165081"/>
-      <w:bookmarkStart w:id="47" w:name="_Toc5723362"/>
+      <w:bookmarkStart w:id="45" w:name="_Toc165081"/>
+      <w:bookmarkStart w:id="46" w:name="_Toc5723362"/>
       <w:r>
         <w:t xml:space="preserve">Tabulka </w:t>
       </w:r>
@@ -10552,8 +10543,8 @@
       <w:r>
         <w:t>ýběr</w:t>
       </w:r>
+      <w:bookmarkEnd w:id="45"/>
       <w:bookmarkEnd w:id="46"/>
-      <w:bookmarkEnd w:id="47"/>
     </w:p>
     <w:tbl>
       <w:tblPr>
@@ -10666,12 +10657,12 @@
           <w:numId w:val="1"/>
         </w:numPr>
       </w:pPr>
-      <w:bookmarkStart w:id="48" w:name="_Toc5723322"/>
+      <w:bookmarkStart w:id="47" w:name="_Toc5723322"/>
       <w:r>
         <w:lastRenderedPageBreak/>
         <w:t>Funkční model aplikace</w:t>
       </w:r>
-      <w:bookmarkEnd w:id="48"/>
+      <w:bookmarkEnd w:id="47"/>
     </w:p>
     <w:p>
       <w:pPr>
@@ -10762,35 +10753,25 @@
         <w:pStyle w:val="Titulek"/>
         <w:jc w:val="both"/>
       </w:pPr>
-      <w:bookmarkStart w:id="49" w:name="_Toc5723346"/>
+      <w:bookmarkStart w:id="48" w:name="_Toc5723346"/>
       <w:r>
         <w:t xml:space="preserve">Obrázek </w:t>
       </w:r>
-      <w:r>
-        <w:fldChar w:fldCharType="begin"/>
-      </w:r>
-      <w:r>
-        <w:instrText xml:space="preserve"> SEQ Obrázek \* ARABIC </w:instrText>
-      </w:r>
-      <w:r>
-        <w:fldChar w:fldCharType="separate"/>
-      </w:r>
-      <w:r>
-        <w:rPr>
-          <w:noProof/>
-        </w:rPr>
-        <w:t>2</w:t>
-      </w:r>
-      <w:r>
-        <w:rPr>
-          <w:noProof/>
-        </w:rPr>
-        <w:fldChar w:fldCharType="end"/>
-      </w:r>
+      <w:fldSimple w:instr=" SEQ Obrázek \* ARABIC ">
+        <w:r>
+          <w:rPr>
+            <w:noProof/>
+          </w:rPr>
+          <w:t>2</w:t>
+        </w:r>
+      </w:fldSimple>
       <w:r>
         <w:t xml:space="preserve"> - Use Case model aplikace SPPSP</w:t>
       </w:r>
-      <w:bookmarkEnd w:id="49"/>
+      <w:bookmarkEnd w:id="48"/>
+      <w:r>
+        <w:t xml:space="preserve"> (vlastní)</w:t>
+      </w:r>
     </w:p>
     <w:p>
       <w:pPr>
@@ -10812,7 +10793,7 @@
       <w:pPr>
         <w:pStyle w:val="Nadpis3"/>
       </w:pPr>
-      <w:bookmarkStart w:id="50" w:name="_Toc5723323"/>
+      <w:bookmarkStart w:id="49" w:name="_Toc5723323"/>
       <w:r>
         <w:t xml:space="preserve">Případy užití </w:t>
       </w:r>
@@ -10828,7 +10809,7 @@
       <w:r>
         <w:t>Uživatel</w:t>
       </w:r>
-      <w:bookmarkEnd w:id="50"/>
+      <w:bookmarkEnd w:id="49"/>
     </w:p>
     <w:p>
       <w:pPr>
@@ -11201,14 +11182,14 @@
       <w:pPr>
         <w:pStyle w:val="Nadpis3"/>
       </w:pPr>
-      <w:bookmarkStart w:id="51" w:name="_Toc5723324"/>
+      <w:bookmarkStart w:id="50" w:name="_Toc5723324"/>
       <w:r>
         <w:t xml:space="preserve">Případy užití pro aktéra v roli </w:t>
       </w:r>
       <w:r>
         <w:t>Správa</w:t>
       </w:r>
-      <w:bookmarkEnd w:id="51"/>
+      <w:bookmarkEnd w:id="50"/>
     </w:p>
     <w:p>
       <w:pPr>
@@ -11237,8 +11218,8 @@
       <w:pPr>
         <w:pStyle w:val="Nadpis2"/>
       </w:pPr>
-      <w:bookmarkStart w:id="52" w:name="_Toc165064"/>
-      <w:bookmarkStart w:id="53" w:name="_Toc5723325"/>
+      <w:bookmarkStart w:id="51" w:name="_Toc165064"/>
+      <w:bookmarkStart w:id="52" w:name="_Toc5723325"/>
       <w:r>
         <w:t>Scénář</w:t>
       </w:r>
@@ -11254,12 +11235,12 @@
       <w:r>
         <w:t xml:space="preserve"> užití</w:t>
       </w:r>
+      <w:bookmarkEnd w:id="51"/>
+      <w:r>
+        <w:t xml:space="preserve"> aktéra v roli Správa</w:t>
+      </w:r>
       <w:bookmarkEnd w:id="52"/>
       <w:r>
-        <w:t xml:space="preserve"> aktéra v roli Správa</w:t>
-      </w:r>
-      <w:bookmarkEnd w:id="53"/>
-      <w:r>
         <w:t xml:space="preserve"> </w:t>
       </w:r>
     </w:p>
@@ -11283,12 +11264,12 @@
       <w:pPr>
         <w:pStyle w:val="Nadpis3"/>
       </w:pPr>
-      <w:bookmarkStart w:id="54" w:name="_Toc5723326"/>
+      <w:bookmarkStart w:id="53" w:name="_Toc5723326"/>
       <w:r>
         <w:lastRenderedPageBreak/>
         <w:t>Správa garantů správcem:</w:t>
       </w:r>
-      <w:bookmarkEnd w:id="54"/>
+      <w:bookmarkEnd w:id="53"/>
     </w:p>
     <w:p>
       <w:pPr>
@@ -11298,8 +11279,8 @@
       <w:r>
         <w:t xml:space="preserve">                  </w:t>
       </w:r>
-      <w:bookmarkStart w:id="55" w:name="_Toc165082"/>
-      <w:bookmarkStart w:id="56" w:name="_Toc5723363"/>
+      <w:bookmarkStart w:id="54" w:name="_Toc165082"/>
+      <w:bookmarkStart w:id="55" w:name="_Toc5723363"/>
       <w:r>
         <w:t xml:space="preserve">Tabulka </w:t>
       </w:r>
@@ -11342,8 +11323,8 @@
       <w:r>
         <w:t xml:space="preserve"> garantů</w:t>
       </w:r>
+      <w:bookmarkEnd w:id="54"/>
       <w:bookmarkEnd w:id="55"/>
-      <w:bookmarkEnd w:id="56"/>
     </w:p>
     <w:tbl>
       <w:tblPr>
@@ -11729,12 +11710,12 @@
       <w:pPr>
         <w:pStyle w:val="Nadpis3"/>
       </w:pPr>
-      <w:bookmarkStart w:id="57" w:name="_Toc5723327"/>
+      <w:bookmarkStart w:id="56" w:name="_Toc5723327"/>
       <w:r>
         <w:lastRenderedPageBreak/>
         <w:t>Model správy garanta</w:t>
       </w:r>
-      <w:bookmarkEnd w:id="57"/>
+      <w:bookmarkEnd w:id="56"/>
     </w:p>
     <w:p>
       <w:pPr>
@@ -11801,8 +11782,8 @@
         <w:pStyle w:val="Titulek"/>
         <w:jc w:val="both"/>
       </w:pPr>
-      <w:bookmarkStart w:id="58" w:name="_Toc165072"/>
-      <w:bookmarkStart w:id="59" w:name="_Toc5723347"/>
+      <w:bookmarkStart w:id="57" w:name="_Toc165072"/>
+      <w:bookmarkStart w:id="58" w:name="_Toc5723347"/>
       <w:r>
         <w:t xml:space="preserve">Obrázek </w:t>
       </w:r>
@@ -11851,8 +11832,11 @@
       <w:r>
         <w:t xml:space="preserve"> garantů</w:t>
       </w:r>
+      <w:bookmarkEnd w:id="57"/>
       <w:bookmarkEnd w:id="58"/>
-      <w:bookmarkEnd w:id="59"/>
+      <w:r>
+        <w:t xml:space="preserve"> (vlastní)</w:t>
+      </w:r>
     </w:p>
     <w:p/>
     <w:p>
@@ -11864,12 +11848,12 @@
       <w:pPr>
         <w:pStyle w:val="Nadpis3"/>
       </w:pPr>
-      <w:bookmarkStart w:id="60" w:name="_Toc5723328"/>
+      <w:bookmarkStart w:id="59" w:name="_Toc5723328"/>
       <w:r>
         <w:lastRenderedPageBreak/>
         <w:t>Model správy oborů</w:t>
       </w:r>
-      <w:bookmarkEnd w:id="60"/>
+      <w:bookmarkEnd w:id="59"/>
     </w:p>
     <w:p>
       <w:pPr>
@@ -11930,8 +11914,8 @@
         <w:pStyle w:val="Titulek"/>
         <w:jc w:val="both"/>
       </w:pPr>
-      <w:bookmarkStart w:id="61" w:name="_Toc165073"/>
-      <w:bookmarkStart w:id="62" w:name="_Toc5723348"/>
+      <w:bookmarkStart w:id="60" w:name="_Toc165073"/>
+      <w:bookmarkStart w:id="61" w:name="_Toc5723348"/>
       <w:r>
         <w:t xml:space="preserve">Obrázek </w:t>
       </w:r>
@@ -11974,8 +11958,11 @@
       <w:r>
         <w:t xml:space="preserve"> oborů</w:t>
       </w:r>
+      <w:bookmarkEnd w:id="60"/>
       <w:bookmarkEnd w:id="61"/>
-      <w:bookmarkEnd w:id="62"/>
+      <w:r>
+        <w:t xml:space="preserve"> (vlastní)</w:t>
+      </w:r>
     </w:p>
     <w:p>
       <w:r>
@@ -11986,12 +11973,12 @@
       <w:pPr>
         <w:pStyle w:val="Nadpis3"/>
       </w:pPr>
-      <w:bookmarkStart w:id="63" w:name="_Toc5723329"/>
+      <w:bookmarkStart w:id="62" w:name="_Toc5723329"/>
       <w:r>
         <w:lastRenderedPageBreak/>
         <w:t>Model správy předmětů</w:t>
       </w:r>
-      <w:bookmarkEnd w:id="63"/>
+      <w:bookmarkEnd w:id="62"/>
     </w:p>
     <w:p>
       <w:pPr>
@@ -12052,8 +12039,8 @@
         <w:pStyle w:val="Titulek"/>
         <w:jc w:val="both"/>
       </w:pPr>
-      <w:bookmarkStart w:id="64" w:name="_Toc165074"/>
-      <w:bookmarkStart w:id="65" w:name="_Toc5723349"/>
+      <w:bookmarkStart w:id="63" w:name="_Toc165074"/>
+      <w:bookmarkStart w:id="64" w:name="_Toc5723349"/>
       <w:r>
         <w:t xml:space="preserve">Obrázek </w:t>
       </w:r>
@@ -12102,8 +12089,11 @@
       <w:r>
         <w:t>předmětů</w:t>
       </w:r>
+      <w:bookmarkEnd w:id="63"/>
       <w:bookmarkEnd w:id="64"/>
-      <w:bookmarkEnd w:id="65"/>
+      <w:r>
+        <w:t xml:space="preserve"> (vlastní)</w:t>
+      </w:r>
     </w:p>
     <w:p>
       <w:pPr>
@@ -12129,13 +12119,55 @@
           <w:numId w:val="1"/>
         </w:numPr>
       </w:pPr>
-      <w:bookmarkStart w:id="66" w:name="_Toc165065"/>
-      <w:bookmarkStart w:id="67" w:name="_Toc5723330"/>
+      <w:bookmarkStart w:id="65" w:name="_Toc165065"/>
+      <w:bookmarkStart w:id="66" w:name="_Toc5723330"/>
       <w:r>
         <w:lastRenderedPageBreak/>
         <w:t>Popis implementace</w:t>
       </w:r>
+      <w:bookmarkEnd w:id="65"/>
       <w:bookmarkEnd w:id="66"/>
+    </w:p>
+    <w:p>
+      <w:pPr>
+        <w:pStyle w:val="Zkladntext"/>
+      </w:pPr>
+      <w:r>
+        <w:t xml:space="preserve">V této části </w:t>
+      </w:r>
+      <w:r>
+        <w:t>je</w:t>
+      </w:r>
+      <w:r>
+        <w:t xml:space="preserve"> rozebrána implementace aplikace. </w:t>
+      </w:r>
+      <w:r>
+        <w:t>Je zde</w:t>
+      </w:r>
+      <w:r>
+        <w:t xml:space="preserve"> využito poznatků z analytické části práce. </w:t>
+      </w:r>
+      <w:r>
+        <w:t>Obsahuje rovněž popis</w:t>
+      </w:r>
+      <w:r>
+        <w:t xml:space="preserve"> naplnění databáze daty s předměty a vším potřebným, implementace funkcí a realizace tvorby samotného plánu.</w:t>
+      </w:r>
+    </w:p>
+    <w:p>
+      <w:pPr>
+        <w:pStyle w:val="Nadpis2"/>
+      </w:pPr>
+      <w:bookmarkStart w:id="67" w:name="_Toc5723331"/>
+      <w:r>
+        <w:t>Tvorba</w:t>
+      </w:r>
+      <w:r>
+        <w:t xml:space="preserve"> </w:t>
+      </w:r>
+      <w:r>
+        <w:t>plánu</w:t>
+      </w:r>
       <w:bookmarkEnd w:id="67"/>
     </w:p>
     <w:p>
@@ -12143,48 +12175,6 @@
         <w:pStyle w:val="Zkladntext"/>
       </w:pPr>
       <w:r>
-        <w:t xml:space="preserve">V této části </w:t>
-      </w:r>
-      <w:r>
-        <w:t>je</w:t>
-      </w:r>
-      <w:r>
-        <w:t xml:space="preserve"> rozebrána implementace aplikace. </w:t>
-      </w:r>
-      <w:r>
-        <w:t>Je zde</w:t>
-      </w:r>
-      <w:r>
-        <w:t xml:space="preserve"> využito poznatků z analytické části práce. </w:t>
-      </w:r>
-      <w:r>
-        <w:t>Obsahuje rovněž popis</w:t>
-      </w:r>
-      <w:r>
-        <w:t xml:space="preserve"> naplnění databáze daty s předměty a vším potřebným, implementace funkcí a realizace tvorby samotného plánu.</w:t>
-      </w:r>
-    </w:p>
-    <w:p>
-      <w:pPr>
-        <w:pStyle w:val="Nadpis2"/>
-      </w:pPr>
-      <w:bookmarkStart w:id="68" w:name="_Toc5723331"/>
-      <w:r>
-        <w:t>Tvorba</w:t>
-      </w:r>
-      <w:r>
-        <w:t xml:space="preserve"> </w:t>
-      </w:r>
-      <w:r>
-        <w:t>plánu</w:t>
-      </w:r>
-      <w:bookmarkEnd w:id="68"/>
-    </w:p>
-    <w:p>
-      <w:pPr>
-        <w:pStyle w:val="Zkladntext"/>
-      </w:pPr>
-      <w:r>
         <w:t>Pro úplné využití aplikace je zapotřebí vytvořit záznam tohoto plánu. Jak je popsáno v kapitole (2.2.5) tyto záznamy se skládají z</w:t>
       </w:r>
       <w:r>
@@ -12219,10 +12209,10 @@
           <w:noProof/>
         </w:rPr>
         <w:drawing>
-          <wp:inline distT="0" distB="0" distL="0" distR="0" wp14:anchorId="2E4F3F97" wp14:editId="3E959A62">
-            <wp:extent cx="5399405" cy="2858135"/>
+          <wp:inline distT="0" distB="0" distL="0" distR="0" wp14:anchorId="3D332EDC" wp14:editId="41DBA7BB">
+            <wp:extent cx="5391785" cy="2880995"/>
             <wp:effectExtent l="0" t="0" r="0" b="0"/>
-            <wp:docPr id="35" name="Obrázek 35"/>
+            <wp:docPr id="18" name="Obrázek 18"/>
             <wp:cNvGraphicFramePr>
               <a:graphicFrameLocks xmlns:a="http://schemas.openxmlformats.org/drawingml/2006/main" noChangeAspect="1"/>
             </wp:cNvGraphicFramePr>
@@ -12230,23 +12220,36 @@
               <a:graphicData uri="http://schemas.openxmlformats.org/drawingml/2006/picture">
                 <pic:pic xmlns:pic="http://schemas.openxmlformats.org/drawingml/2006/picture">
                   <pic:nvPicPr>
-                    <pic:cNvPr id="1" name=""/>
-                    <pic:cNvPicPr/>
+                    <pic:cNvPr id="0" name="Picture 2"/>
+                    <pic:cNvPicPr>
+                      <a:picLocks noChangeAspect="1" noChangeArrowheads="1"/>
+                    </pic:cNvPicPr>
                   </pic:nvPicPr>
                   <pic:blipFill>
-                    <a:blip r:embed="rId18"/>
+                    <a:blip r:embed="rId18">
+                      <a:extLst>
+                        <a:ext uri="{28A0092B-C50C-407E-A947-70E740481C1C}">
+                          <a14:useLocalDpi xmlns:a14="http://schemas.microsoft.com/office/drawing/2010/main" val="0"/>
+                        </a:ext>
+                      </a:extLst>
+                    </a:blip>
+                    <a:srcRect/>
                     <a:stretch>
                       <a:fillRect/>
                     </a:stretch>
                   </pic:blipFill>
-                  <pic:spPr>
+                  <pic:spPr bwMode="auto">
                     <a:xfrm>
                       <a:off x="0" y="0"/>
-                      <a:ext cx="5399405" cy="2858135"/>
+                      <a:ext cx="5391785" cy="2880995"/>
                     </a:xfrm>
                     <a:prstGeom prst="rect">
                       <a:avLst/>
                     </a:prstGeom>
+                    <a:noFill/>
+                    <a:ln>
+                      <a:noFill/>
+                    </a:ln>
                   </pic:spPr>
                 </pic:pic>
               </a:graphicData>
@@ -12260,38 +12263,20 @@
         <w:pStyle w:val="Titulek"/>
         <w:jc w:val="both"/>
       </w:pPr>
-      <w:bookmarkStart w:id="69" w:name="_Toc5723350"/>
       <w:r>
         <w:t xml:space="preserve">Obrázek </w:t>
       </w:r>
-      <w:r>
-        <w:fldChar w:fldCharType="begin"/>
-      </w:r>
-      <w:r>
-        <w:instrText xml:space="preserve"> SEQ Obrázek \* ARABIC </w:instrText>
-      </w:r>
-      <w:r>
-        <w:fldChar w:fldCharType="separate"/>
-      </w:r>
-      <w:r>
-        <w:rPr>
-          <w:noProof/>
-        </w:rPr>
-        <w:t>6</w:t>
-      </w:r>
-      <w:r>
-        <w:rPr>
-          <w:noProof/>
-        </w:rPr>
-        <w:fldChar w:fldCharType="end"/>
-      </w:r>
-      <w:r>
-        <w:t xml:space="preserve"> - </w:t>
-      </w:r>
-      <w:r>
-        <w:t>Tvorba záznamu</w:t>
-      </w:r>
-      <w:bookmarkEnd w:id="69"/>
+      <w:fldSimple w:instr=" SEQ Obrázek \* ARABIC ">
+        <w:r>
+          <w:rPr>
+            <w:noProof/>
+          </w:rPr>
+          <w:t>6</w:t>
+        </w:r>
+      </w:fldSimple>
+      <w:r>
+        <w:t xml:space="preserve"> - Tvorba záznamu (vlastní)</w:t>
+      </w:r>
     </w:p>
     <w:p/>
     <w:p>
@@ -12360,6 +12345,7 @@
           <w:b/>
           <w:noProof/>
         </w:rPr>
+        <w:lastRenderedPageBreak/>
         <w:t>Vstup</w:t>
       </w:r>
       <w:r>
@@ -12393,7 +12379,6 @@
           <w:b/>
           <w:noProof/>
         </w:rPr>
-        <w:lastRenderedPageBreak/>
         <w:t>Výstup</w:t>
       </w:r>
       <w:r>
@@ -12490,35 +12475,25 @@
           <w:noProof/>
         </w:rPr>
       </w:pPr>
-      <w:bookmarkStart w:id="70" w:name="_Toc5723351"/>
+      <w:bookmarkStart w:id="68" w:name="_Toc5723351"/>
       <w:r>
         <w:t xml:space="preserve">Obrázek </w:t>
       </w:r>
-      <w:r>
-        <w:fldChar w:fldCharType="begin"/>
-      </w:r>
-      <w:r>
-        <w:instrText xml:space="preserve"> SEQ Obrázek \* ARABIC </w:instrText>
-      </w:r>
-      <w:r>
-        <w:fldChar w:fldCharType="separate"/>
-      </w:r>
-      <w:r>
-        <w:rPr>
-          <w:noProof/>
-        </w:rPr>
-        <w:t>7</w:t>
-      </w:r>
-      <w:r>
-        <w:rPr>
-          <w:noProof/>
-        </w:rPr>
-        <w:fldChar w:fldCharType="end"/>
-      </w:r>
+      <w:fldSimple w:instr=" SEQ Obrázek \* ARABIC ">
+        <w:r>
+          <w:rPr>
+            <w:noProof/>
+          </w:rPr>
+          <w:t>8</w:t>
+        </w:r>
+      </w:fldSimple>
       <w:r>
         <w:t xml:space="preserve"> - Tvorba nového záznamu</w:t>
       </w:r>
-      <w:bookmarkEnd w:id="70"/>
+      <w:bookmarkEnd w:id="68"/>
+      <w:r>
+        <w:t xml:space="preserve"> (vlastní)</w:t>
+      </w:r>
     </w:p>
     <w:p/>
     <w:p>
@@ -12585,6 +12560,7 @@
         <w:rPr>
           <w:b/>
         </w:rPr>
+        <w:lastRenderedPageBreak/>
         <w:t>Postup</w:t>
       </w:r>
       <w:r>
@@ -12594,11 +12570,7 @@
         <w:t>doby,</w:t>
       </w:r>
       <w:r>
-        <w:t xml:space="preserve"> </w:t>
-      </w:r>
-      <w:r>
-        <w:lastRenderedPageBreak/>
-        <w:t>než jsou tyto počty semestrů stejné. Naopak pakliže je počet nových semestrů větší než původní počet, tak se přidají další plány na semestr až do doby, něž tyto počty jsou stejné</w:t>
+        <w:t xml:space="preserve"> než jsou tyto počty semestrů stejné. Naopak pakliže je počet nových semestrů větší než původní počet, tak se přidají další plány na semestr až do doby, něž tyto počty jsou stejné</w:t>
       </w:r>
       <w:r>
         <w:t>.</w:t>
@@ -12661,7 +12633,7 @@
         <w:pStyle w:val="Titulek"/>
         <w:jc w:val="both"/>
       </w:pPr>
-      <w:bookmarkStart w:id="71" w:name="_Toc5723352"/>
+      <w:bookmarkStart w:id="69" w:name="_Toc5723352"/>
       <w:r>
         <w:t xml:space="preserve">Obrázek </w:t>
       </w:r>
@@ -12687,7 +12659,7 @@
         <w:rPr>
           <w:noProof/>
         </w:rPr>
-        <w:t>8</w:t>
+        <w:t>9</w:t>
       </w:r>
       <w:r>
         <w:rPr>
@@ -12698,7 +12670,10 @@
       <w:r>
         <w:t xml:space="preserve"> – Úprava záznamu a změna počtu semestru</w:t>
       </w:r>
-      <w:bookmarkEnd w:id="71"/>
+      <w:bookmarkEnd w:id="69"/>
+      <w:r>
+        <w:t xml:space="preserve"> (vlastní)</w:t>
+      </w:r>
     </w:p>
     <w:p/>
     <w:p>
@@ -12722,7 +12697,7 @@
       <w:r>
         <w:t xml:space="preserve"> </w:t>
       </w:r>
-      <w:bookmarkStart w:id="72" w:name="_Toc5723332"/>
+      <w:bookmarkStart w:id="70" w:name="_Toc5723332"/>
       <w:r>
         <w:t xml:space="preserve">Přidávání </w:t>
       </w:r>
@@ -12732,7 +12707,7 @@
       <w:r>
         <w:t xml:space="preserve"> do semestru</w:t>
       </w:r>
-      <w:bookmarkEnd w:id="72"/>
+      <w:bookmarkEnd w:id="70"/>
     </w:p>
     <w:p>
       <w:pPr>
@@ -12748,7 +12723,11 @@
         <w:t xml:space="preserve"> výběru předmětů do daných semestrů a je zapotřebí pro kompletní tvorbu plánu. Tato funkce je realizovaná </w:t>
       </w:r>
       <w:r>
-        <w:t xml:space="preserve">přes formulářové okno Přidávání. Toto okno bere údaje zadaného semestru, vybraného oboru daného záznamu plánu, ze kterého se načítají sudé, liché předměty a sporty. Tyto seznamy jsou aktualizované při každém provedení přidání a při načtení plánu. U sportů se kontroluje, zda nebyl zapsán pouze v daný semestr, jelikož lze sporty absolvovat několikrát a ostatní předměty podle toho, zda </w:t>
+        <w:t xml:space="preserve">přes formulářové okno Přidávání. Toto okno bere údaje zadaného semestru, vybraného oboru daného záznamu plánu, ze kterého se načítají sudé, liché předměty a sporty. Tyto seznamy jsou aktualizované při každém provedení přidání a při načtení plánu. U sportů se kontroluje, </w:t>
+      </w:r>
+      <w:r>
+        <w:lastRenderedPageBreak/>
+        <w:t xml:space="preserve">zda nebyl zapsán pouze v daný semestr, jelikož lze sporty absolvovat několikrát a ostatní předměty podle toho, zda </w:t>
       </w:r>
       <w:r>
         <w:t>doporučený,</w:t>
@@ -12788,7 +12767,6 @@
         <w:rPr>
           <w:b/>
         </w:rPr>
-        <w:lastRenderedPageBreak/>
         <w:t>Vstup</w:t>
       </w:r>
       <w:r>
@@ -12907,7 +12885,7 @@
         <w:pStyle w:val="Titulek"/>
         <w:jc w:val="both"/>
       </w:pPr>
-      <w:bookmarkStart w:id="73" w:name="_Toc5723353"/>
+      <w:bookmarkStart w:id="71" w:name="_Toc5723353"/>
       <w:r>
         <w:t xml:space="preserve">Obrázek </w:t>
       </w:r>
@@ -12933,7 +12911,7 @@
         <w:rPr>
           <w:noProof/>
         </w:rPr>
-        <w:t>9</w:t>
+        <w:t>10</w:t>
       </w:r>
       <w:r>
         <w:rPr>
@@ -12950,138 +12928,138 @@
       <w:r>
         <w:t>seznamu</w:t>
       </w:r>
+      <w:bookmarkEnd w:id="71"/>
+      <w:r>
+        <w:t xml:space="preserve"> (vlastní)</w:t>
+      </w:r>
+    </w:p>
+    <w:p/>
+    <w:p>
+      <w:pPr>
+        <w:pStyle w:val="Zkladntext"/>
+      </w:pPr>
+      <w:r>
+        <w:t xml:space="preserve">Pro výběr předmětů slouží dva </w:t>
+      </w:r>
+      <w:r>
+        <w:t>seznamy</w:t>
+      </w:r>
+      <w:r>
+        <w:t xml:space="preserve">, jenž na jedné straně obsahují seznam s předměty a na druhé jsou předměty vybrané. Při kliknutí na předmět se zobrazí data daného předmětu ve vlastní komponentě detailu předmětu. Po potvrzení výběru se data zapíši do databáze o obnoví </w:t>
+      </w:r>
+      <w:r>
+        <w:t>seznam</w:t>
+      </w:r>
+      <w:r>
+        <w:t xml:space="preserve"> na hlavním okně.</w:t>
+      </w:r>
+    </w:p>
+    <w:p>
+      <w:pPr>
+        <w:pStyle w:val="Nadpis2"/>
+      </w:pPr>
+      <w:bookmarkStart w:id="72" w:name="_Toc5723333"/>
+      <w:r>
+        <w:lastRenderedPageBreak/>
+        <w:t>Výpočet kreditů</w:t>
+      </w:r>
+      <w:bookmarkEnd w:id="72"/>
+    </w:p>
+    <w:p>
+      <w:pPr>
+        <w:pStyle w:val="Zkladntext"/>
+      </w:pPr>
+      <w:r>
+        <w:t xml:space="preserve">Pro výpočet počtu povinných, povinně volitelných, volitelných předmětů a sportů kreditů a celkový počet těchto kreditů je využívaná pomocná třída Kredity, která uchovává tyto hodnoty. Při naplnění okna seznamu se zavolá funkce, která prochází atributy každého předmětu v seznamu a ty podle povinnosti roztřídí do daných skupin a počítá jejich sumy. Toto se opakuje pro všechny semestry. Po projití všech semestrů se tyto hodnoty přiřadí do stanovených oken v hlavním okně a barevně označí, zda </w:t>
+      </w:r>
+      <w:r>
+        <w:t>jsou tyto hodnoty dostačující nebo nikoliv.</w:t>
+      </w:r>
+    </w:p>
+    <w:p>
+      <w:pPr>
+        <w:pStyle w:val="Zkladntext"/>
+      </w:pPr>
+      <w:r>
+        <w:rPr>
+          <w:b/>
+        </w:rPr>
+        <w:t>Algoritmus</w:t>
+      </w:r>
+      <w:r>
+        <w:t>:</w:t>
+      </w:r>
+      <w:r>
+        <w:t xml:space="preserve"> </w:t>
+      </w:r>
+      <w:r>
+        <w:t xml:space="preserve">pro </w:t>
+      </w:r>
+      <w:r>
+        <w:rPr>
+          <w:b/>
+        </w:rPr>
+        <w:t>VypoctiPovinnostiKredity</w:t>
+      </w:r>
+      <w:r>
+        <w:t xml:space="preserve"> </w:t>
+      </w:r>
+    </w:p>
+    <w:p>
+      <w:pPr>
+        <w:pStyle w:val="Zkladntext"/>
+      </w:pPr>
+      <w:r>
+        <w:rPr>
+          <w:b/>
+        </w:rPr>
+        <w:t>Vstup</w:t>
+      </w:r>
+      <w:r>
+        <w:t>: Spojový seznam předmětů a záznam třídy Kredit</w:t>
+      </w:r>
+    </w:p>
+    <w:p>
+      <w:pPr>
+        <w:pStyle w:val="Zkladntext"/>
+      </w:pPr>
+      <w:r>
+        <w:rPr>
+          <w:b/>
+        </w:rPr>
+        <w:t>Výstup</w:t>
+      </w:r>
+      <w:r>
+        <w:t>: Přičtené hodnoty do daných atributů do záznamu třídy Kredit</w:t>
+      </w:r>
+    </w:p>
+    <w:p>
+      <w:pPr>
+        <w:pStyle w:val="Zkladntext"/>
+      </w:pPr>
+      <w:r>
+        <w:rPr>
+          <w:b/>
+        </w:rPr>
+        <w:t>Postup</w:t>
+      </w:r>
+      <w:r>
+        <w:t xml:space="preserve">: Funkce prochází každý předmět v seznamu, kde se kontroluje atribut Povinnost. Když se narazí při porovnávání na tuto povinnost, tak se této položky se vezme atribut kredit a ten se přičte k dané položce v Kredit. Další kontrola se již neprovádí a funkce je posunuta na další položku předmětu. Toto se opakuje do konce seznamu. </w:t>
+      </w:r>
+      <w:r>
+        <w:t xml:space="preserve">  </w:t>
+      </w:r>
+    </w:p>
+    <w:p>
+      <w:pPr>
+        <w:pStyle w:val="Nadpis2"/>
+      </w:pPr>
+      <w:bookmarkStart w:id="73" w:name="_Toc5723334"/>
+      <w:r>
+        <w:t>Třída na práci s rozbalovacími seznamy a seznamy</w:t>
+      </w:r>
       <w:bookmarkEnd w:id="73"/>
     </w:p>
-    <w:p/>
-    <w:p>
-      <w:pPr>
-        <w:pStyle w:val="Zkladntext"/>
-      </w:pPr>
-      <w:r>
-        <w:t xml:space="preserve">Pro výběr předmětů slouží dva </w:t>
-      </w:r>
-      <w:r>
-        <w:t>seznamy</w:t>
-      </w:r>
-      <w:r>
-        <w:t xml:space="preserve">, jenž na jedné straně obsahují seznam s předměty a na druhé jsou předměty vybrané. Při kliknutí na předmět se zobrazí data daného předmětu ve vlastní komponentě detailu předmětu. Po potvrzení výběru se data zapíši do databáze o obnoví </w:t>
-      </w:r>
-      <w:r>
-        <w:t>seznam</w:t>
-      </w:r>
-      <w:r>
-        <w:t xml:space="preserve"> na hlavním okně.</w:t>
-      </w:r>
-    </w:p>
-    <w:p>
-      <w:pPr>
-        <w:pStyle w:val="Nadpis2"/>
-      </w:pPr>
-      <w:bookmarkStart w:id="74" w:name="_Toc5723333"/>
-      <w:r>
-        <w:t>Výpočet kreditů</w:t>
-      </w:r>
-      <w:bookmarkEnd w:id="74"/>
-    </w:p>
-    <w:p>
-      <w:pPr>
-        <w:pStyle w:val="Zkladntext"/>
-      </w:pPr>
-      <w:r>
-        <w:t xml:space="preserve">Pro výpočet počtu povinných, povinně volitelných, volitelných předmětů a sportů kreditů a celkový počet těchto kreditů je využívaná pomocná třída Kredity, která uchovává tyto hodnoty. Při naplnění okna seznamu se zavolá funkce, která prochází atributy každého </w:t>
-      </w:r>
-      <w:r>
-        <w:lastRenderedPageBreak/>
-        <w:t xml:space="preserve">předmětu v seznamu a ty podle povinnosti roztřídí do daných skupin a počítá jejich sumy. Toto se opakuje pro všechny semestry. Po projití všech semestrů se tyto hodnoty přiřadí do stanovených oken v hlavním okně a barevně označí, zda </w:t>
-      </w:r>
-      <w:r>
-        <w:t>jsou tyto hodnoty dostačující nebo nikoliv.</w:t>
-      </w:r>
-    </w:p>
-    <w:p>
-      <w:pPr>
-        <w:pStyle w:val="Zkladntext"/>
-      </w:pPr>
-      <w:r>
-        <w:rPr>
-          <w:b/>
-        </w:rPr>
-        <w:t>Algoritmus</w:t>
-      </w:r>
-      <w:r>
-        <w:t>:</w:t>
-      </w:r>
-      <w:r>
-        <w:t xml:space="preserve"> </w:t>
-      </w:r>
-      <w:r>
-        <w:t xml:space="preserve">pro </w:t>
-      </w:r>
-      <w:r>
-        <w:rPr>
-          <w:b/>
-        </w:rPr>
-        <w:t>VypoctiPovinnostiKredity</w:t>
-      </w:r>
-      <w:r>
-        <w:t xml:space="preserve"> </w:t>
-      </w:r>
-    </w:p>
-    <w:p>
-      <w:pPr>
-        <w:pStyle w:val="Zkladntext"/>
-      </w:pPr>
-      <w:r>
-        <w:rPr>
-          <w:b/>
-        </w:rPr>
-        <w:t>Vstup</w:t>
-      </w:r>
-      <w:r>
-        <w:t>: Spojový seznam předmětů a záznam třídy Kredit</w:t>
-      </w:r>
-    </w:p>
-    <w:p>
-      <w:pPr>
-        <w:pStyle w:val="Zkladntext"/>
-      </w:pPr>
-      <w:r>
-        <w:rPr>
-          <w:b/>
-        </w:rPr>
-        <w:t>Výstup</w:t>
-      </w:r>
-      <w:r>
-        <w:t>: Přičtené hodnoty do daných atributů do záznamu třídy Kredit</w:t>
-      </w:r>
-    </w:p>
-    <w:p>
-      <w:pPr>
-        <w:pStyle w:val="Zkladntext"/>
-      </w:pPr>
-      <w:r>
-        <w:rPr>
-          <w:b/>
-        </w:rPr>
-        <w:t>Postup</w:t>
-      </w:r>
-      <w:r>
-        <w:t xml:space="preserve">: Funkce prochází každý předmět v seznamu, kde se kontroluje atribut Povinnost. Když se narazí při porovnávání na tuto povinnost, tak se této položky se vezme atribut kredit a ten se přičte k dané položce v Kredit. Další kontrola se již neprovádí a funkce je posunuta na další položku předmětu. Toto se opakuje do konce seznamu. </w:t>
-      </w:r>
-      <w:r>
-        <w:t xml:space="preserve">  </w:t>
-      </w:r>
-    </w:p>
-    <w:p>
-      <w:pPr>
-        <w:pStyle w:val="Nadpis2"/>
-      </w:pPr>
-      <w:bookmarkStart w:id="75" w:name="_Toc5723334"/>
-      <w:r>
-        <w:t>Třída na práci s rozbalovacími seznamy a seznamy</w:t>
-      </w:r>
-      <w:bookmarkEnd w:id="75"/>
-    </w:p>
     <w:p>
       <w:pPr>
         <w:pStyle w:val="Zkladntext"/>
@@ -13096,7 +13074,16 @@
         <w:t>Filling</w:t>
       </w:r>
       <w:r>
-        <w:t xml:space="preserve"> je pomocná třída využívaná na práci s komponentami rozbalovací seznam (ComboBox) a seznam (Listbox). Hlavním úkolem je zjednodušit vkládání a práci s daty v těchto komponentách. Tyto funkce využívají generické datové typy. Lze využít pro různé vstupní data podobných struktur, v tomto případě třídy přepravek pro jednotlivé tabulky. Díky čemuž lze jednu funkci využít pro několik různých dat. Aby data byla zobrazena v požadovaných formátech je u každé přepravky přetížena funkce ToString(), která upravuje výstup těchto přepravek.</w:t>
+        <w:t xml:space="preserve"> je pomocná třída využívaná na práci s komponentami rozbalovací seznam (ComboBox) a seznam (Listbox). Hlavním úkolem je zjednodušit vkládání a práci s daty v těchto komponentách. Tyto funkce využívají generické datové typy. Lze využít pro různé vstupní data podobných struktur, v tomto případě třídy přepravek pro jednotlivé tabulky. Díky čemuž lze jednu funkci využít pro několik různých dat. Aby data byla zobrazena v požadovaných formátech je u každé přepravky přetížena funkce </w:t>
+      </w:r>
+      <w:r>
+        <w:rPr>
+          <w:i/>
+        </w:rPr>
+        <w:t>ToString()</w:t>
+      </w:r>
+      <w:r>
+        <w:t>, která upravuje výstup těchto přepravek.</w:t>
       </w:r>
     </w:p>
     <w:p>
@@ -13112,8 +13099,9 @@
           <w:sz w:val="19"/>
           <w:szCs w:val="19"/>
         </w:rPr>
+        <w:lastRenderedPageBreak/>
         <w:drawing>
-          <wp:inline distT="0" distB="0" distL="0" distR="0" wp14:anchorId="6CE3EAD9" wp14:editId="7EB5763F">
+          <wp:inline distT="0" distB="0" distL="0" distR="0" wp14:anchorId="6CE3EAD9" wp14:editId="7C784FBB">
             <wp:extent cx="4725059" cy="2448267"/>
             <wp:effectExtent l="0" t="0" r="0" b="9525"/>
             <wp:docPr id="12" name="Obrázek 12"/>
@@ -13154,7 +13142,7 @@
         <w:pStyle w:val="Titulek"/>
         <w:jc w:val="both"/>
       </w:pPr>
-      <w:bookmarkStart w:id="76" w:name="_Toc5723354"/>
+      <w:bookmarkStart w:id="74" w:name="_Toc5723354"/>
       <w:r>
         <w:t xml:space="preserve">Obrázek </w:t>
       </w:r>
@@ -13180,7 +13168,7 @@
         <w:rPr>
           <w:noProof/>
         </w:rPr>
-        <w:t>10</w:t>
+        <w:t>11</w:t>
       </w:r>
       <w:r>
         <w:rPr>
@@ -13191,7 +13179,10 @@
       <w:r>
         <w:t xml:space="preserve"> - Vkládání dat do komponenty rozbalovací seznam</w:t>
       </w:r>
-      <w:bookmarkEnd w:id="76"/>
+      <w:bookmarkEnd w:id="74"/>
+      <w:r>
+        <w:t xml:space="preserve"> (vlastní)</w:t>
+      </w:r>
     </w:p>
     <w:p>
       <w:pPr>
@@ -13204,7 +13195,6 @@
           <w:sz w:val="19"/>
           <w:szCs w:val="19"/>
         </w:rPr>
-        <w:lastRenderedPageBreak/>
         <w:t xml:space="preserve"> </w:t>
       </w:r>
       <w:r>
@@ -13245,7 +13235,7 @@
           <w:noProof/>
         </w:rPr>
         <w:drawing>
-          <wp:inline distT="0" distB="0" distL="0" distR="0" wp14:anchorId="128652FD" wp14:editId="462A7061">
+          <wp:inline distT="0" distB="0" distL="0" distR="0" wp14:anchorId="128652FD" wp14:editId="2E97A941">
             <wp:extent cx="5201376" cy="3238952"/>
             <wp:effectExtent l="0" t="0" r="0" b="0"/>
             <wp:docPr id="25" name="Obrázek 25"/>
@@ -13286,58 +13276,52 @@
         <w:pStyle w:val="Titulek"/>
         <w:jc w:val="both"/>
       </w:pPr>
-      <w:bookmarkStart w:id="77" w:name="_Toc5723355"/>
+      <w:bookmarkStart w:id="75" w:name="_Toc5723355"/>
       <w:r>
         <w:t xml:space="preserve">Obrázek </w:t>
       </w:r>
-      <w:r>
-        <w:fldChar w:fldCharType="begin"/>
-      </w:r>
-      <w:r>
-        <w:instrText xml:space="preserve"> SEQ Obrázek \* ARABIC </w:instrText>
-      </w:r>
-      <w:r>
-        <w:fldChar w:fldCharType="separate"/>
-      </w:r>
-      <w:r>
-        <w:rPr>
-          <w:noProof/>
-        </w:rPr>
-        <w:t>11</w:t>
-      </w:r>
-      <w:r>
-        <w:rPr>
-          <w:noProof/>
-        </w:rPr>
-        <w:fldChar w:fldCharType="end"/>
-      </w:r>
+      <w:fldSimple w:instr=" SEQ Obrázek \* ARABIC ">
+        <w:r>
+          <w:rPr>
+            <w:noProof/>
+          </w:rPr>
+          <w:t>12</w:t>
+        </w:r>
+      </w:fldSimple>
       <w:r>
         <w:t xml:space="preserve"> </w:t>
       </w:r>
       <w:r>
         <w:t>- Vyhledávání v komponentě rozbalovací seznam</w:t>
       </w:r>
-      <w:bookmarkEnd w:id="77"/>
+      <w:bookmarkEnd w:id="75"/>
+      <w:r>
+        <w:t xml:space="preserve"> (vlastní)</w:t>
+      </w:r>
     </w:p>
     <w:p>
       <w:pPr>
         <w:pStyle w:val="Nadpis2"/>
       </w:pPr>
-      <w:bookmarkStart w:id="78" w:name="_Toc5723335"/>
+      <w:bookmarkStart w:id="76" w:name="_Toc5723335"/>
       <w:r>
         <w:t>Vyhledávání</w:t>
       </w:r>
       <w:r>
         <w:t xml:space="preserve"> a úprava</w:t>
       </w:r>
-      <w:bookmarkEnd w:id="78"/>
-    </w:p>
-    <w:p>
-      <w:pPr>
-        <w:pStyle w:val="Zkladntext"/>
-      </w:pPr>
-      <w:r>
-        <w:t xml:space="preserve">Pro lepší přehled a informovanost o potřebných položkách slouží okno vyhledávání, kde si uživatel může vybrat požadovanou kategorii (Obor, Katedra, Garant, Předmět) a tuto položku vyhledat podle zvolení bližších parametrů jako například je katedra u garanta </w:t>
+      <w:bookmarkEnd w:id="76"/>
+    </w:p>
+    <w:p>
+      <w:pPr>
+        <w:pStyle w:val="Zkladntext"/>
+      </w:pPr>
+      <w:r>
+        <w:t xml:space="preserve">Pro lepší přehled a informovanost o potřebných položkách slouží okno vyhledávání, kde si uživatel může vybrat požadovanou kategorii (Obor, Katedra, Garant, Předmět) a tuto </w:t>
+      </w:r>
+      <w:r>
+        <w:lastRenderedPageBreak/>
+        <w:t xml:space="preserve">položku vyhledat podle zvolení bližších parametrů jako například je katedra u garanta </w:t>
       </w:r>
       <w:r>
         <w:br/>
@@ -13372,14 +13356,13 @@
           <w:numId w:val="1"/>
         </w:numPr>
       </w:pPr>
-      <w:bookmarkStart w:id="79" w:name="_Toc165067"/>
-      <w:bookmarkStart w:id="80" w:name="_Toc5723336"/>
-      <w:r>
-        <w:lastRenderedPageBreak/>
+      <w:bookmarkStart w:id="77" w:name="_Toc165067"/>
+      <w:bookmarkStart w:id="78" w:name="_Toc5723336"/>
+      <w:r>
         <w:t>Hromadné plnění dat do databáze</w:t>
       </w:r>
-      <w:bookmarkEnd w:id="79"/>
-      <w:bookmarkEnd w:id="80"/>
+      <w:bookmarkEnd w:id="77"/>
+      <w:bookmarkEnd w:id="78"/>
     </w:p>
     <w:p>
       <w:pPr>
@@ -13447,7 +13430,11 @@
       </w:r>
       <w:r>
         <w:br/>
-        <w:t>se pro vložení těchto dat do databáze využívá vytvořená třída Data CRUD. Jelikož je v tomto souboru obsažena potřebná data pro tabulky obor, katedra, garant a předmět, tak se tento soubor čte po řádku a příslušné zápisy se přidávají do patřičných funkcí, které kontrolují, zda data nejsou již obsažena v databázi či nikoliv. Po tomto vyhodnocení se tyto položky buď zahodí, nebo vloží. Jednotlivé záznamy je potřeba ukládat v pořadí katedra, obor, garant, předmět, protože garant obsahuje odkaz na cizí klíč na identifikační číslo patřičné katedry a předmět obsahuje jak identifikační číslo oboru, tak i garanta. Proto lze jedině zaměnit pozice nahrávání dat do oborů a kateder, jelikož by po přemístění mohlo docházek k chybám na volání záznamů, které ještě nejsou naplněny do databáze.</w:t>
+        <w:t xml:space="preserve">se pro vložení těchto dat do databáze využívá vytvořená třída Data CRUD. Jelikož je v tomto souboru obsažena potřebná data pro tabulky obor, katedra, garant a předmět, tak se tento soubor čte po řádku a příslušné zápisy se přidávají do patřičných funkcí, které kontrolují, zda data nejsou již obsažena v databázi či nikoliv. Po tomto vyhodnocení se </w:t>
+      </w:r>
+      <w:r>
+        <w:lastRenderedPageBreak/>
+        <w:t>tyto položky buď zahodí, nebo vloží. Jednotlivé záznamy je potřeba ukládat v pořadí katedra, obor, garant, předmět, protože garant obsahuje odkaz na cizí klíč na identifikační číslo patřičné katedry a předmět obsahuje jak identifikační číslo oboru, tak i garanta. Proto lze jedině zaměnit pozice nahrávání dat do oborů a kateder, jelikož by po přemístění mohlo docházek k chybám na volání záznamů, které ještě nejsou naplněny do databáze.</w:t>
       </w:r>
     </w:p>
     <w:p>
@@ -13461,7 +13448,7 @@
         <w:t>Algoritmus</w:t>
       </w:r>
       <w:r>
-        <w:t xml:space="preserve"> pro funkci "</w:t>
+        <w:t xml:space="preserve"> pro funkci </w:t>
       </w:r>
       <w:r>
         <w:rPr>
@@ -13469,9 +13456,6 @@
         </w:rPr>
         <w:t>Proved</w:t>
       </w:r>
-      <w:r>
-        <w:t>"</w:t>
-      </w:r>
     </w:p>
     <w:p>
       <w:pPr>
@@ -13481,7 +13465,6 @@
         <w:rPr>
           <w:b/>
         </w:rPr>
-        <w:lastRenderedPageBreak/>
         <w:t>Vstup</w:t>
       </w:r>
       <w:r>
@@ -13545,7 +13528,7 @@
         <w:t>Algoritmus</w:t>
       </w:r>
       <w:r>
-        <w:t xml:space="preserve"> pro funkci "</w:t>
+        <w:t xml:space="preserve"> pro funkci </w:t>
       </w:r>
       <w:r>
         <w:rPr>
@@ -13553,9 +13536,6 @@
         </w:rPr>
         <w:t>InsertKat</w:t>
       </w:r>
-      <w:r>
-        <w:t>"</w:t>
-      </w:r>
     </w:p>
     <w:p>
       <w:pPr>
@@ -13610,16 +13590,13 @@
         <w:t>Algoritmus</w:t>
       </w:r>
       <w:r>
-        <w:t xml:space="preserve"> pro funkci "</w:t>
+        <w:t xml:space="preserve"> pro funkci </w:t>
       </w:r>
       <w:r>
         <w:rPr>
           <w:b/>
         </w:rPr>
         <w:t>InsertPředmětHromada</w:t>
-      </w:r>
-      <w:r>
-        <w:t>"</w:t>
       </w:r>
     </w:p>
     <w:p>
@@ -13693,6 +13670,7 @@
         <w:ind w:left="708" w:right="284"/>
       </w:pPr>
       <w:r>
+        <w:lastRenderedPageBreak/>
         <w:t>Katedra, kde:</w:t>
       </w:r>
     </w:p>
@@ -13793,7 +13771,6 @@
         </w:rPr>
       </w:pPr>
       <w:r>
-        <w:lastRenderedPageBreak/>
         <w:t xml:space="preserve">Email: </w:t>
       </w:r>
       <w:r>
@@ -14098,235 +14075,233 @@
           <w:numId w:val="1"/>
         </w:numPr>
       </w:pPr>
-      <w:bookmarkStart w:id="81" w:name="_Toc534978934"/>
-      <w:bookmarkStart w:id="82" w:name="_Toc5723337"/>
+      <w:bookmarkStart w:id="79" w:name="_Toc534978934"/>
+      <w:bookmarkStart w:id="80" w:name="_Toc5723337"/>
       <w:r>
         <w:t>Načtení popisů k předmětům do databáze</w:t>
       </w:r>
+      <w:bookmarkEnd w:id="79"/>
+      <w:bookmarkEnd w:id="80"/>
+    </w:p>
+    <w:p>
+      <w:pPr>
+        <w:pStyle w:val="Zkladntext"/>
+      </w:pPr>
+      <w:r>
+        <w:t>Pro načtení popisu k předmětu je potřeba využít dalšího souboru, jelikož zápisy jsou více řádkové a komplikuje to situaci načítání po řádcích. Z toho důvodu je načítání řešeno přes nahrání celého textového souboru do řetězce a poté rozděleno po oddělovacím znaménku‘</w:t>
+      </w:r>
+      <w:r>
+        <w:rPr>
+          <w:lang w:val="en-US"/>
+        </w:rPr>
+        <w:t>;’ a pot</w:t>
+      </w:r>
+      <w:r>
+        <w:t xml:space="preserve">é naplněno v cyklu podle počtu znaků.  Po zpracování se vloží text popis předmětu k patřičnému předmětu podle zbylých položek zpracované části souboru. Tento předmět je vyhledán podle dat zadaný při vytváření přepravky, kde se podle názvu </w:t>
+      </w:r>
+      <w:r>
+        <w:lastRenderedPageBreak/>
+        <w:t>a roku označení vyhledá identifikační číslo předmětu. Pro tuto problematiku je vytvořena funkce ProvedPopis v kódu aplikace.</w:t>
+      </w:r>
+    </w:p>
+    <w:p>
+      <w:pPr>
+        <w:pStyle w:val="Zkladntext"/>
+      </w:pPr>
+      <w:r>
+        <w:t xml:space="preserve">Vzorek tohoto souboru má tvar: </w:t>
+      </w:r>
+    </w:p>
+    <w:p>
+      <w:pPr>
+        <w:pStyle w:val="Zkladntext"/>
+        <w:rPr>
+          <w:i/>
+        </w:rPr>
+      </w:pPr>
+      <w:r>
+        <w:rPr>
+          <w:i/>
+        </w:rPr>
+        <w:t>1610; Semestrální projekt; xSP; Cílem Semestrálního projektu je vytvořit pro studenta podmínky pro započetí reálné práce na zpracovávání své bakalářské práce (BP). Student individuálně a formou konzultací se svým vedoucím BP řeší úkoly a problémy související se svou BP. Garant předmětu stanovuje obecné podmínky na realizaci předmětu. Semestrální projekt lze zpracovávat i na jiné téma, než je téma budoucí bakalářské práce, tento způsob však není preferován.; P-13/14; 35</w:t>
+      </w:r>
+    </w:p>
+    <w:p>
+      <w:pPr>
+        <w:pStyle w:val="Zkladntext"/>
+      </w:pPr>
+      <w:r>
+        <w:t>Kde jednotlivé části jsou:</w:t>
+      </w:r>
+    </w:p>
+    <w:p>
+      <w:pPr>
+        <w:pStyle w:val="Zkladntext"/>
+      </w:pPr>
+      <w:r>
+        <w:t>ID předmětu; název předmětu; zkratka předmětu; text popisu předmětu; obor; -</w:t>
+      </w:r>
+    </w:p>
+    <w:p>
+      <w:pPr>
+        <w:pStyle w:val="Zkladntext"/>
+      </w:pPr>
+      <w:r>
+        <w:rPr>
+          <w:b/>
+        </w:rPr>
+        <w:t>Algoritmus</w:t>
+      </w:r>
+      <w:r>
+        <w:t xml:space="preserve"> pro funkci </w:t>
+      </w:r>
+      <w:r>
+        <w:rPr>
+          <w:b/>
+        </w:rPr>
+        <w:t>ProvedPopis</w:t>
+      </w:r>
+    </w:p>
+    <w:p>
+      <w:pPr>
+        <w:pStyle w:val="Zkladntext"/>
+      </w:pPr>
+      <w:r>
+        <w:rPr>
+          <w:b/>
+        </w:rPr>
+        <w:t>Vstup</w:t>
+      </w:r>
+      <w:r>
+        <w:t>: Cesta k souboru, kde jsou uložena data jako text ve výše uvedeném formátu (path)</w:t>
+      </w:r>
+    </w:p>
+    <w:p>
+      <w:pPr>
+        <w:pStyle w:val="Zkladntext"/>
+      </w:pPr>
+      <w:r>
+        <w:rPr>
+          <w:b/>
+        </w:rPr>
+        <w:t>Výstup</w:t>
+      </w:r>
+      <w:r>
+        <w:t>: Přidán popis k předmětu podle dat na řádku do tabulky Předmět v databázi.</w:t>
+      </w:r>
+    </w:p>
+    <w:p>
+      <w:pPr>
+        <w:pStyle w:val="Zkladntext"/>
+      </w:pPr>
+      <w:r>
+        <w:rPr>
+          <w:b/>
+        </w:rPr>
+        <w:t>Postup</w:t>
+      </w:r>
+      <w:r>
+        <w:t xml:space="preserve">: Funkce zapíše celý soubor do pomocného spojovaného seznamu řetězců, kde každá položka je vložena po předem definovaném rozdělovacím znaku (zde „~“). Poté se tento seznam projde pomocí </w:t>
+      </w:r>
+      <w:r>
+        <w:rPr>
+          <w:lang w:val="en-US"/>
+        </w:rPr>
+        <w:t>for</w:t>
+      </w:r>
+      <w:r>
+        <w:t xml:space="preserve"> cyklu, jenž se posouvá podle počtu položek na záznam. Tato část se vloží do přepravky předmětů a pošle jako vstupní hodnota pro funkci InsertPopis.</w:t>
+      </w:r>
+    </w:p>
+    <w:p>
+      <w:pPr>
+        <w:pStyle w:val="Zkladntext"/>
+      </w:pPr>
+      <w:r>
+        <w:rPr>
+          <w:b/>
+        </w:rPr>
+        <w:t>Algoritmus</w:t>
+      </w:r>
+      <w:r>
+        <w:t xml:space="preserve"> vkládání dat </w:t>
+      </w:r>
+      <w:r>
+        <w:rPr>
+          <w:b/>
+        </w:rPr>
+        <w:t>InsertPopis</w:t>
+      </w:r>
+    </w:p>
+    <w:p>
+      <w:pPr>
+        <w:pStyle w:val="Zkladntext"/>
+      </w:pPr>
+      <w:r>
+        <w:rPr>
+          <w:b/>
+        </w:rPr>
+        <w:t>Vstup</w:t>
+      </w:r>
+      <w:r>
+        <w:t>: Přepravka s daty předmětu z funkce ProvedPopis</w:t>
+      </w:r>
+    </w:p>
+    <w:p>
+      <w:pPr>
+        <w:pStyle w:val="Zkladntext"/>
+      </w:pPr>
+      <w:r>
+        <w:rPr>
+          <w:b/>
+        </w:rPr>
+        <w:t>Výstup</w:t>
+      </w:r>
+      <w:r>
+        <w:t>: Vložení popisu k předmětu</w:t>
+      </w:r>
+    </w:p>
+    <w:p>
+      <w:pPr>
+        <w:pStyle w:val="Zkladntext"/>
+      </w:pPr>
+      <w:r>
+        <w:rPr>
+          <w:b/>
+        </w:rPr>
+        <w:t>Postup</w:t>
+      </w:r>
+      <w:r>
+        <w:t>: Funkce vytvoří připojení k databázi, kde se položky přiřadí do patřičných míst v SQL dotazu na vkládání dat.</w:t>
+      </w:r>
+    </w:p>
+    <w:p>
+      <w:pPr>
+        <w:pStyle w:val="Zkladntext"/>
+      </w:pPr>
+      <w:r>
+        <w:t xml:space="preserve">Vlastní kód funkcí na hromadné načítání popisů je k dispozici v příloze </w:t>
+      </w:r>
+      <w:r>
+        <w:t>A3</w:t>
+      </w:r>
+      <w:r>
+        <w:t>.</w:t>
+      </w:r>
+    </w:p>
+    <w:p>
+      <w:pPr>
+        <w:pStyle w:val="Nadpis2"/>
+      </w:pPr>
+      <w:bookmarkStart w:id="81" w:name="_Toc5723338"/>
+      <w:r>
+        <w:lastRenderedPageBreak/>
+        <w:t>Návod</w:t>
+      </w:r>
+      <w:r>
+        <w:t xml:space="preserve"> k použití</w:t>
+      </w:r>
       <w:bookmarkEnd w:id="81"/>
-      <w:bookmarkEnd w:id="82"/>
-    </w:p>
-    <w:p>
-      <w:pPr>
-        <w:pStyle w:val="Zkladntext"/>
-      </w:pPr>
-      <w:r>
-        <w:t>Pro načtení popisu k předmětu je potřeba využít dalšího souboru, jelikož zápisy jsou více řádkové a komplikuje to situaci načítání po řádcích. Z toho důvodu je načítání řešeno přes nahrání celého textového souboru do řetězce a poté rozděleno po oddělovacím znaménku‘</w:t>
-      </w:r>
-      <w:r>
-        <w:rPr>
-          <w:lang w:val="en-US"/>
-        </w:rPr>
-        <w:t>;’ a pot</w:t>
-      </w:r>
-      <w:r>
-        <w:t>é naplněno v cyklu podle počtu znaků.  Po zpracování se vloží text popis předmětu k patřičnému předmětu podle zbylých položek zpracované části souboru. Tento předmět je vyhledán podle dat zadaný při vytváření přepravky, kde se podle názvu a roku označení vyhledá identifikační číslo předmětu. Pro tuto problematiku je vytvořena funkce ProvedPopis v kódu aplikace.</w:t>
-      </w:r>
-    </w:p>
-    <w:p>
-      <w:pPr>
-        <w:pStyle w:val="Zkladntext"/>
-      </w:pPr>
-      <w:r>
-        <w:t xml:space="preserve">Vzorek tohoto souboru má tvar: </w:t>
-      </w:r>
-    </w:p>
-    <w:p>
-      <w:pPr>
-        <w:pStyle w:val="Zkladntext"/>
-        <w:rPr>
-          <w:i/>
-        </w:rPr>
-      </w:pPr>
-      <w:r>
-        <w:rPr>
-          <w:i/>
-        </w:rPr>
-        <w:t xml:space="preserve">1610; Semestrální projekt; xSP; Cílem Semestrálního projektu je vytvořit pro studenta podmínky pro započetí reálné práce na zpracovávání své bakalářské práce (BP). Student individuálně a formou konzultací se svým vedoucím BP řeší úkoly a problémy související </w:t>
-      </w:r>
-      <w:r>
-        <w:rPr>
-          <w:i/>
-        </w:rPr>
-        <w:lastRenderedPageBreak/>
-        <w:t>se svou BP. Garant předmětu stanovuje obecné podmínky na realizaci předmětu. Semestrální projekt lze zpracovávat i na jiné téma, než je téma budoucí bakalářské práce, tento způsob však není preferován.; P-13/14; 35</w:t>
-      </w:r>
-    </w:p>
-    <w:p>
-      <w:pPr>
-        <w:pStyle w:val="Zkladntext"/>
-      </w:pPr>
-      <w:r>
-        <w:t>Kde jednotlivé části jsou:</w:t>
-      </w:r>
-    </w:p>
-    <w:p>
-      <w:pPr>
-        <w:pStyle w:val="Zkladntext"/>
-      </w:pPr>
-      <w:r>
-        <w:t>ID předmětu; název předmětu; zkratka předmětu; text popisu předmětu; obor; -</w:t>
-      </w:r>
-    </w:p>
-    <w:p>
-      <w:pPr>
-        <w:pStyle w:val="Zkladntext"/>
-      </w:pPr>
-      <w:r>
-        <w:rPr>
-          <w:b/>
-        </w:rPr>
-        <w:t>Algoritmus</w:t>
-      </w:r>
-      <w:r>
-        <w:t xml:space="preserve"> pro funkci </w:t>
-      </w:r>
-      <w:r>
-        <w:rPr>
-          <w:b/>
-        </w:rPr>
-        <w:t>ProvedPopis</w:t>
-      </w:r>
-    </w:p>
-    <w:p>
-      <w:pPr>
-        <w:pStyle w:val="Zkladntext"/>
-      </w:pPr>
-      <w:r>
-        <w:rPr>
-          <w:b/>
-        </w:rPr>
-        <w:t>Vstup</w:t>
-      </w:r>
-      <w:r>
-        <w:t>: Cesta k souboru, kde jsou uložena data jako text ve výše uvedeném formátu (path)</w:t>
-      </w:r>
-    </w:p>
-    <w:p>
-      <w:pPr>
-        <w:pStyle w:val="Zkladntext"/>
-      </w:pPr>
-      <w:r>
-        <w:rPr>
-          <w:b/>
-        </w:rPr>
-        <w:t>Výstup</w:t>
-      </w:r>
-      <w:r>
-        <w:t>: Přidán popis k předmětu podle dat na řádku do tabulky Předmět v databázi.</w:t>
-      </w:r>
-    </w:p>
-    <w:p>
-      <w:pPr>
-        <w:pStyle w:val="Zkladntext"/>
-      </w:pPr>
-      <w:r>
-        <w:rPr>
-          <w:b/>
-        </w:rPr>
-        <w:t>Postup</w:t>
-      </w:r>
-      <w:r>
-        <w:t xml:space="preserve">: Funkce zapíše celý soubor do pomocného spojovaného seznamu řetězců, kde každá položka je vložena po předem definovaném rozdělovacím znaku (zde „~“). Poté se tento seznam projde pomocí </w:t>
-      </w:r>
-      <w:r>
-        <w:rPr>
-          <w:lang w:val="en-US"/>
-        </w:rPr>
-        <w:t>for</w:t>
-      </w:r>
-      <w:r>
-        <w:t xml:space="preserve"> cyklu, jenž se posouvá podle počtu položek na záznam. Tato část se vloží do přepravky předmětů a pošle jako vstupní hodnota pro funkci InsertPopis.</w:t>
-      </w:r>
-    </w:p>
-    <w:p>
-      <w:pPr>
-        <w:pStyle w:val="Zkladntext"/>
-      </w:pPr>
-      <w:r>
-        <w:rPr>
-          <w:b/>
-        </w:rPr>
-        <w:t>Algoritmus</w:t>
-      </w:r>
-      <w:r>
-        <w:t xml:space="preserve"> vkládání dat </w:t>
-      </w:r>
-      <w:r>
-        <w:rPr>
-          <w:b/>
-        </w:rPr>
-        <w:t>InsertPopis</w:t>
-      </w:r>
-    </w:p>
-    <w:p>
-      <w:pPr>
-        <w:pStyle w:val="Zkladntext"/>
-      </w:pPr>
-      <w:r>
-        <w:rPr>
-          <w:b/>
-        </w:rPr>
-        <w:t>Vstup</w:t>
-      </w:r>
-      <w:r>
-        <w:t>: Přepravka s daty předmětu z funkce ProvedPopis</w:t>
-      </w:r>
-    </w:p>
-    <w:p>
-      <w:pPr>
-        <w:pStyle w:val="Zkladntext"/>
-      </w:pPr>
-      <w:r>
-        <w:rPr>
-          <w:b/>
-        </w:rPr>
-        <w:t>Výstup</w:t>
-      </w:r>
-      <w:r>
-        <w:t>: Vložení popisu k předmětu</w:t>
-      </w:r>
-    </w:p>
-    <w:p>
-      <w:pPr>
-        <w:pStyle w:val="Zkladntext"/>
-      </w:pPr>
-      <w:r>
-        <w:rPr>
-          <w:b/>
-        </w:rPr>
-        <w:t>Postup</w:t>
-      </w:r>
-      <w:r>
-        <w:t>: Funkce vytvoří připojení k databázi, kde se položky přiřadí do patřičných míst v SQL dotazu na vkládání dat.</w:t>
-      </w:r>
-    </w:p>
-    <w:p>
-      <w:pPr>
-        <w:pStyle w:val="Zkladntext"/>
-      </w:pPr>
-      <w:r>
-        <w:t xml:space="preserve">Vlastní kód funkcí na hromadné načítání popisů je k dispozici v příloze </w:t>
-      </w:r>
-      <w:r>
-        <w:t>A3</w:t>
-      </w:r>
-      <w:r>
-        <w:t>.</w:t>
-      </w:r>
-    </w:p>
-    <w:p>
-      <w:pPr>
-        <w:pStyle w:val="Nadpis2"/>
-      </w:pPr>
-      <w:bookmarkStart w:id="83" w:name="_Toc5723338"/>
-      <w:r>
-        <w:t>Návod</w:t>
-      </w:r>
-      <w:r>
-        <w:t xml:space="preserve"> k použití</w:t>
-      </w:r>
-      <w:bookmarkEnd w:id="83"/>
     </w:p>
     <w:p>
       <w:pPr>
@@ -14394,186 +14369,248 @@
         <w:t xml:space="preserve"> </w:t>
       </w:r>
       <w:r>
+        <w:t xml:space="preserve">s možnostmi tvorby a úpravy záznamů plánů, vyhledávání a nápovědy. Pod touto lištou je rozbalovací okno, ve kterém lze přepínat mezi různými plány. Na pravé straně od plánů se nachází numerické počítadlo, znázorňující vybraný semestr, jež je využíváno pro přidávání předmětů do daného semestru. Pro přidání stačí kliknout na tlačítko </w:t>
+      </w:r>
+      <w:r>
+        <w:rPr>
+          <w:i/>
+        </w:rPr>
+        <w:t>Přidat</w:t>
+      </w:r>
+      <w:r>
+        <w:t>. Pod těmito komponentami je několik políček pro samotné semestry</w:t>
+      </w:r>
+      <w:r>
+        <w:t xml:space="preserve"> s počítadly kreditů</w:t>
+      </w:r>
+      <w:r>
+        <w:t>. Tyto okna se naplní vybranými předměty zvolenými při přidávání. Na každý předmět lze</w:t>
+      </w:r>
+      <w:r>
+        <w:t xml:space="preserve"> K</w:t>
+      </w:r>
+      <w:r>
+        <w:t>liknout</w:t>
+      </w:r>
+      <w:r>
+        <w:t xml:space="preserve"> a tím tento předmět vybrat</w:t>
+      </w:r>
+      <w:r>
+        <w:t>. Po vybrání se zobrazí dodatečné informace</w:t>
+      </w:r>
+      <w:r>
+        <w:t xml:space="preserve"> </w:t>
+      </w:r>
+      <w:r>
+        <w:t xml:space="preserve">k předmětu a možnosti na zobrazení informací o garantovi anebo možnost smazání tohoto předmětu z daného semestru. </w:t>
+      </w:r>
+      <w:r>
+        <w:t>V pravém dolním rohu se pak zobrazují celkové kredity</w:t>
+      </w:r>
+      <w:r>
+        <w:br/>
+      </w:r>
+      <w:r>
+        <w:t>a</w:t>
+      </w:r>
+      <w:r>
+        <w:t xml:space="preserve"> </w:t>
+      </w:r>
+      <w:r>
+        <w:t>další kreditní požadavky určené vybraným oborem. Veškeré kreditní ukazatele mají nastaveny barevné zobrazení, kde zelená znamená dostatek kreditů, a naopak červená nedostatek.</w:t>
+      </w:r>
+      <w:r>
+        <w:t xml:space="preserve">  </w:t>
+      </w:r>
+      <w:r>
+        <w:t>Po vybrání semestru a kliknutí na tlačítko Přidej se dostaneme do nového</w:t>
+      </w:r>
+      <w:r>
+        <w:t xml:space="preserve"> O</w:t>
+      </w:r>
+      <w:r>
+        <w:t xml:space="preserve">kna přidávání, kde na levé straně se ukazují informace o zvoleném předmětu a na pravé straně jsou dvě okna mezi nimiž jsou šipky určující kam se předmět má přesunout. V pravém okně jsou všechny dostupné předměty pro daný semestr a na levé straně pak ty, které chceme zvolit do našeho plánu. Pod tímto oknem je také počítadlo kreditů, které slouží převážně jako informativní údaj o hodnotě přidávaných předmětů. Po kliknutí na tlačítko OK se tyto předměty se přidají do daného semestru a zobrazí na hlavním okně v dané položce. Pakliže chceme přistoupit k módu správce nebo vyhledat nějaké informace o katedrách, oborech, garantech či předmětech, tak na hlavním okně v horním panelu vybereme možnost vyhledávání, která nás přesměruje na okno vyhledávání </w:t>
+      </w:r>
+      <w:r>
+        <w:br/>
+      </w:r>
+      <w:r>
+        <w:t xml:space="preserve">a úprav záznamů v aplikaci. Pro vyhledávání slouží výběr z položek </w:t>
+      </w:r>
+      <w:r>
+        <w:t xml:space="preserve">zobrazený pomocí zatrhávacích oken s názvy obor, katedra, garant, předmět. Po zvolení se v okně zobrazí rozbalovací okno s názvy dané kategorie se všemi záznamy. Tyto záznamy lze filtrovat pomocí pomocných rozbalovacích oken, jsou-li k dispozici anebo napsáním části názvu </w:t>
+      </w:r>
+      <w:r>
         <w:lastRenderedPageBreak/>
-        <w:t xml:space="preserve">s možnostmi tvorby a úpravy záznamů plánů, vyhledávání a nápovědy. Pod touto lištou je rozbalovací okno, ve kterém lze přepínat mezi různými plány. Na pravé straně od plánů se nachází numerické počítadlo, znázorňující vybraný semestr, jež je využíváno pro přidávání předmětů do daného semestru. Pro přidání stačí kliknout na tlačítko </w:t>
+        <w:t xml:space="preserve">do okna. Po rozbalení tohoto okna se zobrazí jenom záznamy obsahující zadané znaky. V horní části tohoto okna je také tlačítko na povolení modu správa, kde po stisknutí vyskočí varovná zpráva o možnosti smazání kritických částí, jenž může dospět až </w:t>
+      </w:r>
+      <w:r>
+        <w:br/>
+      </w:r>
+      <w:r>
+        <w:t>ke zničení</w:t>
+      </w:r>
+      <w:r>
+        <w:t xml:space="preserve"> a smazání</w:t>
+      </w:r>
+      <w:r>
+        <w:t xml:space="preserve"> již vytvořených plánů. Po potvrzení se zobrazí tlačítka na tvorbu, úpravu a mazání</w:t>
+      </w:r>
+      <w:r>
+        <w:t xml:space="preserve"> u okna</w:t>
+      </w:r>
+      <w:r>
+        <w:t xml:space="preserve"> vyhledaných položek</w:t>
+      </w:r>
+      <w:r>
+        <w:t>. Dále se objeví také</w:t>
+      </w:r>
+      <w:r>
+        <w:t xml:space="preserve"> v horní liště možnosti hromadného načtení dat</w:t>
+      </w:r>
+      <w:r>
+        <w:t xml:space="preserve"> pro načítání dat ve větším množství ze souboru</w:t>
+      </w:r>
+      <w:r>
+        <w:t xml:space="preserve">.  Pro tvorbu </w:t>
+      </w:r>
+      <w:r>
+        <w:br/>
+      </w:r>
+      <w:r>
+        <w:t>a úpravu jednotlivých</w:t>
+      </w:r>
+      <w:r>
+        <w:t xml:space="preserve"> položek z</w:t>
+      </w:r>
+      <w:r>
+        <w:t xml:space="preserve"> kategorií se spustí vytvořená okna s políčky pro jednotlivé položky záznamu. Veškeré důležité položky je potřeba vyplnit, aby namísto chybné hlášky</w:t>
+      </w:r>
+      <w:r>
+        <w:t xml:space="preserve"> po potvrzení změn či potvrzení vytvoření se tento prvek u</w:t>
+      </w:r>
+      <w:r>
+        <w:t>ložil</w:t>
+      </w:r>
+      <w:r>
+        <w:t xml:space="preserve"> do databáze</w:t>
+      </w:r>
+      <w:r>
+        <w:t xml:space="preserve">. </w:t>
+      </w:r>
+      <w:r>
+        <w:t>Všechna okna aplikace jsou vyobrazeny v příloze B, kde jsou i jejich krátké popisy.</w:t>
+      </w:r>
+    </w:p>
+    <w:p>
+      <w:pPr>
+        <w:pStyle w:val="Nadpis2"/>
+      </w:pPr>
+      <w:bookmarkStart w:id="82" w:name="_Toc5723339"/>
+      <w:r>
+        <w:t>Podmínky spuštění</w:t>
+      </w:r>
+      <w:bookmarkEnd w:id="82"/>
+    </w:p>
+    <w:p>
+      <w:pPr>
+        <w:pStyle w:val="Zkladntext"/>
+      </w:pPr>
+      <w:r>
+        <w:t xml:space="preserve">Pro správnou funkčnost aplikace je za potřebí podporu lokálních databází a technologii Microsoft .NET Framework 4.6.1 nebo nainstalované VS 2015 nebo novější, kde je nainstalované rozšíření pro aplikace .NET technologie a pro práci se SQL </w:t>
+      </w:r>
+      <w:r>
+        <w:t>databází</w:t>
+      </w:r>
+      <w:r>
+        <w:t>.</w:t>
+      </w:r>
+    </w:p>
+    <w:p>
+      <w:pPr>
+        <w:pStyle w:val="Nadpis2"/>
+      </w:pPr>
+      <w:bookmarkStart w:id="83" w:name="_Toc5723340"/>
+      <w:r>
+        <w:t>Testování</w:t>
+      </w:r>
+      <w:bookmarkEnd w:id="83"/>
+    </w:p>
+    <w:p>
+      <w:pPr>
+        <w:pStyle w:val="Zkladntext"/>
+      </w:pPr>
+      <w:r>
+        <w:t>Testování je jedna z nejdůležitějších částí při tvorbě programu. Test</w:t>
+      </w:r>
+      <w:r>
+        <w:t>ování</w:t>
+      </w:r>
+      <w:r>
+        <w:t xml:space="preserve"> probíhá v logickém pořadí od tvorby samotného plánu do vyhledávání až po CRUD operace.</w:t>
+      </w:r>
+    </w:p>
+    <w:p>
+      <w:pPr>
+        <w:pStyle w:val="Zkladntext"/>
+        <w:rPr>
+          <w:b/>
+        </w:rPr>
+      </w:pPr>
+      <w:r>
+        <w:rPr>
+          <w:b/>
+        </w:rPr>
+        <w:t>Testování tvorby záznamu</w:t>
+      </w:r>
+    </w:p>
+    <w:p>
+      <w:pPr>
+        <w:pStyle w:val="Zkladntext"/>
+      </w:pPr>
+      <w:r>
+        <w:t>Při pokusu o uložení záznamu bez názvu nebo oboru se rozbliká červený vykřičník s informací o nevyplnění. Při úpravě záznamu se při změně objeví tlačítko „</w:t>
       </w:r>
       <w:r>
         <w:rPr>
           <w:i/>
         </w:rPr>
-        <w:t>Přidat</w:t>
-      </w:r>
-      <w:r>
-        <w:t>. Pod těmito komponentami je několik políček pro samotné semestry</w:t>
-      </w:r>
-      <w:r>
-        <w:t xml:space="preserve"> s počítadly kreditů</w:t>
-      </w:r>
-      <w:r>
-        <w:t>. Tyto okna se naplní vybranými předměty zvolenými při přidávání. Na každý předmět lze</w:t>
-      </w:r>
-      <w:r>
-        <w:t xml:space="preserve"> K</w:t>
-      </w:r>
-      <w:r>
-        <w:t>liknout</w:t>
-      </w:r>
-      <w:r>
-        <w:t xml:space="preserve"> a tím tento předmět vybrat</w:t>
-      </w:r>
-      <w:r>
-        <w:t>. Po vybrání se zobrazí dodatečné informace</w:t>
-      </w:r>
-      <w:r>
-        <w:t xml:space="preserve"> </w:t>
-      </w:r>
-      <w:r>
-        <w:t xml:space="preserve">k předmětu a možnosti na zobrazení informací o garantovi anebo možnost smazání tohoto předmětu z daného semestru. </w:t>
-      </w:r>
-      <w:r>
-        <w:t>V pravém dolním rohu se pak zobrazují celkové kredity</w:t>
+        <w:t>?</w:t>
+      </w:r>
+      <w:r>
+        <w:t>“ informující o smazání dat z plánu. Změny počtu semestrů podle předpokladu správně přidávají či odstraňují okna seznamů na hlavním okně. Pomocí validace dat funkce nevstupují do chybových stavů.</w:t>
+      </w:r>
+    </w:p>
+    <w:p>
+      <w:pPr>
+        <w:pStyle w:val="Zkladntext"/>
+        <w:rPr>
+          <w:b/>
+        </w:rPr>
+      </w:pPr>
+      <w:r>
+        <w:rPr>
+          <w:b/>
+        </w:rPr>
+        <w:t>Testování přidávání předmětů do plánu</w:t>
+      </w:r>
+    </w:p>
+    <w:p>
+      <w:pPr>
+        <w:pStyle w:val="Zkladntext"/>
+      </w:pPr>
+      <w:r>
+        <w:t xml:space="preserve">Výběr semestru je omezen na počet podle vybraného záznamu plánu, tudíž lze přiřadit pouze od vygenerovaných seznamů. Při přidávání lze přidat libovolný počet předmětů. Po přidání a odebrání se správně aktualizují seznamy tak, že nelze zapsat tentýž předmět dvakrát v plánu s výjimkou sporů, které lze zapsat do různých semestrů i když byl zapsán, </w:t>
+      </w:r>
+      <w:r>
+        <w:lastRenderedPageBreak/>
+        <w:t>nikoliv však do stejného semestru, kde je již zapsán. Při nevybrání záznamu plánu,</w:t>
       </w:r>
       <w:r>
         <w:br/>
       </w:r>
       <w:r>
-        <w:t>a</w:t>
-      </w:r>
-      <w:r>
-        <w:t xml:space="preserve"> </w:t>
-      </w:r>
-      <w:r>
-        <w:t>další kreditní požadavky určené vybraným oborem. Veškeré kreditní ukazatele mají nastaveny barevné zobrazení, kde zelená znamená dostatek kreditů, a naopak červená nedostatek.</w:t>
-      </w:r>
-      <w:r>
-        <w:t xml:space="preserve">  </w:t>
-      </w:r>
-      <w:r>
-        <w:t>Po vybrání semestru a kliknutí na tlačítko Přidej se dostaneme do nového</w:t>
-      </w:r>
-      <w:r>
-        <w:t xml:space="preserve"> O</w:t>
-      </w:r>
-      <w:r>
-        <w:t xml:space="preserve">kna přidávání, kde na levé straně se ukazují informace o zvoleném předmětu a na pravé straně jsou dvě okna mezi nimiž jsou šipky určující kam se předmět má přesunout. V pravém okně jsou všechny dostupné předměty pro daný semestr a na levé straně pak ty, které chceme zvolit do našeho plánu. Pod tímto oknem je také počítadlo kreditů, které slouží převážně jako informativní údaj o hodnotě přidávaných předmětů. Po kliknutí na tlačítko OK se tyto předměty se přidají do daného semestru a zobrazí na hlavním okně v dané položce. Pakliže chceme přistoupit k módu správce nebo vyhledat nějaké informace o katedrách, oborech, garantech či předmětech, tak na hlavním okně v horním panelu vybereme možnost vyhledávání, která nás přesměruje na okno vyhledávání </w:t>
-      </w:r>
-      <w:r>
-        <w:br/>
-      </w:r>
-      <w:r>
-        <w:t xml:space="preserve">a úprav záznamů v aplikaci. Pro vyhledávání slouží výběr z položek </w:t>
-      </w:r>
-      <w:r>
-        <w:t xml:space="preserve">zobrazený pomocí zatrhávacích oken s názvy obor, katedra, garant, předmět. Po zvolení se v okně zobrazí rozbalovací okno s názvy dané kategorie se všemi záznamy. Tyto záznamy lze filtrovat pomocí pomocných rozbalovacích oken, jsou-li k dispozici anebo napsáním části názvu do okna. Po rozbalení tohoto okna se zobrazí jenom záznamy obsahující zadané znaky. V horní části tohoto okna je také tlačítko na povolení modu správa, kde po stisknutí vyskočí varovná zpráva o možnosti smazání kritických částí, jenž může dospět až </w:t>
-      </w:r>
-      <w:r>
-        <w:br/>
-      </w:r>
-      <w:r>
-        <w:t>ke zničení</w:t>
-      </w:r>
-      <w:r>
-        <w:t xml:space="preserve"> a smazání</w:t>
-      </w:r>
-      <w:r>
-        <w:t xml:space="preserve"> již vytvořených plánů. Po potvrzení se zobrazí tlačítka na tvorbu, úpravu a mazání</w:t>
-      </w:r>
-      <w:r>
-        <w:t xml:space="preserve"> u okna</w:t>
-      </w:r>
-      <w:r>
-        <w:t xml:space="preserve"> vyhledaných položek</w:t>
-      </w:r>
-      <w:r>
-        <w:t>. Dále se objeví také</w:t>
-      </w:r>
-      <w:r>
-        <w:t xml:space="preserve"> v horní liště možnosti hromadného načtení dat</w:t>
-      </w:r>
-      <w:r>
-        <w:t xml:space="preserve"> pro načítání dat ve větším množství ze souboru</w:t>
-      </w:r>
-      <w:r>
-        <w:t xml:space="preserve">.  Pro tvorbu </w:t>
-      </w:r>
-      <w:r>
-        <w:br/>
-      </w:r>
-      <w:r>
-        <w:t>a úpravu jednotlivých</w:t>
-      </w:r>
-      <w:r>
-        <w:t xml:space="preserve"> položek z</w:t>
-      </w:r>
-      <w:r>
-        <w:t xml:space="preserve"> kategorií se spustí vytvořená okna s políčky pro jednotlivé položky záznamu. Veškeré důležité položky je potřeba vyplnit, aby namísto </w:t>
-      </w:r>
-      <w:r>
-        <w:lastRenderedPageBreak/>
-        <w:t>chybné hlášky</w:t>
-      </w:r>
-      <w:r>
-        <w:t xml:space="preserve"> po potvrzení změn či potvrzení vytvoření se tento prvek u</w:t>
-      </w:r>
-      <w:r>
-        <w:t>ložil</w:t>
-      </w:r>
-      <w:r>
-        <w:t xml:space="preserve"> do databáze</w:t>
-      </w:r>
-      <w:r>
-        <w:t xml:space="preserve">. </w:t>
-      </w:r>
-      <w:r>
-        <w:t>Všechna okna aplikace jsou vyobrazeny v příloze B, kde jsou i jejich krátké popisy.</w:t>
-      </w:r>
-    </w:p>
-    <w:p>
-      <w:pPr>
-        <w:pStyle w:val="Nadpis2"/>
-      </w:pPr>
-      <w:bookmarkStart w:id="84" w:name="_Toc5723339"/>
-      <w:r>
-        <w:t>Podmínky spuštění</w:t>
-      </w:r>
-      <w:bookmarkEnd w:id="84"/>
-    </w:p>
-    <w:p>
-      <w:pPr>
-        <w:pStyle w:val="Zkladntext"/>
-      </w:pPr>
-      <w:r>
-        <w:t xml:space="preserve">Pro správnou funkčnost aplikace je za potřebí podporu lokálních databází a technologii Microsoft .NET Framework 4.6.1 nebo nainstalované VS 2015 nebo novější, kde je nainstalované rozšíření pro aplikace .NET technologie a pro práci se SQL </w:t>
-      </w:r>
-      <w:r>
-        <w:t>databází</w:t>
-      </w:r>
-      <w:r>
-        <w:t>.</w:t>
-      </w:r>
-    </w:p>
-    <w:p>
-      <w:pPr>
-        <w:pStyle w:val="Nadpis2"/>
-      </w:pPr>
-      <w:bookmarkStart w:id="85" w:name="_Toc5723340"/>
-      <w:r>
-        <w:t>Testování</w:t>
-      </w:r>
-      <w:bookmarkEnd w:id="85"/>
-    </w:p>
-    <w:p>
-      <w:pPr>
-        <w:pStyle w:val="Zkladntext"/>
-      </w:pPr>
-      <w:r>
-        <w:t>Testování je jedna z nejdůležitějších částí při tvorbě programu. Test</w:t>
-      </w:r>
-      <w:r>
-        <w:t>ování</w:t>
-      </w:r>
-      <w:r>
-        <w:t xml:space="preserve"> probíhá v logickém pořadí od tvorby samotného plánu do vyhledávání až po CRUD operace.</w:t>
+        <w:t>či smazání všech záznamů nejde přidat do ničeho i když se může stát, že okna seznamů plánu zůstanou na hlavním okně zobrazena. Při stisknutí na tlačítko Zavřít nebo křížek se okno uzavře beze změn v plánu.</w:t>
       </w:r>
     </w:p>
     <w:p>
@@ -14587,65 +14624,6 @@
         <w:rPr>
           <w:b/>
         </w:rPr>
-        <w:t>Testování tvorby záznamu</w:t>
-      </w:r>
-    </w:p>
-    <w:p>
-      <w:pPr>
-        <w:pStyle w:val="Zkladntext"/>
-      </w:pPr>
-      <w:r>
-        <w:t>Při pokusu o uložení záznamu bez názvu nebo oboru se rozbliká červený vykřičník s informací o nevyplnění. Při úpravě záznamu se při změně objeví tlačítko „</w:t>
-      </w:r>
-      <w:r>
-        <w:rPr>
-          <w:i/>
-        </w:rPr>
-        <w:t>?</w:t>
-      </w:r>
-      <w:r>
-        <w:t>“ informující o smazání dat z plánu. Změny počtu semestrů podle předpokladu správně přidávají či odstraňují okna seznamů na hlavním okně. Pomocí validace dat funkce nevstupují do chybových stavů.</w:t>
-      </w:r>
-    </w:p>
-    <w:p>
-      <w:pPr>
-        <w:pStyle w:val="Zkladntext"/>
-        <w:rPr>
-          <w:b/>
-        </w:rPr>
-      </w:pPr>
-      <w:r>
-        <w:rPr>
-          <w:b/>
-        </w:rPr>
-        <w:t>Testování přidávání předmětů do plánu</w:t>
-      </w:r>
-    </w:p>
-    <w:p>
-      <w:pPr>
-        <w:pStyle w:val="Zkladntext"/>
-      </w:pPr>
-      <w:r>
-        <w:t>Výběr semestru je omezen na počet podle vybraného záznamu plánu, tudíž lze přiřadit pouze od vygenerovaných seznamů. Při přidávání lze přidat libovolný počet předmětů. Po přidání a odebrání se správně aktualizují seznamy tak, že nelze zapsat tentýž předmět dvakrát v plánu s výjimkou sporů, které lze zapsat do různých semestrů i když byl zapsán, nikoliv však do stejného semestru, kde je již zapsán. Při nevybrání záznamu plánu,</w:t>
-      </w:r>
-      <w:r>
-        <w:br/>
-      </w:r>
-      <w:r>
-        <w:t>či smazání všech záznamů nejde přidat do ničeho i když se může stát, že okna seznamů plánu zůstanou na hlavním okně zobrazena. Při stisknutí na tlačítko Zavřít nebo křížek se okno uzavře beze změn v plánu.</w:t>
-      </w:r>
-    </w:p>
-    <w:p>
-      <w:pPr>
-        <w:pStyle w:val="Zkladntext"/>
-        <w:rPr>
-          <w:b/>
-        </w:rPr>
-      </w:pPr>
-      <w:r>
-        <w:rPr>
-          <w:b/>
-        </w:rPr>
         <w:t>Testování přepočítávání a kontroly kreditů</w:t>
       </w:r>
     </w:p>
@@ -14654,11 +14632,7 @@
         <w:pStyle w:val="Zkladntext"/>
       </w:pPr>
       <w:r>
-        <w:t xml:space="preserve">Kredity správně berou kreditní limity z oboru z vybraného záznamu plánu po přidání nebo dobrání předmětu se hned mění hodnoty kreditů v daných oknech a barevné změny </w:t>
-      </w:r>
-      <w:r>
-        <w:lastRenderedPageBreak/>
-        <w:t xml:space="preserve">se provádí také okamžitě a bez chyb. Při změně </w:t>
+        <w:t xml:space="preserve">Kredity správně berou kreditní limity z oboru z vybraného záznamu plánu po přidání nebo dobrání předmětu se hned mění hodnoty kreditů v daných oknech a barevné změny se provádí také okamžitě a bez chyb. Při změně </w:t>
       </w:r>
       <w:r>
         <w:t>údajů oboru v režimu správa se po zavření okna vyhledávání správně přepočtou změny, pakliže nějaké nastaly.</w:t>
@@ -14796,12 +14770,12 @@
         </w:tabs>
         <w:ind w:left="426" w:hanging="426"/>
       </w:pPr>
-      <w:bookmarkStart w:id="86" w:name="_Toc5723341"/>
+      <w:bookmarkStart w:id="84" w:name="_Toc5723341"/>
       <w:r>
         <w:lastRenderedPageBreak/>
         <w:t>Diskuze</w:t>
       </w:r>
-      <w:bookmarkEnd w:id="86"/>
+      <w:bookmarkEnd w:id="84"/>
     </w:p>
     <w:p>
       <w:pPr>
@@ -14851,12 +14825,12 @@
         </w:numPr>
         <w:ind w:left="142"/>
       </w:pPr>
-      <w:bookmarkStart w:id="87" w:name="_Toc5723342"/>
+      <w:bookmarkStart w:id="85" w:name="_Toc5723342"/>
       <w:r>
         <w:lastRenderedPageBreak/>
         <w:t>Závěr</w:t>
       </w:r>
-      <w:bookmarkEnd w:id="87"/>
+      <w:bookmarkEnd w:id="85"/>
     </w:p>
     <w:p>
       <w:pPr>
@@ -15175,8 +15149,8 @@
         <w:br w:type="page"/>
       </w:r>
     </w:p>
-    <w:bookmarkStart w:id="88" w:name="_Toc5723343" w:displacedByCustomXml="next"/>
-    <w:bookmarkStart w:id="89" w:name="_Hlk3298914" w:displacedByCustomXml="next"/>
+    <w:bookmarkStart w:id="86" w:name="_Toc5723343" w:displacedByCustomXml="next"/>
+    <w:bookmarkStart w:id="87" w:name="_Hlk3298914" w:displacedByCustomXml="next"/>
     <w:sdt>
       <w:sdtPr>
         <w:rPr>
@@ -15212,7 +15186,7 @@
           <w:r>
             <w:t>Seznam použité literatury</w:t>
           </w:r>
-          <w:bookmarkEnd w:id="88"/>
+          <w:bookmarkEnd w:id="86"/>
         </w:p>
         <w:sdt>
           <w:sdtPr>
@@ -15334,7 +15308,7 @@
                   <w:rStyle w:val="ZkladntextChar"/>
                 </w:rPr>
               </w:pPr>
-              <w:bookmarkStart w:id="90" w:name="_Ref5623509"/>
+              <w:bookmarkStart w:id="88" w:name="_Ref5623509"/>
               <w:r>
                 <w:t xml:space="preserve">ISO/IEC 23270:2018. Standard ECMA-334: C# </w:t>
               </w:r>
@@ -15399,7 +15373,7 @@
                 </w:rPr>
                 <w:t>https://is-stag.zcu.cz/zajemci/moduly/plan_editor</w:t>
               </w:r>
-              <w:bookmarkEnd w:id="90"/>
+              <w:bookmarkEnd w:id="88"/>
             </w:p>
             <w:p>
               <w:pPr>
@@ -15472,7 +15446,7 @@
                   <w:noProof/>
                 </w:rPr>
               </w:pPr>
-              <w:bookmarkStart w:id="91" w:name="_Ref5623527"/>
+              <w:bookmarkStart w:id="89" w:name="_Ref5623527"/>
               <w:r>
                 <w:rPr>
                   <w:i/>
@@ -15551,7 +15525,7 @@
                 </w:rPr>
                 <w:t>https://is.muni.cz/napoveda/student/planovac#s_planovac_popis</w:t>
               </w:r>
-              <w:bookmarkEnd w:id="91"/>
+              <w:bookmarkEnd w:id="89"/>
             </w:p>
             <w:p>
               <w:pPr>
@@ -15607,8 +15581,8 @@
                   <w:noProof/>
                 </w:rPr>
               </w:pPr>
-              <w:bookmarkStart w:id="92" w:name="_Ref5623564"/>
-              <w:bookmarkStart w:id="93" w:name="_Hlk3298951"/>
+              <w:bookmarkStart w:id="90" w:name="_Ref5623564"/>
+              <w:bookmarkStart w:id="91" w:name="_Hlk3298951"/>
               <w:r>
                 <w:rPr>
                   <w:i/>
@@ -15637,7 +15611,7 @@
                 </w:rPr>
                 <w:t>https://www.uis-info.com/cs/index</w:t>
               </w:r>
-              <w:bookmarkEnd w:id="92"/>
+              <w:bookmarkEnd w:id="90"/>
             </w:p>
             <w:p>
               <w:pPr>
@@ -15646,7 +15620,7 @@
                   <w:noProof/>
                 </w:rPr>
               </w:pPr>
-              <w:bookmarkStart w:id="94" w:name="_Ref5623613"/>
+              <w:bookmarkStart w:id="92" w:name="_Ref5623613"/>
               <w:r>
                 <w:rPr>
                   <w:noProof/>
@@ -15708,13 +15682,13 @@
                 </w:r>
               </w:hyperlink>
             </w:p>
-            <w:bookmarkEnd w:id="93" w:displacedByCustomXml="next"/>
+            <w:bookmarkEnd w:id="91" w:displacedByCustomXml="next"/>
           </w:sdtContent>
         </w:sdt>
       </w:sdtContent>
     </w:sdt>
-    <w:bookmarkEnd w:id="94" w:displacedByCustomXml="prev"/>
-    <w:bookmarkEnd w:id="89" w:displacedByCustomXml="prev"/>
+    <w:bookmarkEnd w:id="92" w:displacedByCustomXml="prev"/>
+    <w:bookmarkEnd w:id="87" w:displacedByCustomXml="prev"/>
     <w:p>
       <w:pPr>
         <w:pStyle w:val="Nadpis1"/>
@@ -15724,12 +15698,12 @@
         </w:numPr>
         <w:ind w:left="142"/>
       </w:pPr>
-      <w:bookmarkStart w:id="95" w:name="_Toc5723344"/>
+      <w:bookmarkStart w:id="93" w:name="_Toc5723344"/>
       <w:r>
         <w:lastRenderedPageBreak/>
         <w:t>Přílohy</w:t>
       </w:r>
-      <w:bookmarkEnd w:id="95"/>
+      <w:bookmarkEnd w:id="93"/>
     </w:p>
     <w:p>
       <w:pPr>
@@ -16370,10 +16344,10 @@
           <w:noProof/>
         </w:rPr>
         <w:drawing>
-          <wp:inline distT="0" distB="0" distL="0" distR="0" wp14:anchorId="7BEF68A8" wp14:editId="6A21CACB">
-            <wp:extent cx="5399405" cy="2899410"/>
+          <wp:inline distT="0" distB="0" distL="0" distR="0" wp14:anchorId="6E446981" wp14:editId="69DF8D50">
+            <wp:extent cx="5399405" cy="2883535"/>
             <wp:effectExtent l="0" t="0" r="0" b="0"/>
-            <wp:docPr id="30" name="Obrázek 30"/>
+            <wp:docPr id="15" name="Obrázek 15"/>
             <wp:cNvGraphicFramePr>
               <a:graphicFrameLocks xmlns:a="http://schemas.openxmlformats.org/drawingml/2006/main" noChangeAspect="1"/>
             </wp:cNvGraphicFramePr>
@@ -16393,7 +16367,7 @@
                   <pic:spPr>
                     <a:xfrm>
                       <a:off x="0" y="0"/>
-                      <a:ext cx="5399405" cy="2899410"/>
+                      <a:ext cx="5399405" cy="2883535"/>
                     </a:xfrm>
                     <a:prstGeom prst="rect">
                       <a:avLst/>
@@ -16433,41 +16407,46 @@
         <w:pStyle w:val="Bezmezer"/>
       </w:pPr>
       <w:r>
-        <w:t>Toto okno se zobrazí po vytvoření záznamu nebo po zapnutí s již vytvořeným záznamem. Zde se zobrazují semestry, kam lze přidávat/odebírat předměty podle potřeby a zobrazit detail vybraného předmětu a garanta. Kromě zobrazení lze zvolit Přidání při čemž se zobrazí okno na přidávání anebo vybrat něco z nabídky. Soubor obsahuje vytváření, úpravu plánu a ukončení. Nabídka vyhledávání otevírá okno s na hledání, popřípadě úpravu dat. V poslední řadě nápověda, ve které se budou nacházet informace o aplikaci a možná i návod</w:t>
-      </w:r>
-      <w:r>
-        <w:t>.</w:t>
-      </w:r>
-      <w:r>
-        <w:t xml:space="preserve"> </w:t>
+        <w:t xml:space="preserve">Toto okno se zobrazí po vytvoření záznamu nebo po zapnutí s již vytvořeným záznamem. Zde se zobrazují semestry, kam lze přidávat/odebírat předměty podle potřeby a zobrazit detail vybraného předmětu a garanta. Kromě zobrazení lze zvolit Přidání při čemž se zobrazí okno na přidávání anebo vybrat něco z nabídky. Soubor obsahuje vytváření, úpravu plánu a ukončení. Nabídka vyhledávání otevírá okno s na hledání, popřípadě úpravu dat. V poslední řadě nápověda, ve které se budou nacházet informace o aplikaci a možná i návod. </w:t>
       </w:r>
     </w:p>
     <w:p>
       <w:pPr>
         <w:pStyle w:val="Bezmezer"/>
       </w:pPr>
+    </w:p>
+    <w:p>
+      <w:pPr>
+        <w:pStyle w:val="Bezmezer"/>
+      </w:pPr>
       <w:r>
         <w:t>Toto okno může využít několika zkratek jako například po výběru předmětu v libovolném semestru stačí zmáčknout ENTER a poté se zobrazí detail o garantovi předmětu. Po stisknutí BACKSPACE na vybraném předmětu se tento předmět odstraní z plánu.</w:t>
       </w:r>
-    </w:p>
-    <w:p>
-      <w:pPr>
-        <w:pStyle w:val="Bezmezer"/>
-      </w:pPr>
-    </w:p>
-    <w:p>
-      <w:pPr>
-        <w:pStyle w:val="Bezmezer"/>
-      </w:pPr>
       <w:r>
         <w:rPr>
           <w:noProof/>
         </w:rPr>
         <w:drawing>
-          <wp:inline distT="0" distB="0" distL="0" distR="0" wp14:anchorId="0C89DA95" wp14:editId="1F933D5A">
-            <wp:extent cx="5753100" cy="4924425"/>
-            <wp:effectExtent l="0" t="0" r="0" b="9525"/>
-            <wp:docPr id="16" name="Obrázek 16"/>
+          <wp:anchor distT="0" distB="0" distL="114300" distR="114300" simplePos="0" relativeHeight="251659264" behindDoc="1" locked="0" layoutInCell="1" allowOverlap="1" wp14:anchorId="3841FDF5" wp14:editId="0BD4251A">
+            <wp:simplePos x="0" y="0"/>
+            <wp:positionH relativeFrom="column">
+              <wp:posOffset>-1018</wp:posOffset>
+            </wp:positionH>
+            <wp:positionV relativeFrom="paragraph">
+              <wp:posOffset>527</wp:posOffset>
+            </wp:positionV>
+            <wp:extent cx="5399405" cy="4436853"/>
+            <wp:effectExtent l="0" t="0" r="0" b="1905"/>
+            <wp:wrapTight wrapText="bothSides">
+              <wp:wrapPolygon edited="0">
+                <wp:start x="0" y="0"/>
+                <wp:lineTo x="0" y="21517"/>
+                <wp:lineTo x="21491" y="21517"/>
+                <wp:lineTo x="21491" y="0"/>
+                <wp:lineTo x="0" y="0"/>
+              </wp:wrapPolygon>
+            </wp:wrapTight>
+            <wp:docPr id="11" name="Obrázek 11"/>
             <wp:cNvGraphicFramePr>
               <a:graphicFrameLocks xmlns:a="http://schemas.openxmlformats.org/drawingml/2006/main" noChangeAspect="1"/>
             </wp:cNvGraphicFramePr>
@@ -16475,13 +16454,111 @@
               <a:graphicData uri="http://schemas.openxmlformats.org/drawingml/2006/picture">
                 <pic:pic xmlns:pic="http://schemas.openxmlformats.org/drawingml/2006/picture">
                   <pic:nvPicPr>
-                    <pic:cNvPr id="0" name="Picture 3"/>
+                    <pic:cNvPr id="1" name=""/>
+                    <pic:cNvPicPr/>
+                  </pic:nvPicPr>
+                  <pic:blipFill>
+                    <a:blip r:embed="rId35">
+                      <a:extLst>
+                        <a:ext uri="{28A0092B-C50C-407E-A947-70E740481C1C}">
+                          <a14:useLocalDpi xmlns:a14="http://schemas.microsoft.com/office/drawing/2010/main" val="0"/>
+                        </a:ext>
+                      </a:extLst>
+                    </a:blip>
+                    <a:stretch>
+                      <a:fillRect/>
+                    </a:stretch>
+                  </pic:blipFill>
+                  <pic:spPr>
+                    <a:xfrm>
+                      <a:off x="0" y="0"/>
+                      <a:ext cx="5399405" cy="4436853"/>
+                    </a:xfrm>
+                    <a:prstGeom prst="rect">
+                      <a:avLst/>
+                    </a:prstGeom>
+                  </pic:spPr>
+                </pic:pic>
+              </a:graphicData>
+            </a:graphic>
+          </wp:anchor>
+        </w:drawing>
+      </w:r>
+    </w:p>
+    <w:p>
+      <w:pPr>
+        <w:rPr>
+          <w:rFonts w:asciiTheme="majorHAnsi" w:eastAsiaTheme="majorEastAsia" w:hAnsiTheme="majorHAnsi" w:cstheme="majorBidi"/>
+          <w:color w:val="365F91" w:themeColor="accent1" w:themeShade="BF"/>
+          <w:sz w:val="32"/>
+          <w:szCs w:val="32"/>
+        </w:rPr>
+      </w:pPr>
+      <w:r>
+        <w:br w:type="page"/>
+      </w:r>
+    </w:p>
+    <w:p>
+      <w:pPr>
+        <w:pStyle w:val="Nzev"/>
+      </w:pPr>
+      <w:r>
+        <w:lastRenderedPageBreak/>
+        <w:t>Přidávání</w:t>
+      </w:r>
+    </w:p>
+    <w:p>
+      <w:pPr>
+        <w:pStyle w:val="Bezmezer"/>
+      </w:pPr>
+      <w:r>
+        <w:t>V tomto okně lze přidávat předměty do vybraného semestru. Při zvolení se zobrazí informace o tomto předmětu. Lze tyto vybrané předměty přidat anebo zrušit výběr a navrátit se do předešlého okna.</w:t>
+      </w:r>
+    </w:p>
+    <w:p>
+      <w:pPr>
+        <w:pStyle w:val="Bezmezer"/>
+      </w:pPr>
+      <w:r>
+        <w:t>Pro výběr nebo vrácení předmětu z jedné strany na druhou lze využít šipek určující kam se má vybraný předmět přesunout anebo stačí stisknout klávesu SPACE a tato operace se také provede.</w:t>
+      </w:r>
+    </w:p>
+    <w:p>
+      <w:pPr>
+        <w:pStyle w:val="Bezmezer"/>
+      </w:pPr>
+    </w:p>
+    <w:p>
+      <w:pPr>
+        <w:pStyle w:val="Bezmezer"/>
+        <w:rPr>
+          <w:sz w:val="26"/>
+          <w:szCs w:val="26"/>
+        </w:rPr>
+      </w:pPr>
+      <w:r>
+        <w:rPr>
+          <w:noProof/>
+        </w:rPr>
+        <w:drawing>
+          <wp:inline distT="0" distB="0" distL="0" distR="0" wp14:anchorId="43265719" wp14:editId="42C5040C">
+            <wp:extent cx="5729207" cy="2841325"/>
+            <wp:effectExtent l="0" t="0" r="5080" b="0"/>
+            <wp:docPr id="14" name="Obrázek 14"/>
+            <wp:cNvGraphicFramePr>
+              <a:graphicFrameLocks xmlns:a="http://schemas.openxmlformats.org/drawingml/2006/main" noChangeAspect="1"/>
+            </wp:cNvGraphicFramePr>
+            <a:graphic xmlns:a="http://schemas.openxmlformats.org/drawingml/2006/main">
+              <a:graphicData uri="http://schemas.openxmlformats.org/drawingml/2006/picture">
+                <pic:pic xmlns:pic="http://schemas.openxmlformats.org/drawingml/2006/picture">
+                  <pic:nvPicPr>
+                    <pic:cNvPr id="0" name="Picture 1"/>
                     <pic:cNvPicPr>
                       <a:picLocks noChangeAspect="1" noChangeArrowheads="1"/>
                     </pic:cNvPicPr>
                   </pic:nvPicPr>
                   <pic:blipFill>
-                    <a:blip r:embed="rId35">
+                    <a:blip r:embed="rId36">
                       <a:extLst>
                         <a:ext uri="{28A0092B-C50C-407E-A947-70E740481C1C}">
                           <a14:useLocalDpi xmlns:a14="http://schemas.microsoft.com/office/drawing/2010/main" val="0"/>
@@ -16496,7 +16573,7 @@
                   <pic:spPr bwMode="auto">
                     <a:xfrm>
                       <a:off x="0" y="0"/>
-                      <a:ext cx="5753100" cy="4924425"/>
+                      <a:ext cx="5772641" cy="2862866"/>
                     </a:xfrm>
                     <a:prstGeom prst="rect">
                       <a:avLst/>
@@ -16512,114 +16589,6 @@
           </wp:inline>
         </w:drawing>
       </w:r>
-    </w:p>
-    <w:p>
-      <w:pPr>
-        <w:rPr>
-          <w:rFonts w:asciiTheme="majorHAnsi" w:eastAsiaTheme="majorEastAsia" w:hAnsiTheme="majorHAnsi" w:cstheme="majorBidi"/>
-          <w:color w:val="365F91" w:themeColor="accent1" w:themeShade="BF"/>
-          <w:sz w:val="32"/>
-          <w:szCs w:val="32"/>
-        </w:rPr>
-      </w:pPr>
-      <w:r>
-        <w:br w:type="page"/>
-      </w:r>
-    </w:p>
-    <w:p>
-      <w:pPr>
-        <w:pStyle w:val="Nzev"/>
-      </w:pPr>
-      <w:r>
-        <w:lastRenderedPageBreak/>
-        <w:t>Přidávání</w:t>
-      </w:r>
-    </w:p>
-    <w:p>
-      <w:pPr>
-        <w:pStyle w:val="Bezmezer"/>
-      </w:pPr>
-      <w:r>
-        <w:t>V tomto okně lze přidávat předměty do vybraného semestru. Při zvolení se zobrazí informace o tomto předmětu. Lze tyto vybrané předměty přidat anebo zrušit výběr a navrátit se do předešlého okna.</w:t>
-      </w:r>
-    </w:p>
-    <w:p>
-      <w:pPr>
-        <w:pStyle w:val="Bezmezer"/>
-      </w:pPr>
-      <w:r>
-        <w:t>Pro výběr nebo vrácení předmětu z jedné strany na druhou lze využít šipek určující kam se má vybraný předmět přesunout anebo stačí stisknout klávesu SPACE a tato operace se také provede.</w:t>
-      </w:r>
-    </w:p>
-    <w:p>
-      <w:pPr>
-        <w:pStyle w:val="Bezmezer"/>
-      </w:pPr>
-    </w:p>
-    <w:p>
-      <w:pPr>
-        <w:pStyle w:val="Bezmezer"/>
-        <w:rPr>
-          <w:sz w:val="26"/>
-          <w:szCs w:val="26"/>
-        </w:rPr>
-      </w:pPr>
-      <w:r>
-        <w:rPr>
-          <w:noProof/>
-        </w:rPr>
-        <w:drawing>
-          <wp:inline distT="0" distB="0" distL="0" distR="0" wp14:anchorId="6EA57A83" wp14:editId="5865999D">
-            <wp:extent cx="5753100" cy="3055573"/>
-            <wp:effectExtent l="0" t="0" r="0" b="0"/>
-            <wp:docPr id="17" name="Obrázek 17"/>
-            <wp:cNvGraphicFramePr>
-              <a:graphicFrameLocks xmlns:a="http://schemas.openxmlformats.org/drawingml/2006/main" noChangeAspect="1"/>
-            </wp:cNvGraphicFramePr>
-            <a:graphic xmlns:a="http://schemas.openxmlformats.org/drawingml/2006/main">
-              <a:graphicData uri="http://schemas.openxmlformats.org/drawingml/2006/picture">
-                <pic:pic xmlns:pic="http://schemas.openxmlformats.org/drawingml/2006/picture">
-                  <pic:nvPicPr>
-                    <pic:cNvPr id="0" name="Picture 2"/>
-                    <pic:cNvPicPr>
-                      <a:picLocks noChangeAspect="1" noChangeArrowheads="1"/>
-                    </pic:cNvPicPr>
-                  </pic:nvPicPr>
-                  <pic:blipFill rotWithShape="1">
-                    <a:blip r:embed="rId36">
-                      <a:extLst>
-                        <a:ext uri="{28A0092B-C50C-407E-A947-70E740481C1C}">
-                          <a14:useLocalDpi xmlns:a14="http://schemas.microsoft.com/office/drawing/2010/main" val="0"/>
-                        </a:ext>
-                      </a:extLst>
-                    </a:blip>
-                    <a:srcRect t="11382"/>
-                    <a:stretch/>
-                  </pic:blipFill>
-                  <pic:spPr bwMode="auto">
-                    <a:xfrm>
-                      <a:off x="0" y="0"/>
-                      <a:ext cx="5753100" cy="3055573"/>
-                    </a:xfrm>
-                    <a:prstGeom prst="rect">
-                      <a:avLst/>
-                    </a:prstGeom>
-                    <a:noFill/>
-                    <a:ln>
-                      <a:noFill/>
-                    </a:ln>
-                    <a:extLst>
-                      <a:ext uri="{53640926-AAD7-44D8-BBD7-CCE9431645EC}">
-                        <a14:shadowObscured xmlns:a14="http://schemas.microsoft.com/office/drawing/2010/main"/>
-                      </a:ext>
-                    </a:extLst>
-                  </pic:spPr>
-                </pic:pic>
-              </a:graphicData>
-            </a:graphic>
-          </wp:inline>
-        </w:drawing>
-      </w:r>
       <w:r>
         <w:br w:type="page"/>
       </w:r>
@@ -16651,14 +16620,11 @@
     </w:p>
     <w:p>
       <w:r>
-        <w:rPr>
-          <w:noProof/>
-        </w:rPr>
         <w:drawing>
-          <wp:inline distT="0" distB="0" distL="0" distR="0" wp14:anchorId="516C13B2" wp14:editId="7DA6CF98">
-            <wp:extent cx="5399405" cy="3568065"/>
-            <wp:effectExtent l="0" t="0" r="0" b="0"/>
-            <wp:docPr id="2" name="Obrázek 2"/>
+          <wp:inline distT="0" distB="0" distL="0" distR="0" wp14:anchorId="74FA8AD9" wp14:editId="66A268A1">
+            <wp:extent cx="5399405" cy="3580130"/>
+            <wp:effectExtent l="0" t="0" r="0" b="1270"/>
+            <wp:docPr id="19" name="Obrázek 19"/>
             <wp:cNvGraphicFramePr>
               <a:graphicFrameLocks xmlns:a="http://schemas.openxmlformats.org/drawingml/2006/main" noChangeAspect="1"/>
             </wp:cNvGraphicFramePr>
@@ -16678,7 +16644,7 @@
                   <pic:spPr>
                     <a:xfrm>
                       <a:off x="0" y="0"/>
-                      <a:ext cx="5399405" cy="3568065"/>
+                      <a:ext cx="5399405" cy="3580130"/>
                     </a:xfrm>
                     <a:prstGeom prst="rect">
                       <a:avLst/>
@@ -16692,15 +16658,19 @@
       </w:r>
     </w:p>
     <w:p>
+      <w:bookmarkStart w:id="94" w:name="_GoBack"/>
+      <w:bookmarkEnd w:id="94"/>
+    </w:p>
+    <w:p>
       <w:r>
         <w:rPr>
           <w:noProof/>
         </w:rPr>
         <w:drawing>
-          <wp:inline distT="0" distB="0" distL="0" distR="0" wp14:anchorId="0B6F1BC2" wp14:editId="40889301">
-            <wp:extent cx="4563112" cy="3467584"/>
-            <wp:effectExtent l="0" t="0" r="8890" b="0"/>
-            <wp:docPr id="28" name="Obrázek 28"/>
+          <wp:inline distT="0" distB="0" distL="0" distR="0" wp14:anchorId="475C2E8A" wp14:editId="367237D4">
+            <wp:extent cx="4525006" cy="3486637"/>
+            <wp:effectExtent l="0" t="0" r="0" b="0"/>
+            <wp:docPr id="21" name="Obrázek 21"/>
             <wp:cNvGraphicFramePr>
               <a:graphicFrameLocks xmlns:a="http://schemas.openxmlformats.org/drawingml/2006/main" noChangeAspect="1"/>
             </wp:cNvGraphicFramePr>
@@ -16720,7 +16690,7 @@
                   <pic:spPr>
                     <a:xfrm>
                       <a:off x="0" y="0"/>
-                      <a:ext cx="4563112" cy="3467584"/>
+                      <a:ext cx="4525006" cy="3486637"/>
                     </a:xfrm>
                     <a:prstGeom prst="rect">
                       <a:avLst/>
@@ -16733,17 +16703,15 @@
         </w:drawing>
       </w:r>
     </w:p>
-    <w:p>
-      <w:r>
-        <w:rPr>
-          <w:noProof/>
-        </w:rPr>
+    <w:p/>
+    <w:p>
+      <w:r>
         <w:lastRenderedPageBreak/>
         <w:drawing>
-          <wp:inline distT="0" distB="0" distL="0" distR="0" wp14:anchorId="53631556" wp14:editId="3EB18FE4">
-            <wp:extent cx="5399405" cy="3723640"/>
-            <wp:effectExtent l="0" t="0" r="0" b="0"/>
-            <wp:docPr id="29" name="Obrázek 29"/>
+          <wp:inline distT="0" distB="0" distL="0" distR="0" wp14:anchorId="11C028F4" wp14:editId="3A477A08">
+            <wp:extent cx="5331179" cy="3695700"/>
+            <wp:effectExtent l="0" t="0" r="3175" b="0"/>
+            <wp:docPr id="43" name="Obrázek 43"/>
             <wp:cNvGraphicFramePr>
               <a:graphicFrameLocks xmlns:a="http://schemas.openxmlformats.org/drawingml/2006/main" noChangeAspect="1"/>
             </wp:cNvGraphicFramePr>
@@ -16754,20 +16722,27 @@
                     <pic:cNvPr id="1" name=""/>
                     <pic:cNvPicPr/>
                   </pic:nvPicPr>
-                  <pic:blipFill>
+                  <pic:blipFill rotWithShape="1">
                     <a:blip r:embed="rId39"/>
-                    <a:stretch>
-                      <a:fillRect/>
-                    </a:stretch>
+                    <a:srcRect l="1264"/>
+                    <a:stretch/>
                   </pic:blipFill>
-                  <pic:spPr>
+                  <pic:spPr bwMode="auto">
                     <a:xfrm>
                       <a:off x="0" y="0"/>
-                      <a:ext cx="5399405" cy="3723640"/>
+                      <a:ext cx="5331179" cy="3695700"/>
                     </a:xfrm>
                     <a:prstGeom prst="rect">
                       <a:avLst/>
                     </a:prstGeom>
+                    <a:ln>
+                      <a:noFill/>
+                    </a:ln>
+                    <a:extLst>
+                      <a:ext uri="{53640926-AAD7-44D8-BBD7-CCE9431645EC}">
+                        <a14:shadowObscured xmlns:a14="http://schemas.microsoft.com/office/drawing/2010/main"/>
+                      </a:ext>
+                    </a:extLst>
                   </pic:spPr>
                 </pic:pic>
               </a:graphicData>
@@ -16775,15 +16750,15 @@
           </wp:inline>
         </w:drawing>
       </w:r>
-      <w:r>
-        <w:rPr>
-          <w:noProof/>
-        </w:rPr>
+    </w:p>
+    <w:p/>
+    <w:p>
+      <w:r>
         <w:drawing>
-          <wp:inline distT="0" distB="0" distL="0" distR="0" wp14:anchorId="22065229" wp14:editId="2C929F18">
-            <wp:extent cx="1810003" cy="3496163"/>
-            <wp:effectExtent l="0" t="0" r="0" b="0"/>
-            <wp:docPr id="27" name="Obrázek 27"/>
+          <wp:inline distT="0" distB="0" distL="0" distR="0" wp14:anchorId="2BE3DACA" wp14:editId="5F4D44C8">
+            <wp:extent cx="1781424" cy="3477110"/>
+            <wp:effectExtent l="0" t="0" r="9525" b="0"/>
+            <wp:docPr id="42" name="Obrázek 42"/>
             <wp:cNvGraphicFramePr>
               <a:graphicFrameLocks xmlns:a="http://schemas.openxmlformats.org/drawingml/2006/main" noChangeAspect="1"/>
             </wp:cNvGraphicFramePr>
@@ -16803,7 +16778,7 @@
                   <pic:spPr>
                     <a:xfrm>
                       <a:off x="0" y="0"/>
-                      <a:ext cx="1810003" cy="3496163"/>
+                      <a:ext cx="1781424" cy="3477110"/>
                     </a:xfrm>
                     <a:prstGeom prst="rect">
                       <a:avLst/>
@@ -16918,10 +16893,10 @@
           <w:noProof/>
         </w:rPr>
         <w:drawing>
-          <wp:inline distT="0" distB="0" distL="0" distR="0" wp14:anchorId="744C8453" wp14:editId="56FB906F">
-            <wp:extent cx="2713130" cy="2466484"/>
+          <wp:inline distT="0" distB="0" distL="0" distR="0" wp14:anchorId="31BDFBBD" wp14:editId="48A70D71">
+            <wp:extent cx="2747277" cy="2438400"/>
             <wp:effectExtent l="0" t="0" r="0" b="0"/>
-            <wp:docPr id="37" name="Obrázek 37"/>
+            <wp:docPr id="22" name="Obrázek 22"/>
             <wp:cNvGraphicFramePr>
               <a:graphicFrameLocks xmlns:a="http://schemas.openxmlformats.org/drawingml/2006/main" noChangeAspect="1"/>
             </wp:cNvGraphicFramePr>
@@ -16934,13 +16909,13 @@
                   </pic:nvPicPr>
                   <pic:blipFill rotWithShape="1">
                     <a:blip r:embed="rId42"/>
-                    <a:srcRect l="2509" r="1888"/>
+                    <a:srcRect l="1223"/>
                     <a:stretch/>
                   </pic:blipFill>
                   <pic:spPr bwMode="auto">
                     <a:xfrm>
                       <a:off x="0" y="0"/>
-                      <a:ext cx="2714049" cy="2467319"/>
+                      <a:ext cx="2747660" cy="2438740"/>
                     </a:xfrm>
                     <a:prstGeom prst="rect">
                       <a:avLst/>
@@ -16981,10 +16956,10 @@
           <w:noProof/>
         </w:rPr>
         <w:drawing>
-          <wp:inline distT="0" distB="0" distL="0" distR="0" wp14:anchorId="3B7EAF23" wp14:editId="684617D2">
-            <wp:extent cx="4552950" cy="3064857"/>
-            <wp:effectExtent l="0" t="0" r="0" b="2540"/>
-            <wp:docPr id="36" name="Obrázek 36"/>
+          <wp:inline distT="0" distB="0" distL="0" distR="0" wp14:anchorId="28C4823A" wp14:editId="15C4BFE4">
+            <wp:extent cx="4544059" cy="3048425"/>
+            <wp:effectExtent l="0" t="0" r="9525" b="0"/>
+            <wp:docPr id="20" name="Obrázek 20"/>
             <wp:cNvGraphicFramePr>
               <a:graphicFrameLocks xmlns:a="http://schemas.openxmlformats.org/drawingml/2006/main" noChangeAspect="1"/>
             </wp:cNvGraphicFramePr>
@@ -16995,27 +16970,20 @@
                     <pic:cNvPr id="1" name=""/>
                     <pic:cNvPicPr/>
                   </pic:nvPicPr>
-                  <pic:blipFill rotWithShape="1">
+                  <pic:blipFill>
                     <a:blip r:embed="rId43"/>
-                    <a:srcRect b="994"/>
-                    <a:stretch/>
+                    <a:stretch>
+                      <a:fillRect/>
+                    </a:stretch>
                   </pic:blipFill>
-                  <pic:spPr bwMode="auto">
+                  <pic:spPr>
                     <a:xfrm>
                       <a:off x="0" y="0"/>
-                      <a:ext cx="4553585" cy="3065285"/>
+                      <a:ext cx="4544059" cy="3048425"/>
                     </a:xfrm>
                     <a:prstGeom prst="rect">
                       <a:avLst/>
                     </a:prstGeom>
-                    <a:ln>
-                      <a:noFill/>
-                    </a:ln>
-                    <a:extLst>
-                      <a:ext uri="{53640926-AAD7-44D8-BBD7-CCE9431645EC}">
-                        <a14:shadowObscured xmlns:a14="http://schemas.microsoft.com/office/drawing/2010/main"/>
-                      </a:ext>
-                    </a:extLst>
                   </pic:spPr>
                 </pic:pic>
               </a:graphicData>
@@ -17034,16 +17002,18 @@
       <w:pPr>
         <w:jc w:val="both"/>
       </w:pPr>
-      <w:r>
-        <w:rPr>
-          <w:noProof/>
-        </w:rPr>
+    </w:p>
+    <w:p>
+      <w:pPr>
+        <w:jc w:val="both"/>
+      </w:pPr>
+      <w:r>
         <w:lastRenderedPageBreak/>
         <w:drawing>
-          <wp:inline distT="0" distB="0" distL="0" distR="0" wp14:anchorId="242B72A0" wp14:editId="2828A8DC">
-            <wp:extent cx="5758815" cy="2675255"/>
+          <wp:inline distT="0" distB="0" distL="0" distR="0" wp14:anchorId="280EF47D" wp14:editId="303B9901">
+            <wp:extent cx="5399405" cy="2476500"/>
             <wp:effectExtent l="0" t="0" r="0" b="0"/>
-            <wp:docPr id="23" name="Obrázek 23"/>
+            <wp:docPr id="41" name="Obrázek 41"/>
             <wp:cNvGraphicFramePr>
               <a:graphicFrameLocks xmlns:a="http://schemas.openxmlformats.org/drawingml/2006/main" noChangeAspect="1"/>
             </wp:cNvGraphicFramePr>
@@ -17051,36 +17021,23 @@
               <a:graphicData uri="http://schemas.openxmlformats.org/drawingml/2006/picture">
                 <pic:pic xmlns:pic="http://schemas.openxmlformats.org/drawingml/2006/picture">
                   <pic:nvPicPr>
-                    <pic:cNvPr id="0" name="Picture 6"/>
-                    <pic:cNvPicPr>
-                      <a:picLocks noChangeAspect="1" noChangeArrowheads="1"/>
-                    </pic:cNvPicPr>
+                    <pic:cNvPr id="1" name=""/>
+                    <pic:cNvPicPr/>
                   </pic:nvPicPr>
                   <pic:blipFill>
-                    <a:blip r:embed="rId44">
-                      <a:extLst>
-                        <a:ext uri="{28A0092B-C50C-407E-A947-70E740481C1C}">
-                          <a14:useLocalDpi xmlns:a14="http://schemas.microsoft.com/office/drawing/2010/main" val="0"/>
-                        </a:ext>
-                      </a:extLst>
-                    </a:blip>
-                    <a:srcRect/>
+                    <a:blip r:embed="rId44"/>
                     <a:stretch>
                       <a:fillRect/>
                     </a:stretch>
                   </pic:blipFill>
-                  <pic:spPr bwMode="auto">
+                  <pic:spPr>
                     <a:xfrm>
                       <a:off x="0" y="0"/>
-                      <a:ext cx="5758815" cy="2675255"/>
+                      <a:ext cx="5399405" cy="2476500"/>
                     </a:xfrm>
                     <a:prstGeom prst="rect">
                       <a:avLst/>
                     </a:prstGeom>
-                    <a:noFill/>
-                    <a:ln>
-                      <a:noFill/>
-                    </a:ln>
                   </pic:spPr>
                 </pic:pic>
               </a:graphicData>
@@ -17152,7 +17109,6 @@
         <w:docPartUnique/>
       </w:docPartObj>
     </w:sdtPr>
-    <w:sdtEndPr/>
     <w:sdtContent>
       <w:p>
         <w:pPr>
@@ -17193,7 +17149,6 @@
         <w:docPartUnique/>
       </w:docPartObj>
     </w:sdtPr>
-    <w:sdtEndPr/>
     <w:sdtContent>
       <w:p>
         <w:pPr>
@@ -20286,6 +20241,7 @@
     <w:rsid w:val="00D81F20"/>
     <w:rsid w:val="00E1033A"/>
     <w:rsid w:val="00E1282A"/>
+    <w:rsid w:val="00E24150"/>
     <w:rsid w:val="00E61878"/>
     <w:rsid w:val="00EA33E1"/>
     <w:rsid w:val="00FB748E"/>
@@ -21236,7 +21192,7 @@
 </file>
 
 <file path=customXml/itemProps1.xml><?xml version="1.0" encoding="utf-8"?>
-<ds:datastoreItem xmlns:ds="http://schemas.openxmlformats.org/officeDocument/2006/customXml" ds:itemID="{33F52688-41E2-4C44-BDE7-32EAE82F9EE1}">
+<ds:datastoreItem xmlns:ds="http://schemas.openxmlformats.org/officeDocument/2006/customXml" ds:itemID="{E5E07BF7-EEFB-4A6C-988B-D6B04781B2F2}">
   <ds:schemaRefs>
     <ds:schemaRef ds:uri="http://schemas.openxmlformats.org/officeDocument/2006/bibliography"/>
   </ds:schemaRefs>

</xml_diff>

<commit_message>
úprava poděkování a keywords
</commit_message>
<xml_diff>
--- a/dokumentace/ZP_VSPJ_SPPSP-2.docx
+++ b/dokumentace/ZP_VSPJ_SPPSP-2.docx
@@ -54,6 +54,7 @@
             <w:listItem w:displayText="Katedra zdravotnických studií" w:value="Katedra zdravotnických studií"/>
           </w:dropDownList>
         </w:sdtPr>
+        <w:sdtEndPr/>
         <w:sdtContent>
           <w:r>
             <w:rPr>
@@ -120,6 +121,7 @@
             <w:listItem w:displayText="diplomová práce" w:value="diplomová práce"/>
           </w:dropDownList>
         </w:sdtPr>
+        <w:sdtEndPr/>
         <w:sdtContent>
           <w:r>
             <w:rPr>
@@ -687,6 +689,7 @@
             <w:listItem w:displayText="Katedra zdravotnických studií" w:value="Katedra zdravotnických studií"/>
           </w:dropDownList>
         </w:sdtPr>
+        <w:sdtEndPr/>
         <w:sdtContent>
           <w:r>
             <w:t>Katedra technických studií</w:t>
@@ -733,7 +736,16 @@
       </w:r>
       <w:r>
         <w:br/>
-        <w:t>a kontrolující podmínky studia. Přínosem pro studenty je možnost vytvářet svoje vlastní plány v prostředí, jenž obsahuje jejich předměty a umožnuje jim volně plánovat studium a tím si udržovat přehled a kontrolu na plněním všech podmínek pro ukončení dle požadavků.</w:t>
+        <w:t>a kontrolující podmínky studia. Přínosem pro studenty je možnost vytvářet svoje vlastní plány v prostředí, jenž obsahuje jejich předměty a umožnuje jim volně plánovat studium a tím si udržovat přehled a kontrolu na plněním všech podmínek pro</w:t>
+      </w:r>
+      <w:r>
+        <w:t xml:space="preserve"> zdárné</w:t>
+      </w:r>
+      <w:r>
+        <w:t xml:space="preserve"> ukončení</w:t>
+      </w:r>
+      <w:r>
+        <w:t>.</w:t>
       </w:r>
     </w:p>
     <w:p>
@@ -878,20 +890,7 @@
         <w:rPr>
           <w:lang w:val="en-US"/>
         </w:rPr>
-        <w:lastRenderedPageBreak/>
-        <w:t>Key</w:t>
-      </w:r>
-      <w:r>
-        <w:rPr>
-          <w:lang w:val="en-US"/>
-        </w:rPr>
-        <w:t xml:space="preserve"> </w:t>
-      </w:r>
-      <w:r>
-        <w:rPr>
-          <w:lang w:val="en-US"/>
-        </w:rPr>
-        <w:t>words</w:t>
+        <w:t>Keywords</w:t>
       </w:r>
     </w:p>
     <w:p>
@@ -940,6 +939,7 @@
             <w:listItem w:displayText="diplomová" w:value="diplomová"/>
           </w:dropDownList>
         </w:sdtPr>
+        <w:sdtEndPr/>
         <w:sdtContent>
           <w:r>
             <w:t>bakalářská</w:t>
@@ -994,6 +994,7 @@
             <w:listItem w:displayText="diplomové" w:value="diplomové"/>
           </w:dropDownList>
         </w:sdtPr>
+        <w:sdtEndPr/>
         <w:sdtContent>
           <w:r>
             <w:t>bakalářské</w:t>
@@ -1029,6 +1030,7 @@
             <w:listItem w:displayText="diplomovou" w:value="diplomovou"/>
           </w:dropDownList>
         </w:sdtPr>
+        <w:sdtEndPr/>
         <w:sdtContent>
           <w:r>
             <w:t>bakalářskou</w:t>
@@ -1096,6 +1098,7 @@
             <w:listItem w:displayText="diplomové" w:value="diplomové"/>
           </w:dropDownList>
         </w:sdtPr>
+        <w:sdtEndPr/>
         <w:sdtContent>
           <w:r>
             <w:t>bakalářské</w:t>
@@ -1142,6 +1145,7 @@
             <w:listItem w:displayText="diplomové" w:value="diplomové"/>
           </w:dropDownList>
         </w:sdtPr>
+        <w:sdtEndPr/>
         <w:sdtContent>
           <w:r>
             <w:t>bakalářské</w:t>
@@ -1183,6 +1187,7 @@
             <w:listItem w:displayText="diplomové" w:value="diplomové"/>
           </w:dropDownList>
         </w:sdtPr>
+        <w:sdtEndPr/>
         <w:sdtContent>
           <w:r>
             <w:t>bakalářské</w:t>
@@ -1219,6 +1224,7 @@
             <w:calendar w:val="gregorian"/>
           </w:date>
         </w:sdtPr>
+        <w:sdtEndPr/>
         <w:sdtContent>
           <w:r>
             <w:t>20. března 2019</w:t>
@@ -1307,25 +1313,87 @@
         <w:rPr>
           <w:i/>
         </w:rPr>
-        <w:t>R</w:t>
+        <w:t>Chtěl bych</w:t>
       </w:r>
       <w:r>
         <w:rPr>
           <w:i/>
         </w:rPr>
-        <w:t>ád poděkoval svému vedoucímu doc. Ing. Karlovi Richtovi, CSc.</w:t>
+        <w:t xml:space="preserve"> poděkova</w:t>
       </w:r>
       <w:r>
         <w:rPr>
           <w:i/>
         </w:rPr>
+        <w:t>t</w:t>
+      </w:r>
+      <w:r>
+        <w:rPr>
+          <w:i/>
+        </w:rPr>
+        <w:t xml:space="preserve"> svému vedoucímu doc. Ing. Karlovi Richtovi, CSc.</w:t>
+      </w:r>
+      <w:r>
+        <w:rPr>
+          <w:i/>
+        </w:rPr>
         <w:t xml:space="preserve"> </w:t>
       </w:r>
       <w:r>
         <w:rPr>
           <w:i/>
         </w:rPr>
-        <w:t>Za vedení a možnost vytvářet tuto práci pod jeho vedením. Dále bych rád poděkoval kolegovi Jáchymu Hruškovi za poskytnutí dat na hromadné načítání předmětů</w:t>
+        <w:t>za cenné rady,</w:t>
+      </w:r>
+      <w:r>
+        <w:rPr>
+          <w:i/>
+        </w:rPr>
+        <w:t xml:space="preserve"> vedení</w:t>
+      </w:r>
+      <w:r>
+        <w:rPr>
+          <w:i/>
+        </w:rPr>
+        <w:t xml:space="preserve"> při vypracování</w:t>
+      </w:r>
+      <w:r>
+        <w:rPr>
+          <w:i/>
+        </w:rPr>
+        <w:t xml:space="preserve"> a možnost vytvářet tuto práci pod jeho vedením. </w:t>
+      </w:r>
+      <w:r>
+        <w:rPr>
+          <w:i/>
+        </w:rPr>
+        <w:t>P</w:t>
+      </w:r>
+      <w:r>
+        <w:rPr>
+          <w:i/>
+        </w:rPr>
+        <w:t>oděkov</w:t>
+      </w:r>
+      <w:r>
+        <w:rPr>
+          <w:i/>
+        </w:rPr>
+        <w:t>ání také patří</w:t>
+      </w:r>
+      <w:r>
+        <w:rPr>
+          <w:i/>
+        </w:rPr>
+        <w:t xml:space="preserve"> k</w:t>
+      </w:r>
+      <w:bookmarkStart w:id="1" w:name="_GoBack"/>
+      <w:bookmarkEnd w:id="1"/>
+      <w:r>
+        <w:rPr>
+          <w:i/>
+        </w:rPr>
+        <w:t>olegovi Jáchymu Hruškovi za poskytnutí dat na hromadné načítání předmětů</w:t>
       </w:r>
       <w:r>
         <w:rPr>
@@ -5147,7 +5215,7 @@
       <w:r>
         <w:fldChar w:fldCharType="end"/>
       </w:r>
-      <w:bookmarkStart w:id="1" w:name="_Toc342837153"/>
+      <w:bookmarkStart w:id="2" w:name="_Toc342837153"/>
     </w:p>
     <w:p>
       <w:pPr>
@@ -5159,7 +5227,7 @@
       <w:r>
         <w:t>obrázků</w:t>
       </w:r>
-      <w:bookmarkEnd w:id="1"/>
+      <w:bookmarkEnd w:id="2"/>
     </w:p>
     <w:p>
       <w:pPr>
@@ -6579,7 +6647,7 @@
           <w:szCs w:val="52"/>
         </w:rPr>
       </w:pPr>
-      <w:bookmarkStart w:id="2" w:name="_Toc342837154"/>
+      <w:bookmarkStart w:id="3" w:name="_Toc342837154"/>
       <w:r>
         <w:br w:type="page"/>
       </w:r>
@@ -6595,7 +6663,7 @@
       <w:r>
         <w:t>použitých zkratek</w:t>
       </w:r>
-      <w:bookmarkEnd w:id="2"/>
+      <w:bookmarkEnd w:id="3"/>
     </w:p>
     <w:p>
       <w:pPr>
@@ -6785,18 +6853,18 @@
           <w:numId w:val="0"/>
         </w:numPr>
       </w:pPr>
-      <w:bookmarkStart w:id="3" w:name="_Toc5723301"/>
+      <w:bookmarkStart w:id="4" w:name="_Toc5723301"/>
       <w:r>
         <w:lastRenderedPageBreak/>
         <w:t>Úvod</w:t>
       </w:r>
-      <w:bookmarkEnd w:id="3"/>
-    </w:p>
-    <w:p>
-      <w:pPr>
-        <w:pStyle w:val="Zkladntext"/>
-      </w:pPr>
-      <w:bookmarkStart w:id="4" w:name="_Hlk528563465"/>
+      <w:bookmarkEnd w:id="4"/>
+    </w:p>
+    <w:p>
+      <w:pPr>
+        <w:pStyle w:val="Zkladntext"/>
+      </w:pPr>
+      <w:bookmarkStart w:id="5" w:name="_Hlk528563465"/>
       <w:r>
         <w:t xml:space="preserve">Každý student kdysi zažil ten pocit nejistoty, zda bude dostatek prostředků k pokračování ve studiu a nebude nutné žádat o výjimky nebo ukončit studium. Tento problém by mnohým mohl vyřešit Systém pro podporu tvorby studijních plánů. </w:t>
       </w:r>
@@ -7129,7 +7197,7 @@
       <w:r>
         <w:t xml:space="preserve"> počítat kredity,</w:t>
       </w:r>
-      <w:bookmarkEnd w:id="4"/>
+      <w:bookmarkEnd w:id="5"/>
       <w:r>
         <w:t xml:space="preserve"> aby se nedostali do situace, že nějaký z následujících semestrů nebude dostatečný počet předmětů k umožnění pokračování studia do dalších ročníků</w:t>
       </w:r>
@@ -7237,11 +7305,11 @@
           <w:numId w:val="0"/>
         </w:numPr>
       </w:pPr>
-      <w:bookmarkStart w:id="5" w:name="_Toc5723302"/>
+      <w:bookmarkStart w:id="6" w:name="_Toc5723302"/>
       <w:r>
         <w:t>Motivace</w:t>
       </w:r>
-      <w:bookmarkEnd w:id="5"/>
+      <w:bookmarkEnd w:id="6"/>
     </w:p>
     <w:p>
       <w:pPr>
@@ -7284,11 +7352,11 @@
           <w:numId w:val="0"/>
         </w:numPr>
       </w:pPr>
-      <w:bookmarkStart w:id="6" w:name="_Toc5723303"/>
+      <w:bookmarkStart w:id="7" w:name="_Toc5723303"/>
       <w:r>
         <w:t>Cíl práce</w:t>
       </w:r>
-      <w:bookmarkEnd w:id="6"/>
+      <w:bookmarkEnd w:id="7"/>
     </w:p>
     <w:p>
       <w:pPr>
@@ -7453,19 +7521,19 @@
           <w:numId w:val="1"/>
         </w:numPr>
       </w:pPr>
-      <w:bookmarkStart w:id="7" w:name="_Toc5723304"/>
-      <w:bookmarkStart w:id="8" w:name="_Toc505071555"/>
-      <w:bookmarkStart w:id="9" w:name="_Hlk3298883"/>
-      <w:bookmarkStart w:id="10" w:name="_Hlk3321348"/>
+      <w:bookmarkStart w:id="8" w:name="_Toc5723304"/>
+      <w:bookmarkStart w:id="9" w:name="_Toc505071555"/>
+      <w:bookmarkStart w:id="10" w:name="_Hlk3298883"/>
+      <w:bookmarkStart w:id="11" w:name="_Hlk3321348"/>
       <w:r>
         <w:lastRenderedPageBreak/>
         <w:t>Teoretická část</w:t>
       </w:r>
-      <w:bookmarkEnd w:id="7"/>
+      <w:bookmarkEnd w:id="8"/>
       <w:r>
         <w:t xml:space="preserve"> </w:t>
       </w:r>
-      <w:bookmarkEnd w:id="8"/>
+      <w:bookmarkEnd w:id="9"/>
     </w:p>
     <w:p>
       <w:pPr>
@@ -7494,12 +7562,12 @@
       <w:pPr>
         <w:pStyle w:val="Nadpis2"/>
       </w:pPr>
-      <w:bookmarkStart w:id="11" w:name="_Toc5723305"/>
-      <w:bookmarkEnd w:id="9"/>
+      <w:bookmarkStart w:id="12" w:name="_Toc5723305"/>
+      <w:bookmarkEnd w:id="10"/>
       <w:r>
         <w:t>Současný stav problematiky</w:t>
       </w:r>
-      <w:bookmarkEnd w:id="11"/>
+      <w:bookmarkEnd w:id="12"/>
     </w:p>
     <w:p>
       <w:pPr>
@@ -7754,13 +7822,13 @@
           <w:numId w:val="1"/>
         </w:numPr>
       </w:pPr>
-      <w:bookmarkStart w:id="12" w:name="_Toc165066"/>
-      <w:bookmarkStart w:id="13" w:name="_Toc5723306"/>
+      <w:bookmarkStart w:id="13" w:name="_Toc165066"/>
+      <w:bookmarkStart w:id="14" w:name="_Toc5723306"/>
       <w:r>
         <w:t>Výběr prostředí ASP.Net vs .Net</w:t>
       </w:r>
-      <w:bookmarkEnd w:id="12"/>
       <w:bookmarkEnd w:id="13"/>
+      <w:bookmarkEnd w:id="14"/>
     </w:p>
     <w:p>
       <w:pPr>
@@ -7849,11 +7917,11 @@
       <w:pPr>
         <w:pStyle w:val="Nadpis2"/>
       </w:pPr>
-      <w:bookmarkStart w:id="14" w:name="_Toc5723307"/>
+      <w:bookmarkStart w:id="15" w:name="_Toc5723307"/>
       <w:r>
         <w:t>C#</w:t>
       </w:r>
-      <w:bookmarkEnd w:id="14"/>
+      <w:bookmarkEnd w:id="15"/>
     </w:p>
     <w:p>
       <w:pPr>
@@ -7873,11 +7941,11 @@
       <w:pPr>
         <w:pStyle w:val="Nadpis2"/>
       </w:pPr>
-      <w:bookmarkStart w:id="15" w:name="_Toc5723308"/>
+      <w:bookmarkStart w:id="16" w:name="_Toc5723308"/>
       <w:r>
         <w:t>SQL</w:t>
       </w:r>
-      <w:bookmarkEnd w:id="15"/>
+      <w:bookmarkEnd w:id="16"/>
     </w:p>
     <w:p>
       <w:pPr>
@@ -8027,11 +8095,11 @@
       <w:pPr>
         <w:pStyle w:val="Nadpis2"/>
       </w:pPr>
-      <w:bookmarkStart w:id="16" w:name="_Toc5723309"/>
+      <w:bookmarkStart w:id="17" w:name="_Toc5723309"/>
       <w:r>
         <w:t>UML</w:t>
       </w:r>
-      <w:bookmarkEnd w:id="16"/>
+      <w:bookmarkEnd w:id="17"/>
     </w:p>
     <w:p>
       <w:pPr>
@@ -8082,11 +8150,11 @@
           <w:numId w:val="1"/>
         </w:numPr>
       </w:pPr>
-      <w:bookmarkStart w:id="17" w:name="_Toc5723310"/>
+      <w:bookmarkStart w:id="18" w:name="_Toc5723310"/>
       <w:r>
         <w:t>NuGet</w:t>
       </w:r>
-      <w:bookmarkEnd w:id="17"/>
+      <w:bookmarkEnd w:id="18"/>
     </w:p>
     <w:p>
       <w:pPr>
@@ -8141,11 +8209,11 @@
           <w:numId w:val="1"/>
         </w:numPr>
       </w:pPr>
-      <w:bookmarkStart w:id="18" w:name="_Toc5723311"/>
+      <w:bookmarkStart w:id="19" w:name="_Toc5723311"/>
       <w:r>
         <w:t>Dapper</w:t>
       </w:r>
-      <w:bookmarkEnd w:id="18"/>
+      <w:bookmarkEnd w:id="19"/>
     </w:p>
     <w:p>
       <w:pPr>
@@ -8243,7 +8311,7 @@
         <w:pStyle w:val="Zkladntext"/>
       </w:pPr>
     </w:p>
-    <w:bookmarkEnd w:id="10"/>
+    <w:bookmarkEnd w:id="11"/>
     <w:p>
       <w:pPr>
         <w:rPr>
@@ -8270,7 +8338,7 @@
         <w:spacing w:after="240"/>
         <w:ind w:left="431" w:hanging="431"/>
       </w:pPr>
-      <w:bookmarkStart w:id="19" w:name="_Toc5723312"/>
+      <w:bookmarkStart w:id="20" w:name="_Toc5723312"/>
       <w:r>
         <w:lastRenderedPageBreak/>
         <w:t xml:space="preserve">Analýza </w:t>
@@ -8284,7 +8352,7 @@
       <w:r>
         <w:t>ávrh řešení</w:t>
       </w:r>
-      <w:bookmarkEnd w:id="19"/>
+      <w:bookmarkEnd w:id="20"/>
     </w:p>
     <w:p>
       <w:pPr>
@@ -8356,17 +8424,17 @@
           <w:numId w:val="1"/>
         </w:numPr>
       </w:pPr>
-      <w:bookmarkStart w:id="20" w:name="_Toc5723313"/>
+      <w:bookmarkStart w:id="21" w:name="_Toc5723313"/>
       <w:r>
         <w:t>Datový model aplikace</w:t>
       </w:r>
-      <w:bookmarkEnd w:id="20"/>
-    </w:p>
-    <w:p>
-      <w:pPr>
-        <w:pStyle w:val="Zkladntext"/>
-      </w:pPr>
-      <w:bookmarkStart w:id="21" w:name="_Toc534978756"/>
+      <w:bookmarkEnd w:id="21"/>
+    </w:p>
+    <w:p>
+      <w:pPr>
+        <w:pStyle w:val="Zkladntext"/>
+      </w:pPr>
+      <w:bookmarkStart w:id="22" w:name="_Toc534978756"/>
       <w:r>
         <w:t>Datový model definuje veškerá data, která jsou nutná pro zajištění požadované funkčnosti aplikace. Podrobný popis potřebných dat je uveden v odstavci „Datový slovník“ (</w:t>
       </w:r>
@@ -8454,14 +8522,14 @@
           </wp:inline>
         </w:drawing>
       </w:r>
-      <w:bookmarkEnd w:id="21"/>
+      <w:bookmarkEnd w:id="22"/>
     </w:p>
     <w:p>
       <w:pPr>
         <w:pStyle w:val="Titulek"/>
       </w:pPr>
-      <w:bookmarkStart w:id="22" w:name="_Toc165070"/>
-      <w:bookmarkStart w:id="23" w:name="_Toc5723345"/>
+      <w:bookmarkStart w:id="23" w:name="_Toc165070"/>
+      <w:bookmarkStart w:id="24" w:name="_Toc5723345"/>
       <w:r>
         <w:t xml:space="preserve">Obrázek </w:t>
       </w:r>
@@ -8498,11 +8566,11 @@
       <w:r>
         <w:t xml:space="preserve"> - ER Diagram</w:t>
       </w:r>
-      <w:bookmarkEnd w:id="22"/>
+      <w:bookmarkEnd w:id="23"/>
       <w:r>
         <w:t xml:space="preserve"> aplikace SPPSP</w:t>
       </w:r>
-      <w:bookmarkEnd w:id="23"/>
+      <w:bookmarkEnd w:id="24"/>
       <w:r>
         <w:t xml:space="preserve"> (vlastní)</w:t>
       </w:r>
@@ -8511,14 +8579,14 @@
       <w:pPr>
         <w:pStyle w:val="Nadpis2"/>
       </w:pPr>
-      <w:bookmarkStart w:id="24" w:name="_Toc165060"/>
-      <w:bookmarkStart w:id="25" w:name="_Toc5723314"/>
+      <w:bookmarkStart w:id="25" w:name="_Toc165060"/>
+      <w:bookmarkStart w:id="26" w:name="_Toc5723314"/>
       <w:r>
         <w:lastRenderedPageBreak/>
         <w:t>Datový slovník</w:t>
       </w:r>
-      <w:bookmarkEnd w:id="24"/>
       <w:bookmarkEnd w:id="25"/>
+      <w:bookmarkEnd w:id="26"/>
     </w:p>
     <w:p>
       <w:pPr>
@@ -8563,7 +8631,7 @@
       <w:pPr>
         <w:pStyle w:val="Nadpis3"/>
       </w:pPr>
-      <w:bookmarkStart w:id="26" w:name="_Toc5723315"/>
+      <w:bookmarkStart w:id="27" w:name="_Toc5723315"/>
       <w:r>
         <w:rPr>
           <w:rStyle w:val="Nadpis4Char"/>
@@ -8574,7 +8642,7 @@
         </w:rPr>
         <w:t>Obor</w:t>
       </w:r>
-      <w:bookmarkEnd w:id="26"/>
+      <w:bookmarkEnd w:id="27"/>
     </w:p>
     <w:p>
       <w:pPr>
@@ -8601,8 +8669,8 @@
         <w:pStyle w:val="Titulek"/>
         <w:keepNext/>
       </w:pPr>
-      <w:bookmarkStart w:id="27" w:name="_Toc165075"/>
-      <w:bookmarkStart w:id="28" w:name="_Toc5723356"/>
+      <w:bookmarkStart w:id="28" w:name="_Toc165075"/>
+      <w:bookmarkStart w:id="29" w:name="_Toc5723356"/>
       <w:r>
         <w:t xml:space="preserve">Tabulka </w:t>
       </w:r>
@@ -8648,8 +8716,8 @@
         </w:rPr>
         <w:t>bor</w:t>
       </w:r>
-      <w:bookmarkEnd w:id="27"/>
       <w:bookmarkEnd w:id="28"/>
+      <w:bookmarkEnd w:id="29"/>
     </w:p>
     <w:tbl>
       <w:tblPr>
@@ -8990,7 +9058,7 @@
       <w:r>
         <w:br w:type="page"/>
       </w:r>
-      <w:bookmarkStart w:id="29" w:name="_Toc5723316"/>
+      <w:bookmarkStart w:id="30" w:name="_Toc5723316"/>
       <w:r>
         <w:lastRenderedPageBreak/>
         <w:t>P</w:t>
@@ -8998,7 +9066,7 @@
       <w:r>
         <w:t>ředmět</w:t>
       </w:r>
-      <w:bookmarkEnd w:id="29"/>
+      <w:bookmarkEnd w:id="30"/>
     </w:p>
     <w:p>
       <w:pPr>
@@ -9028,8 +9096,8 @@
         <w:pStyle w:val="Titulek"/>
         <w:keepNext/>
       </w:pPr>
-      <w:bookmarkStart w:id="30" w:name="_Toc165076"/>
-      <w:bookmarkStart w:id="31" w:name="_Toc5723357"/>
+      <w:bookmarkStart w:id="31" w:name="_Toc165076"/>
+      <w:bookmarkStart w:id="32" w:name="_Toc5723357"/>
       <w:r>
         <w:t xml:space="preserve">Tabulka </w:t>
       </w:r>
@@ -9066,11 +9134,11 @@
       <w:r>
         <w:t xml:space="preserve"> - Datový slovník p</w:t>
       </w:r>
-      <w:bookmarkEnd w:id="30"/>
+      <w:bookmarkEnd w:id="31"/>
       <w:r>
         <w:t>ro Předmět</w:t>
       </w:r>
-      <w:bookmarkEnd w:id="31"/>
+      <w:bookmarkEnd w:id="32"/>
     </w:p>
     <w:tbl>
       <w:tblPr>
@@ -9659,11 +9727,11 @@
       <w:pPr>
         <w:pStyle w:val="Nadpis3"/>
       </w:pPr>
-      <w:bookmarkStart w:id="32" w:name="_Toc5723317"/>
+      <w:bookmarkStart w:id="33" w:name="_Toc5723317"/>
       <w:r>
         <w:t>Katedra</w:t>
       </w:r>
-      <w:bookmarkEnd w:id="32"/>
+      <w:bookmarkEnd w:id="33"/>
     </w:p>
     <w:p>
       <w:pPr>
@@ -9687,8 +9755,8 @@
         <w:pStyle w:val="Titulek"/>
         <w:keepNext/>
       </w:pPr>
-      <w:bookmarkStart w:id="33" w:name="_Toc165077"/>
-      <w:bookmarkStart w:id="34" w:name="_Toc5723358"/>
+      <w:bookmarkStart w:id="34" w:name="_Toc165077"/>
+      <w:bookmarkStart w:id="35" w:name="_Toc5723358"/>
       <w:r>
         <w:t xml:space="preserve">Tabulka </w:t>
       </w:r>
@@ -9734,11 +9802,11 @@
       <w:r>
         <w:t>atedr</w:t>
       </w:r>
-      <w:bookmarkEnd w:id="33"/>
+      <w:bookmarkEnd w:id="34"/>
       <w:r>
         <w:t>u</w:t>
       </w:r>
-      <w:bookmarkEnd w:id="34"/>
+      <w:bookmarkEnd w:id="35"/>
     </w:p>
     <w:tbl>
       <w:tblPr>
@@ -9839,11 +9907,11 @@
       <w:pPr>
         <w:pStyle w:val="Nadpis3"/>
       </w:pPr>
-      <w:bookmarkStart w:id="35" w:name="_Toc5723318"/>
+      <w:bookmarkStart w:id="36" w:name="_Toc5723318"/>
       <w:r>
         <w:t>Vyučující</w:t>
       </w:r>
-      <w:bookmarkEnd w:id="35"/>
+      <w:bookmarkEnd w:id="36"/>
     </w:p>
     <w:p>
       <w:pPr>
@@ -9858,8 +9926,8 @@
         <w:pStyle w:val="Titulek"/>
         <w:keepNext/>
       </w:pPr>
-      <w:bookmarkStart w:id="36" w:name="_Toc165078"/>
-      <w:bookmarkStart w:id="37" w:name="_Toc5723359"/>
+      <w:bookmarkStart w:id="37" w:name="_Toc165078"/>
+      <w:bookmarkStart w:id="38" w:name="_Toc5723359"/>
       <w:r>
         <w:lastRenderedPageBreak/>
         <w:t xml:space="preserve">Tabulka </w:t>
@@ -9903,8 +9971,8 @@
       <w:r>
         <w:t>yučující</w:t>
       </w:r>
-      <w:bookmarkEnd w:id="36"/>
       <w:bookmarkEnd w:id="37"/>
+      <w:bookmarkEnd w:id="38"/>
     </w:p>
     <w:tbl>
       <w:tblPr>
@@ -10089,11 +10157,11 @@
       <w:pPr>
         <w:pStyle w:val="Nadpis3"/>
       </w:pPr>
-      <w:bookmarkStart w:id="38" w:name="_Toc5723319"/>
+      <w:bookmarkStart w:id="39" w:name="_Toc5723319"/>
       <w:r>
         <w:t>Záznam</w:t>
       </w:r>
-      <w:bookmarkEnd w:id="38"/>
+      <w:bookmarkEnd w:id="39"/>
     </w:p>
     <w:p>
       <w:pPr>
@@ -10126,8 +10194,8 @@
         <w:pStyle w:val="Titulek"/>
         <w:keepNext/>
       </w:pPr>
-      <w:bookmarkStart w:id="39" w:name="_Toc165079"/>
-      <w:bookmarkStart w:id="40" w:name="_Toc5723360"/>
+      <w:bookmarkStart w:id="40" w:name="_Toc165079"/>
+      <w:bookmarkStart w:id="41" w:name="_Toc5723360"/>
       <w:r>
         <w:t xml:space="preserve">Tabulka </w:t>
       </w:r>
@@ -10170,8 +10238,8 @@
       <w:r>
         <w:t>áznam</w:t>
       </w:r>
-      <w:bookmarkEnd w:id="39"/>
       <w:bookmarkEnd w:id="40"/>
+      <w:bookmarkEnd w:id="41"/>
     </w:p>
     <w:tbl>
       <w:tblPr>
@@ -10278,11 +10346,11 @@
       <w:pPr>
         <w:pStyle w:val="Nadpis3"/>
       </w:pPr>
-      <w:bookmarkStart w:id="41" w:name="_Toc5723320"/>
+      <w:bookmarkStart w:id="42" w:name="_Toc5723320"/>
       <w:r>
         <w:t>Plán semestr</w:t>
       </w:r>
-      <w:bookmarkEnd w:id="41"/>
+      <w:bookmarkEnd w:id="42"/>
     </w:p>
     <w:p>
       <w:pPr>
@@ -10297,8 +10365,8 @@
         <w:pStyle w:val="Titulek"/>
         <w:keepNext/>
       </w:pPr>
-      <w:bookmarkStart w:id="42" w:name="_Toc165080"/>
-      <w:bookmarkStart w:id="43" w:name="_Toc5723361"/>
+      <w:bookmarkStart w:id="43" w:name="_Toc165080"/>
+      <w:bookmarkStart w:id="44" w:name="_Toc5723361"/>
       <w:r>
         <w:lastRenderedPageBreak/>
         <w:t xml:space="preserve">Tabulka </w:t>
@@ -10348,8 +10416,8 @@
       <w:r>
         <w:t>lán semestru</w:t>
       </w:r>
-      <w:bookmarkEnd w:id="42"/>
       <w:bookmarkEnd w:id="43"/>
+      <w:bookmarkEnd w:id="44"/>
     </w:p>
     <w:tbl>
       <w:tblPr>
@@ -10450,11 +10518,11 @@
       <w:pPr>
         <w:pStyle w:val="Nadpis3"/>
       </w:pPr>
-      <w:bookmarkStart w:id="44" w:name="_Toc5723321"/>
+      <w:bookmarkStart w:id="45" w:name="_Toc5723321"/>
       <w:r>
         <w:t>Výběr</w:t>
       </w:r>
-      <w:bookmarkEnd w:id="44"/>
+      <w:bookmarkEnd w:id="45"/>
     </w:p>
     <w:p>
       <w:pPr>
@@ -10493,8 +10561,8 @@
         <w:pStyle w:val="Titulek"/>
         <w:keepNext/>
       </w:pPr>
-      <w:bookmarkStart w:id="45" w:name="_Toc165081"/>
-      <w:bookmarkStart w:id="46" w:name="_Toc5723362"/>
+      <w:bookmarkStart w:id="46" w:name="_Toc165081"/>
+      <w:bookmarkStart w:id="47" w:name="_Toc5723362"/>
       <w:r>
         <w:t xml:space="preserve">Tabulka </w:t>
       </w:r>
@@ -10543,8 +10611,8 @@
       <w:r>
         <w:t>ýběr</w:t>
       </w:r>
-      <w:bookmarkEnd w:id="45"/>
       <w:bookmarkEnd w:id="46"/>
+      <w:bookmarkEnd w:id="47"/>
     </w:p>
     <w:tbl>
       <w:tblPr>
@@ -10657,12 +10725,12 @@
           <w:numId w:val="1"/>
         </w:numPr>
       </w:pPr>
-      <w:bookmarkStart w:id="47" w:name="_Toc5723322"/>
+      <w:bookmarkStart w:id="48" w:name="_Toc5723322"/>
       <w:r>
         <w:lastRenderedPageBreak/>
         <w:t>Funkční model aplikace</w:t>
       </w:r>
-      <w:bookmarkEnd w:id="47"/>
+      <w:bookmarkEnd w:id="48"/>
     </w:p>
     <w:p>
       <w:pPr>
@@ -10753,22 +10821,35 @@
         <w:pStyle w:val="Titulek"/>
         <w:jc w:val="both"/>
       </w:pPr>
-      <w:bookmarkStart w:id="48" w:name="_Toc5723346"/>
+      <w:bookmarkStart w:id="49" w:name="_Toc5723346"/>
       <w:r>
         <w:t xml:space="preserve">Obrázek </w:t>
       </w:r>
-      <w:fldSimple w:instr=" SEQ Obrázek \* ARABIC ">
-        <w:r>
-          <w:rPr>
-            <w:noProof/>
-          </w:rPr>
-          <w:t>2</w:t>
-        </w:r>
-      </w:fldSimple>
+      <w:r>
+        <w:fldChar w:fldCharType="begin"/>
+      </w:r>
+      <w:r>
+        <w:instrText xml:space="preserve"> SEQ Obrázek \* ARABIC </w:instrText>
+      </w:r>
+      <w:r>
+        <w:fldChar w:fldCharType="separate"/>
+      </w:r>
+      <w:r>
+        <w:rPr>
+          <w:noProof/>
+        </w:rPr>
+        <w:t>2</w:t>
+      </w:r>
+      <w:r>
+        <w:rPr>
+          <w:noProof/>
+        </w:rPr>
+        <w:fldChar w:fldCharType="end"/>
+      </w:r>
       <w:r>
         <w:t xml:space="preserve"> - Use Case model aplikace SPPSP</w:t>
       </w:r>
-      <w:bookmarkEnd w:id="48"/>
+      <w:bookmarkEnd w:id="49"/>
       <w:r>
         <w:t xml:space="preserve"> (vlastní)</w:t>
       </w:r>
@@ -10793,7 +10874,7 @@
       <w:pPr>
         <w:pStyle w:val="Nadpis3"/>
       </w:pPr>
-      <w:bookmarkStart w:id="49" w:name="_Toc5723323"/>
+      <w:bookmarkStart w:id="50" w:name="_Toc5723323"/>
       <w:r>
         <w:t xml:space="preserve">Případy užití </w:t>
       </w:r>
@@ -10809,7 +10890,7 @@
       <w:r>
         <w:t>Uživatel</w:t>
       </w:r>
-      <w:bookmarkEnd w:id="49"/>
+      <w:bookmarkEnd w:id="50"/>
     </w:p>
     <w:p>
       <w:pPr>
@@ -11182,14 +11263,14 @@
       <w:pPr>
         <w:pStyle w:val="Nadpis3"/>
       </w:pPr>
-      <w:bookmarkStart w:id="50" w:name="_Toc5723324"/>
+      <w:bookmarkStart w:id="51" w:name="_Toc5723324"/>
       <w:r>
         <w:t xml:space="preserve">Případy užití pro aktéra v roli </w:t>
       </w:r>
       <w:r>
         <w:t>Správa</w:t>
       </w:r>
-      <w:bookmarkEnd w:id="50"/>
+      <w:bookmarkEnd w:id="51"/>
     </w:p>
     <w:p>
       <w:pPr>
@@ -11218,8 +11299,8 @@
       <w:pPr>
         <w:pStyle w:val="Nadpis2"/>
       </w:pPr>
-      <w:bookmarkStart w:id="51" w:name="_Toc165064"/>
-      <w:bookmarkStart w:id="52" w:name="_Toc5723325"/>
+      <w:bookmarkStart w:id="52" w:name="_Toc165064"/>
+      <w:bookmarkStart w:id="53" w:name="_Toc5723325"/>
       <w:r>
         <w:t>Scénář</w:t>
       </w:r>
@@ -11235,11 +11316,11 @@
       <w:r>
         <w:t xml:space="preserve"> užití</w:t>
       </w:r>
-      <w:bookmarkEnd w:id="51"/>
+      <w:bookmarkEnd w:id="52"/>
       <w:r>
         <w:t xml:space="preserve"> aktéra v roli Správa</w:t>
       </w:r>
-      <w:bookmarkEnd w:id="52"/>
+      <w:bookmarkEnd w:id="53"/>
       <w:r>
         <w:t xml:space="preserve"> </w:t>
       </w:r>
@@ -11264,12 +11345,12 @@
       <w:pPr>
         <w:pStyle w:val="Nadpis3"/>
       </w:pPr>
-      <w:bookmarkStart w:id="53" w:name="_Toc5723326"/>
+      <w:bookmarkStart w:id="54" w:name="_Toc5723326"/>
       <w:r>
         <w:lastRenderedPageBreak/>
         <w:t>Správa garantů správcem:</w:t>
       </w:r>
-      <w:bookmarkEnd w:id="53"/>
+      <w:bookmarkEnd w:id="54"/>
     </w:p>
     <w:p>
       <w:pPr>
@@ -11279,8 +11360,8 @@
       <w:r>
         <w:t xml:space="preserve">                  </w:t>
       </w:r>
-      <w:bookmarkStart w:id="54" w:name="_Toc165082"/>
-      <w:bookmarkStart w:id="55" w:name="_Toc5723363"/>
+      <w:bookmarkStart w:id="55" w:name="_Toc165082"/>
+      <w:bookmarkStart w:id="56" w:name="_Toc5723363"/>
       <w:r>
         <w:t xml:space="preserve">Tabulka </w:t>
       </w:r>
@@ -11323,8 +11404,8 @@
       <w:r>
         <w:t xml:space="preserve"> garantů</w:t>
       </w:r>
-      <w:bookmarkEnd w:id="54"/>
       <w:bookmarkEnd w:id="55"/>
+      <w:bookmarkEnd w:id="56"/>
     </w:p>
     <w:tbl>
       <w:tblPr>
@@ -11710,12 +11791,12 @@
       <w:pPr>
         <w:pStyle w:val="Nadpis3"/>
       </w:pPr>
-      <w:bookmarkStart w:id="56" w:name="_Toc5723327"/>
+      <w:bookmarkStart w:id="57" w:name="_Toc5723327"/>
       <w:r>
         <w:lastRenderedPageBreak/>
         <w:t>Model správy garanta</w:t>
       </w:r>
-      <w:bookmarkEnd w:id="56"/>
+      <w:bookmarkEnd w:id="57"/>
     </w:p>
     <w:p>
       <w:pPr>
@@ -11782,8 +11863,8 @@
         <w:pStyle w:val="Titulek"/>
         <w:jc w:val="both"/>
       </w:pPr>
-      <w:bookmarkStart w:id="57" w:name="_Toc165072"/>
-      <w:bookmarkStart w:id="58" w:name="_Toc5723347"/>
+      <w:bookmarkStart w:id="58" w:name="_Toc165072"/>
+      <w:bookmarkStart w:id="59" w:name="_Toc5723347"/>
       <w:r>
         <w:t xml:space="preserve">Obrázek </w:t>
       </w:r>
@@ -11832,8 +11913,8 @@
       <w:r>
         <w:t xml:space="preserve"> garantů</w:t>
       </w:r>
-      <w:bookmarkEnd w:id="57"/>
       <w:bookmarkEnd w:id="58"/>
+      <w:bookmarkEnd w:id="59"/>
       <w:r>
         <w:t xml:space="preserve"> (vlastní)</w:t>
       </w:r>
@@ -11848,12 +11929,12 @@
       <w:pPr>
         <w:pStyle w:val="Nadpis3"/>
       </w:pPr>
-      <w:bookmarkStart w:id="59" w:name="_Toc5723328"/>
+      <w:bookmarkStart w:id="60" w:name="_Toc5723328"/>
       <w:r>
         <w:lastRenderedPageBreak/>
         <w:t>Model správy oborů</w:t>
       </w:r>
-      <w:bookmarkEnd w:id="59"/>
+      <w:bookmarkEnd w:id="60"/>
     </w:p>
     <w:p>
       <w:pPr>
@@ -11914,8 +11995,8 @@
         <w:pStyle w:val="Titulek"/>
         <w:jc w:val="both"/>
       </w:pPr>
-      <w:bookmarkStart w:id="60" w:name="_Toc165073"/>
-      <w:bookmarkStart w:id="61" w:name="_Toc5723348"/>
+      <w:bookmarkStart w:id="61" w:name="_Toc165073"/>
+      <w:bookmarkStart w:id="62" w:name="_Toc5723348"/>
       <w:r>
         <w:t xml:space="preserve">Obrázek </w:t>
       </w:r>
@@ -11958,8 +12039,8 @@
       <w:r>
         <w:t xml:space="preserve"> oborů</w:t>
       </w:r>
-      <w:bookmarkEnd w:id="60"/>
       <w:bookmarkEnd w:id="61"/>
+      <w:bookmarkEnd w:id="62"/>
       <w:r>
         <w:t xml:space="preserve"> (vlastní)</w:t>
       </w:r>
@@ -11973,12 +12054,12 @@
       <w:pPr>
         <w:pStyle w:val="Nadpis3"/>
       </w:pPr>
-      <w:bookmarkStart w:id="62" w:name="_Toc5723329"/>
+      <w:bookmarkStart w:id="63" w:name="_Toc5723329"/>
       <w:r>
         <w:lastRenderedPageBreak/>
         <w:t>Model správy předmětů</w:t>
       </w:r>
-      <w:bookmarkEnd w:id="62"/>
+      <w:bookmarkEnd w:id="63"/>
     </w:p>
     <w:p>
       <w:pPr>
@@ -12039,8 +12120,8 @@
         <w:pStyle w:val="Titulek"/>
         <w:jc w:val="both"/>
       </w:pPr>
-      <w:bookmarkStart w:id="63" w:name="_Toc165074"/>
-      <w:bookmarkStart w:id="64" w:name="_Toc5723349"/>
+      <w:bookmarkStart w:id="64" w:name="_Toc165074"/>
+      <w:bookmarkStart w:id="65" w:name="_Toc5723349"/>
       <w:r>
         <w:t xml:space="preserve">Obrázek </w:t>
       </w:r>
@@ -12089,8 +12170,8 @@
       <w:r>
         <w:t>předmětů</w:t>
       </w:r>
-      <w:bookmarkEnd w:id="63"/>
       <w:bookmarkEnd w:id="64"/>
+      <w:bookmarkEnd w:id="65"/>
       <w:r>
         <w:t xml:space="preserve"> (vlastní)</w:t>
       </w:r>
@@ -12119,14 +12200,14 @@
           <w:numId w:val="1"/>
         </w:numPr>
       </w:pPr>
-      <w:bookmarkStart w:id="65" w:name="_Toc165065"/>
-      <w:bookmarkStart w:id="66" w:name="_Toc5723330"/>
+      <w:bookmarkStart w:id="66" w:name="_Toc165065"/>
+      <w:bookmarkStart w:id="67" w:name="_Toc5723330"/>
       <w:r>
         <w:lastRenderedPageBreak/>
         <w:t>Popis implementace</w:t>
       </w:r>
-      <w:bookmarkEnd w:id="65"/>
       <w:bookmarkEnd w:id="66"/>
+      <w:bookmarkEnd w:id="67"/>
     </w:p>
     <w:p>
       <w:pPr>
@@ -12158,7 +12239,7 @@
       <w:pPr>
         <w:pStyle w:val="Nadpis2"/>
       </w:pPr>
-      <w:bookmarkStart w:id="67" w:name="_Toc5723331"/>
+      <w:bookmarkStart w:id="68" w:name="_Toc5723331"/>
       <w:r>
         <w:t>Tvorba</w:t>
       </w:r>
@@ -12168,7 +12249,7 @@
       <w:r>
         <w:t>plánu</w:t>
       </w:r>
-      <w:bookmarkEnd w:id="67"/>
+      <w:bookmarkEnd w:id="68"/>
     </w:p>
     <w:p>
       <w:pPr>
@@ -12266,14 +12347,27 @@
       <w:r>
         <w:t xml:space="preserve">Obrázek </w:t>
       </w:r>
-      <w:fldSimple w:instr=" SEQ Obrázek \* ARABIC ">
-        <w:r>
-          <w:rPr>
-            <w:noProof/>
-          </w:rPr>
-          <w:t>6</w:t>
-        </w:r>
-      </w:fldSimple>
+      <w:r>
+        <w:fldChar w:fldCharType="begin"/>
+      </w:r>
+      <w:r>
+        <w:instrText xml:space="preserve"> SEQ Obrázek \* ARABIC </w:instrText>
+      </w:r>
+      <w:r>
+        <w:fldChar w:fldCharType="separate"/>
+      </w:r>
+      <w:r>
+        <w:rPr>
+          <w:noProof/>
+        </w:rPr>
+        <w:t>6</w:t>
+      </w:r>
+      <w:r>
+        <w:rPr>
+          <w:noProof/>
+        </w:rPr>
+        <w:fldChar w:fldCharType="end"/>
+      </w:r>
       <w:r>
         <w:t xml:space="preserve"> - Tvorba záznamu (vlastní)</w:t>
       </w:r>
@@ -12475,22 +12569,35 @@
           <w:noProof/>
         </w:rPr>
       </w:pPr>
-      <w:bookmarkStart w:id="68" w:name="_Toc5723351"/>
+      <w:bookmarkStart w:id="69" w:name="_Toc5723351"/>
       <w:r>
         <w:t xml:space="preserve">Obrázek </w:t>
       </w:r>
-      <w:fldSimple w:instr=" SEQ Obrázek \* ARABIC ">
-        <w:r>
-          <w:rPr>
-            <w:noProof/>
-          </w:rPr>
-          <w:t>8</w:t>
-        </w:r>
-      </w:fldSimple>
+      <w:r>
+        <w:fldChar w:fldCharType="begin"/>
+      </w:r>
+      <w:r>
+        <w:instrText xml:space="preserve"> SEQ Obrázek \* ARABIC </w:instrText>
+      </w:r>
+      <w:r>
+        <w:fldChar w:fldCharType="separate"/>
+      </w:r>
+      <w:r>
+        <w:rPr>
+          <w:noProof/>
+        </w:rPr>
+        <w:t>8</w:t>
+      </w:r>
+      <w:r>
+        <w:rPr>
+          <w:noProof/>
+        </w:rPr>
+        <w:fldChar w:fldCharType="end"/>
+      </w:r>
       <w:r>
         <w:t xml:space="preserve"> - Tvorba nového záznamu</w:t>
       </w:r>
-      <w:bookmarkEnd w:id="68"/>
+      <w:bookmarkEnd w:id="69"/>
       <w:r>
         <w:t xml:space="preserve"> (vlastní)</w:t>
       </w:r>
@@ -12633,7 +12740,7 @@
         <w:pStyle w:val="Titulek"/>
         <w:jc w:val="both"/>
       </w:pPr>
-      <w:bookmarkStart w:id="69" w:name="_Toc5723352"/>
+      <w:bookmarkStart w:id="70" w:name="_Toc5723352"/>
       <w:r>
         <w:t xml:space="preserve">Obrázek </w:t>
       </w:r>
@@ -12670,7 +12777,7 @@
       <w:r>
         <w:t xml:space="preserve"> – Úprava záznamu a změna počtu semestru</w:t>
       </w:r>
-      <w:bookmarkEnd w:id="69"/>
+      <w:bookmarkEnd w:id="70"/>
       <w:r>
         <w:t xml:space="preserve"> (vlastní)</w:t>
       </w:r>
@@ -12697,7 +12804,7 @@
       <w:r>
         <w:t xml:space="preserve"> </w:t>
       </w:r>
-      <w:bookmarkStart w:id="70" w:name="_Toc5723332"/>
+      <w:bookmarkStart w:id="71" w:name="_Toc5723332"/>
       <w:r>
         <w:t xml:space="preserve">Přidávání </w:t>
       </w:r>
@@ -12707,7 +12814,7 @@
       <w:r>
         <w:t xml:space="preserve"> do semestru</w:t>
       </w:r>
-      <w:bookmarkEnd w:id="70"/>
+      <w:bookmarkEnd w:id="71"/>
     </w:p>
     <w:p>
       <w:pPr>
@@ -12885,7 +12992,7 @@
         <w:pStyle w:val="Titulek"/>
         <w:jc w:val="both"/>
       </w:pPr>
-      <w:bookmarkStart w:id="71" w:name="_Toc5723353"/>
+      <w:bookmarkStart w:id="72" w:name="_Toc5723353"/>
       <w:r>
         <w:t xml:space="preserve">Obrázek </w:t>
       </w:r>
@@ -12928,7 +13035,7 @@
       <w:r>
         <w:t>seznamu</w:t>
       </w:r>
-      <w:bookmarkEnd w:id="71"/>
+      <w:bookmarkEnd w:id="72"/>
       <w:r>
         <w:t xml:space="preserve"> (vlastní)</w:t>
       </w:r>
@@ -12958,12 +13065,12 @@
       <w:pPr>
         <w:pStyle w:val="Nadpis2"/>
       </w:pPr>
-      <w:bookmarkStart w:id="72" w:name="_Toc5723333"/>
+      <w:bookmarkStart w:id="73" w:name="_Toc5723333"/>
       <w:r>
         <w:lastRenderedPageBreak/>
         <w:t>Výpočet kreditů</w:t>
       </w:r>
-      <w:bookmarkEnd w:id="72"/>
+      <w:bookmarkEnd w:id="73"/>
     </w:p>
     <w:p>
       <w:pPr>
@@ -13054,11 +13161,11 @@
       <w:pPr>
         <w:pStyle w:val="Nadpis2"/>
       </w:pPr>
-      <w:bookmarkStart w:id="73" w:name="_Toc5723334"/>
+      <w:bookmarkStart w:id="74" w:name="_Toc5723334"/>
       <w:r>
         <w:t>Třída na práci s rozbalovacími seznamy a seznamy</w:t>
       </w:r>
-      <w:bookmarkEnd w:id="73"/>
+      <w:bookmarkEnd w:id="74"/>
     </w:p>
     <w:p>
       <w:pPr>
@@ -13142,7 +13249,7 @@
         <w:pStyle w:val="Titulek"/>
         <w:jc w:val="both"/>
       </w:pPr>
-      <w:bookmarkStart w:id="74" w:name="_Toc5723354"/>
+      <w:bookmarkStart w:id="75" w:name="_Toc5723354"/>
       <w:r>
         <w:t xml:space="preserve">Obrázek </w:t>
       </w:r>
@@ -13179,7 +13286,7 @@
       <w:r>
         <w:t xml:space="preserve"> - Vkládání dat do komponenty rozbalovací seznam</w:t>
       </w:r>
-      <w:bookmarkEnd w:id="74"/>
+      <w:bookmarkEnd w:id="75"/>
       <w:r>
         <w:t xml:space="preserve"> (vlastní)</w:t>
       </w:r>
@@ -13276,25 +13383,38 @@
         <w:pStyle w:val="Titulek"/>
         <w:jc w:val="both"/>
       </w:pPr>
-      <w:bookmarkStart w:id="75" w:name="_Toc5723355"/>
+      <w:bookmarkStart w:id="76" w:name="_Toc5723355"/>
       <w:r>
         <w:t xml:space="preserve">Obrázek </w:t>
       </w:r>
-      <w:fldSimple w:instr=" SEQ Obrázek \* ARABIC ">
-        <w:r>
-          <w:rPr>
-            <w:noProof/>
-          </w:rPr>
-          <w:t>12</w:t>
-        </w:r>
-      </w:fldSimple>
+      <w:r>
+        <w:fldChar w:fldCharType="begin"/>
+      </w:r>
+      <w:r>
+        <w:instrText xml:space="preserve"> SEQ Obrázek \* ARABIC </w:instrText>
+      </w:r>
+      <w:r>
+        <w:fldChar w:fldCharType="separate"/>
+      </w:r>
+      <w:r>
+        <w:rPr>
+          <w:noProof/>
+        </w:rPr>
+        <w:t>12</w:t>
+      </w:r>
+      <w:r>
+        <w:rPr>
+          <w:noProof/>
+        </w:rPr>
+        <w:fldChar w:fldCharType="end"/>
+      </w:r>
       <w:r>
         <w:t xml:space="preserve"> </w:t>
       </w:r>
       <w:r>
         <w:t>- Vyhledávání v komponentě rozbalovací seznam</w:t>
       </w:r>
-      <w:bookmarkEnd w:id="75"/>
+      <w:bookmarkEnd w:id="76"/>
       <w:r>
         <w:t xml:space="preserve"> (vlastní)</w:t>
       </w:r>
@@ -13303,14 +13423,14 @@
       <w:pPr>
         <w:pStyle w:val="Nadpis2"/>
       </w:pPr>
-      <w:bookmarkStart w:id="76" w:name="_Toc5723335"/>
+      <w:bookmarkStart w:id="77" w:name="_Toc5723335"/>
       <w:r>
         <w:t>Vyhledávání</w:t>
       </w:r>
       <w:r>
         <w:t xml:space="preserve"> a úprava</w:t>
       </w:r>
-      <w:bookmarkEnd w:id="76"/>
+      <w:bookmarkEnd w:id="77"/>
     </w:p>
     <w:p>
       <w:pPr>
@@ -13356,13 +13476,13 @@
           <w:numId w:val="1"/>
         </w:numPr>
       </w:pPr>
-      <w:bookmarkStart w:id="77" w:name="_Toc165067"/>
-      <w:bookmarkStart w:id="78" w:name="_Toc5723336"/>
+      <w:bookmarkStart w:id="78" w:name="_Toc165067"/>
+      <w:bookmarkStart w:id="79" w:name="_Toc5723336"/>
       <w:r>
         <w:t>Hromadné plnění dat do databáze</w:t>
       </w:r>
-      <w:bookmarkEnd w:id="77"/>
       <w:bookmarkEnd w:id="78"/>
+      <w:bookmarkEnd w:id="79"/>
     </w:p>
     <w:p>
       <w:pPr>
@@ -14075,13 +14195,13 @@
           <w:numId w:val="1"/>
         </w:numPr>
       </w:pPr>
-      <w:bookmarkStart w:id="79" w:name="_Toc534978934"/>
-      <w:bookmarkStart w:id="80" w:name="_Toc5723337"/>
+      <w:bookmarkStart w:id="80" w:name="_Toc534978934"/>
+      <w:bookmarkStart w:id="81" w:name="_Toc5723337"/>
       <w:r>
         <w:t>Načtení popisů k předmětům do databáze</w:t>
       </w:r>
-      <w:bookmarkEnd w:id="79"/>
       <w:bookmarkEnd w:id="80"/>
+      <w:bookmarkEnd w:id="81"/>
     </w:p>
     <w:p>
       <w:pPr>
@@ -14293,7 +14413,7 @@
       <w:pPr>
         <w:pStyle w:val="Nadpis2"/>
       </w:pPr>
-      <w:bookmarkStart w:id="81" w:name="_Toc5723338"/>
+      <w:bookmarkStart w:id="82" w:name="_Toc5723338"/>
       <w:r>
         <w:lastRenderedPageBreak/>
         <w:t>Návod</w:t>
@@ -14301,7 +14421,7 @@
       <w:r>
         <w:t xml:space="preserve"> k použití</w:t>
       </w:r>
-      <w:bookmarkEnd w:id="81"/>
+      <w:bookmarkEnd w:id="82"/>
     </w:p>
     <w:p>
       <w:pPr>
@@ -14506,11 +14626,11 @@
       <w:pPr>
         <w:pStyle w:val="Nadpis2"/>
       </w:pPr>
-      <w:bookmarkStart w:id="82" w:name="_Toc5723339"/>
+      <w:bookmarkStart w:id="83" w:name="_Toc5723339"/>
       <w:r>
         <w:t>Podmínky spuštění</w:t>
       </w:r>
-      <w:bookmarkEnd w:id="82"/>
+      <w:bookmarkEnd w:id="83"/>
     </w:p>
     <w:p>
       <w:pPr>
@@ -14530,11 +14650,11 @@
       <w:pPr>
         <w:pStyle w:val="Nadpis2"/>
       </w:pPr>
-      <w:bookmarkStart w:id="83" w:name="_Toc5723340"/>
+      <w:bookmarkStart w:id="84" w:name="_Toc5723340"/>
       <w:r>
         <w:t>Testování</w:t>
       </w:r>
-      <w:bookmarkEnd w:id="83"/>
+      <w:bookmarkEnd w:id="84"/>
     </w:p>
     <w:p>
       <w:pPr>
@@ -14770,12 +14890,12 @@
         </w:tabs>
         <w:ind w:left="426" w:hanging="426"/>
       </w:pPr>
-      <w:bookmarkStart w:id="84" w:name="_Toc5723341"/>
+      <w:bookmarkStart w:id="85" w:name="_Toc5723341"/>
       <w:r>
         <w:lastRenderedPageBreak/>
         <w:t>Diskuze</w:t>
       </w:r>
-      <w:bookmarkEnd w:id="84"/>
+      <w:bookmarkEnd w:id="85"/>
     </w:p>
     <w:p>
       <w:pPr>
@@ -14825,12 +14945,12 @@
         </w:numPr>
         <w:ind w:left="142"/>
       </w:pPr>
-      <w:bookmarkStart w:id="85" w:name="_Toc5723342"/>
+      <w:bookmarkStart w:id="86" w:name="_Toc5723342"/>
       <w:r>
         <w:lastRenderedPageBreak/>
         <w:t>Závěr</w:t>
       </w:r>
-      <w:bookmarkEnd w:id="85"/>
+      <w:bookmarkEnd w:id="86"/>
     </w:p>
     <w:p>
       <w:pPr>
@@ -15149,8 +15269,8 @@
         <w:br w:type="page"/>
       </w:r>
     </w:p>
-    <w:bookmarkStart w:id="86" w:name="_Toc5723343" w:displacedByCustomXml="next"/>
-    <w:bookmarkStart w:id="87" w:name="_Hlk3298914" w:displacedByCustomXml="next"/>
+    <w:bookmarkStart w:id="87" w:name="_Toc5723343" w:displacedByCustomXml="next"/>
+    <w:bookmarkStart w:id="88" w:name="_Hlk3298914" w:displacedByCustomXml="next"/>
     <w:sdt>
       <w:sdtPr>
         <w:rPr>
@@ -15186,7 +15306,7 @@
           <w:r>
             <w:t>Seznam použité literatury</w:t>
           </w:r>
-          <w:bookmarkEnd w:id="86"/>
+          <w:bookmarkEnd w:id="87"/>
         </w:p>
         <w:sdt>
           <w:sdtPr>
@@ -15308,7 +15428,7 @@
                   <w:rStyle w:val="ZkladntextChar"/>
                 </w:rPr>
               </w:pPr>
-              <w:bookmarkStart w:id="88" w:name="_Ref5623509"/>
+              <w:bookmarkStart w:id="89" w:name="_Ref5623509"/>
               <w:r>
                 <w:t xml:space="preserve">ISO/IEC 23270:2018. Standard ECMA-334: C# </w:t>
               </w:r>
@@ -15373,7 +15493,7 @@
                 </w:rPr>
                 <w:t>https://is-stag.zcu.cz/zajemci/moduly/plan_editor</w:t>
               </w:r>
-              <w:bookmarkEnd w:id="88"/>
+              <w:bookmarkEnd w:id="89"/>
             </w:p>
             <w:p>
               <w:pPr>
@@ -15446,7 +15566,7 @@
                   <w:noProof/>
                 </w:rPr>
               </w:pPr>
-              <w:bookmarkStart w:id="89" w:name="_Ref5623527"/>
+              <w:bookmarkStart w:id="90" w:name="_Ref5623527"/>
               <w:r>
                 <w:rPr>
                   <w:i/>
@@ -15525,7 +15645,7 @@
                 </w:rPr>
                 <w:t>https://is.muni.cz/napoveda/student/planovac#s_planovac_popis</w:t>
               </w:r>
-              <w:bookmarkEnd w:id="89"/>
+              <w:bookmarkEnd w:id="90"/>
             </w:p>
             <w:p>
               <w:pPr>
@@ -15581,8 +15701,8 @@
                   <w:noProof/>
                 </w:rPr>
               </w:pPr>
-              <w:bookmarkStart w:id="90" w:name="_Ref5623564"/>
-              <w:bookmarkStart w:id="91" w:name="_Hlk3298951"/>
+              <w:bookmarkStart w:id="91" w:name="_Ref5623564"/>
+              <w:bookmarkStart w:id="92" w:name="_Hlk3298951"/>
               <w:r>
                 <w:rPr>
                   <w:i/>
@@ -15611,7 +15731,7 @@
                 </w:rPr>
                 <w:t>https://www.uis-info.com/cs/index</w:t>
               </w:r>
-              <w:bookmarkEnd w:id="90"/>
+              <w:bookmarkEnd w:id="91"/>
             </w:p>
             <w:p>
               <w:pPr>
@@ -15620,7 +15740,7 @@
                   <w:noProof/>
                 </w:rPr>
               </w:pPr>
-              <w:bookmarkStart w:id="92" w:name="_Ref5623613"/>
+              <w:bookmarkStart w:id="93" w:name="_Ref5623613"/>
               <w:r>
                 <w:rPr>
                   <w:noProof/>
@@ -15682,13 +15802,13 @@
                 </w:r>
               </w:hyperlink>
             </w:p>
-            <w:bookmarkEnd w:id="91" w:displacedByCustomXml="next"/>
+            <w:bookmarkEnd w:id="92" w:displacedByCustomXml="next"/>
           </w:sdtContent>
         </w:sdt>
       </w:sdtContent>
     </w:sdt>
-    <w:bookmarkEnd w:id="92" w:displacedByCustomXml="prev"/>
-    <w:bookmarkEnd w:id="87" w:displacedByCustomXml="prev"/>
+    <w:bookmarkEnd w:id="93" w:displacedByCustomXml="prev"/>
+    <w:bookmarkEnd w:id="88" w:displacedByCustomXml="prev"/>
     <w:p>
       <w:pPr>
         <w:pStyle w:val="Nadpis1"/>
@@ -15698,12 +15818,12 @@
         </w:numPr>
         <w:ind w:left="142"/>
       </w:pPr>
-      <w:bookmarkStart w:id="93" w:name="_Toc5723344"/>
+      <w:bookmarkStart w:id="94" w:name="_Toc5723344"/>
       <w:r>
         <w:lastRenderedPageBreak/>
         <w:t>Přílohy</w:t>
       </w:r>
-      <w:bookmarkEnd w:id="93"/>
+      <w:bookmarkEnd w:id="94"/>
     </w:p>
     <w:p>
       <w:pPr>
@@ -16620,6 +16740,9 @@
     </w:p>
     <w:p>
       <w:r>
+        <w:rPr>
+          <w:noProof/>
+        </w:rPr>
         <w:drawing>
           <wp:inline distT="0" distB="0" distL="0" distR="0" wp14:anchorId="74FA8AD9" wp14:editId="66A268A1">
             <wp:extent cx="5399405" cy="3580130"/>
@@ -16657,10 +16780,7 @@
         </w:drawing>
       </w:r>
     </w:p>
-    <w:p>
-      <w:bookmarkStart w:id="94" w:name="_GoBack"/>
-      <w:bookmarkEnd w:id="94"/>
-    </w:p>
+    <w:p/>
     <w:p>
       <w:r>
         <w:rPr>
@@ -16706,6 +16826,9 @@
     <w:p/>
     <w:p>
       <w:r>
+        <w:rPr>
+          <w:noProof/>
+        </w:rPr>
         <w:lastRenderedPageBreak/>
         <w:drawing>
           <wp:inline distT="0" distB="0" distL="0" distR="0" wp14:anchorId="11C028F4" wp14:editId="3A477A08">
@@ -16754,6 +16877,9 @@
     <w:p/>
     <w:p>
       <w:r>
+        <w:rPr>
+          <w:noProof/>
+        </w:rPr>
         <w:drawing>
           <wp:inline distT="0" distB="0" distL="0" distR="0" wp14:anchorId="2BE3DACA" wp14:editId="5F4D44C8">
             <wp:extent cx="1781424" cy="3477110"/>
@@ -17008,6 +17134,9 @@
         <w:jc w:val="both"/>
       </w:pPr>
       <w:r>
+        <w:rPr>
+          <w:noProof/>
+        </w:rPr>
         <w:lastRenderedPageBreak/>
         <w:drawing>
           <wp:inline distT="0" distB="0" distL="0" distR="0" wp14:anchorId="280EF47D" wp14:editId="303B9901">
@@ -17109,6 +17238,7 @@
         <w:docPartUnique/>
       </w:docPartObj>
     </w:sdtPr>
+    <w:sdtEndPr/>
     <w:sdtContent>
       <w:p>
         <w:pPr>
@@ -17149,6 +17279,7 @@
         <w:docPartUnique/>
       </w:docPartObj>
     </w:sdtPr>
+    <w:sdtEndPr/>
     <w:sdtContent>
       <w:p>
         <w:pPr>
@@ -20185,6 +20316,7 @@
     <w:rsid w:val="00370E85"/>
     <w:rsid w:val="00376DAB"/>
     <w:rsid w:val="00415424"/>
+    <w:rsid w:val="00437026"/>
     <w:rsid w:val="00437DC3"/>
     <w:rsid w:val="00490D89"/>
     <w:rsid w:val="004918E4"/>
@@ -21192,7 +21324,7 @@
 </file>
 
 <file path=customXml/itemProps1.xml><?xml version="1.0" encoding="utf-8"?>
-<ds:datastoreItem xmlns:ds="http://schemas.openxmlformats.org/officeDocument/2006/customXml" ds:itemID="{E5E07BF7-EEFB-4A6C-988B-D6B04781B2F2}">
+<ds:datastoreItem xmlns:ds="http://schemas.openxmlformats.org/officeDocument/2006/customXml" ds:itemID="{BF1F1FA3-DDB7-4C7D-890A-214496A070B0}">
   <ds:schemaRefs>
     <ds:schemaRef ds:uri="http://schemas.openxmlformats.org/officeDocument/2006/bibliography"/>
   </ds:schemaRefs>

</xml_diff>

<commit_message>
korektury textu a upravy formatovani
</commit_message>
<xml_diff>
--- a/dokumentace/ZP_VSPJ_SPPSP-2.docx
+++ b/dokumentace/ZP_VSPJ_SPPSP-2.docx
@@ -54,7 +54,6 @@
             <w:listItem w:displayText="Katedra zdravotnických studií" w:value="Katedra zdravotnických studií"/>
           </w:dropDownList>
         </w:sdtPr>
-        <w:sdtEndPr/>
         <w:sdtContent>
           <w:r>
             <w:rPr>
@@ -121,7 +120,6 @@
             <w:listItem w:displayText="diplomová práce" w:value="diplomová práce"/>
           </w:dropDownList>
         </w:sdtPr>
-        <w:sdtEndPr/>
         <w:sdtContent>
           <w:r>
             <w:rPr>
@@ -689,7 +687,6 @@
             <w:listItem w:displayText="Katedra zdravotnických studií" w:value="Katedra zdravotnických studií"/>
           </w:dropDownList>
         </w:sdtPr>
-        <w:sdtEndPr/>
         <w:sdtContent>
           <w:r>
             <w:t>Katedra technických studií</w:t>
@@ -939,7 +936,6 @@
             <w:listItem w:displayText="diplomová" w:value="diplomová"/>
           </w:dropDownList>
         </w:sdtPr>
-        <w:sdtEndPr/>
         <w:sdtContent>
           <w:r>
             <w:t>bakalářská</w:t>
@@ -994,7 +990,6 @@
             <w:listItem w:displayText="diplomové" w:value="diplomové"/>
           </w:dropDownList>
         </w:sdtPr>
-        <w:sdtEndPr/>
         <w:sdtContent>
           <w:r>
             <w:t>bakalářské</w:t>
@@ -1030,7 +1025,6 @@
             <w:listItem w:displayText="diplomovou" w:value="diplomovou"/>
           </w:dropDownList>
         </w:sdtPr>
-        <w:sdtEndPr/>
         <w:sdtContent>
           <w:r>
             <w:t>bakalářskou</w:t>
@@ -1098,7 +1092,6 @@
             <w:listItem w:displayText="diplomové" w:value="diplomové"/>
           </w:dropDownList>
         </w:sdtPr>
-        <w:sdtEndPr/>
         <w:sdtContent>
           <w:r>
             <w:t>bakalářské</w:t>
@@ -1145,7 +1138,6 @@
             <w:listItem w:displayText="diplomové" w:value="diplomové"/>
           </w:dropDownList>
         </w:sdtPr>
-        <w:sdtEndPr/>
         <w:sdtContent>
           <w:r>
             <w:t>bakalářské</w:t>
@@ -1187,7 +1179,6 @@
             <w:listItem w:displayText="diplomové" w:value="diplomové"/>
           </w:dropDownList>
         </w:sdtPr>
-        <w:sdtEndPr/>
         <w:sdtContent>
           <w:r>
             <w:t>bakalářské</w:t>
@@ -1224,7 +1215,6 @@
             <w:calendar w:val="gregorian"/>
           </w:date>
         </w:sdtPr>
-        <w:sdtEndPr/>
         <w:sdtContent>
           <w:r>
             <w:t>20. března 2019</w:t>
@@ -1443,7 +1433,7 @@
       <w:r>
         <w:fldChar w:fldCharType="separate"/>
       </w:r>
-      <w:hyperlink w:anchor="_Toc5824426" w:history="1">
+      <w:hyperlink w:anchor="_Toc5860195" w:history="1">
         <w:r>
           <w:rPr>
             <w:rStyle w:val="Hypertextovodkaz"/>
@@ -1470,7 +1460,7 @@
             <w:noProof/>
             <w:webHidden/>
           </w:rPr>
-          <w:instrText xml:space="preserve"> PAGEREF _Toc5824426 \h </w:instrText>
+          <w:instrText xml:space="preserve"> PAGEREF _Toc5860195 \h </w:instrText>
         </w:r>
         <w:r>
           <w:rPr>
@@ -1514,7 +1504,7 @@
           <w:szCs w:val="22"/>
         </w:rPr>
       </w:pPr>
-      <w:hyperlink w:anchor="_Toc5824427" w:history="1">
+      <w:hyperlink w:anchor="_Toc5860196" w:history="1">
         <w:r>
           <w:rPr>
             <w:rStyle w:val="Hypertextovodkaz"/>
@@ -1541,7 +1531,7 @@
             <w:noProof/>
             <w:webHidden/>
           </w:rPr>
-          <w:instrText xml:space="preserve"> PAGEREF _Toc5824427 \h </w:instrText>
+          <w:instrText xml:space="preserve"> PAGEREF _Toc5860196 \h </w:instrText>
         </w:r>
         <w:r>
           <w:rPr>
@@ -1585,7 +1575,7 @@
           <w:szCs w:val="22"/>
         </w:rPr>
       </w:pPr>
-      <w:hyperlink w:anchor="_Toc5824428" w:history="1">
+      <w:hyperlink w:anchor="_Toc5860197" w:history="1">
         <w:r>
           <w:rPr>
             <w:rStyle w:val="Hypertextovodkaz"/>
@@ -1612,7 +1602,7 @@
             <w:noProof/>
             <w:webHidden/>
           </w:rPr>
-          <w:instrText xml:space="preserve"> PAGEREF _Toc5824428 \h </w:instrText>
+          <w:instrText xml:space="preserve"> PAGEREF _Toc5860197 \h </w:instrText>
         </w:r>
         <w:r>
           <w:rPr>
@@ -1657,7 +1647,7 @@
           <w:szCs w:val="22"/>
         </w:rPr>
       </w:pPr>
-      <w:hyperlink w:anchor="_Toc5824429" w:history="1">
+      <w:hyperlink w:anchor="_Toc5860198" w:history="1">
         <w:r>
           <w:rPr>
             <w:rStyle w:val="Hypertextovodkaz"/>
@@ -1700,7 +1690,7 @@
             <w:noProof/>
             <w:webHidden/>
           </w:rPr>
-          <w:instrText xml:space="preserve"> PAGEREF _Toc5824429 \h </w:instrText>
+          <w:instrText xml:space="preserve"> PAGEREF _Toc5860198 \h </w:instrText>
         </w:r>
         <w:r>
           <w:rPr>
@@ -1745,7 +1735,7 @@
           <w:szCs w:val="22"/>
         </w:rPr>
       </w:pPr>
-      <w:hyperlink w:anchor="_Toc5824430" w:history="1">
+      <w:hyperlink w:anchor="_Toc5860199" w:history="1">
         <w:r>
           <w:rPr>
             <w:rStyle w:val="Hypertextovodkaz"/>
@@ -1788,7 +1778,7 @@
             <w:noProof/>
             <w:webHidden/>
           </w:rPr>
-          <w:instrText xml:space="preserve"> PAGEREF _Toc5824430 \h </w:instrText>
+          <w:instrText xml:space="preserve"> PAGEREF _Toc5860199 \h </w:instrText>
         </w:r>
         <w:r>
           <w:rPr>
@@ -1833,7 +1823,7 @@
           <w:szCs w:val="22"/>
         </w:rPr>
       </w:pPr>
-      <w:hyperlink w:anchor="_Toc5824431" w:history="1">
+      <w:hyperlink w:anchor="_Toc5860200" w:history="1">
         <w:r>
           <w:rPr>
             <w:rStyle w:val="Hypertextovodkaz"/>
@@ -1876,7 +1866,7 @@
             <w:noProof/>
             <w:webHidden/>
           </w:rPr>
-          <w:instrText xml:space="preserve"> PAGEREF _Toc5824431 \h </w:instrText>
+          <w:instrText xml:space="preserve"> PAGEREF _Toc5860200 \h </w:instrText>
         </w:r>
         <w:r>
           <w:rPr>
@@ -1921,7 +1911,7 @@
           <w:szCs w:val="22"/>
         </w:rPr>
       </w:pPr>
-      <w:hyperlink w:anchor="_Toc5824432" w:history="1">
+      <w:hyperlink w:anchor="_Toc5860201" w:history="1">
         <w:r>
           <w:rPr>
             <w:rStyle w:val="Hypertextovodkaz"/>
@@ -1964,7 +1954,7 @@
             <w:noProof/>
             <w:webHidden/>
           </w:rPr>
-          <w:instrText xml:space="preserve"> PAGEREF _Toc5824432 \h </w:instrText>
+          <w:instrText xml:space="preserve"> PAGEREF _Toc5860201 \h </w:instrText>
         </w:r>
         <w:r>
           <w:rPr>
@@ -2009,7 +1999,7 @@
           <w:szCs w:val="22"/>
         </w:rPr>
       </w:pPr>
-      <w:hyperlink w:anchor="_Toc5824433" w:history="1">
+      <w:hyperlink w:anchor="_Toc5860202" w:history="1">
         <w:r>
           <w:rPr>
             <w:rStyle w:val="Hypertextovodkaz"/>
@@ -2052,7 +2042,7 @@
             <w:noProof/>
             <w:webHidden/>
           </w:rPr>
-          <w:instrText xml:space="preserve"> PAGEREF _Toc5824433 \h </w:instrText>
+          <w:instrText xml:space="preserve"> PAGEREF _Toc5860202 \h </w:instrText>
         </w:r>
         <w:r>
           <w:rPr>
@@ -2097,7 +2087,7 @@
           <w:szCs w:val="22"/>
         </w:rPr>
       </w:pPr>
-      <w:hyperlink w:anchor="_Toc5824434" w:history="1">
+      <w:hyperlink w:anchor="_Toc5860203" w:history="1">
         <w:r>
           <w:rPr>
             <w:rStyle w:val="Hypertextovodkaz"/>
@@ -2140,7 +2130,7 @@
             <w:noProof/>
             <w:webHidden/>
           </w:rPr>
-          <w:instrText xml:space="preserve"> PAGEREF _Toc5824434 \h </w:instrText>
+          <w:instrText xml:space="preserve"> PAGEREF _Toc5860203 \h </w:instrText>
         </w:r>
         <w:r>
           <w:rPr>
@@ -2185,7 +2175,7 @@
           <w:szCs w:val="22"/>
         </w:rPr>
       </w:pPr>
-      <w:hyperlink w:anchor="_Toc5824435" w:history="1">
+      <w:hyperlink w:anchor="_Toc5860204" w:history="1">
         <w:r>
           <w:rPr>
             <w:rStyle w:val="Hypertextovodkaz"/>
@@ -2228,7 +2218,7 @@
             <w:noProof/>
             <w:webHidden/>
           </w:rPr>
-          <w:instrText xml:space="preserve"> PAGEREF _Toc5824435 \h </w:instrText>
+          <w:instrText xml:space="preserve"> PAGEREF _Toc5860204 \h </w:instrText>
         </w:r>
         <w:r>
           <w:rPr>
@@ -2273,7 +2263,7 @@
           <w:szCs w:val="22"/>
         </w:rPr>
       </w:pPr>
-      <w:hyperlink w:anchor="_Toc5824436" w:history="1">
+      <w:hyperlink w:anchor="_Toc5860205" w:history="1">
         <w:r>
           <w:rPr>
             <w:rStyle w:val="Hypertextovodkaz"/>
@@ -2316,7 +2306,7 @@
             <w:noProof/>
             <w:webHidden/>
           </w:rPr>
-          <w:instrText xml:space="preserve"> PAGEREF _Toc5824436 \h </w:instrText>
+          <w:instrText xml:space="preserve"> PAGEREF _Toc5860205 \h </w:instrText>
         </w:r>
         <w:r>
           <w:rPr>
@@ -2361,7 +2351,7 @@
           <w:szCs w:val="22"/>
         </w:rPr>
       </w:pPr>
-      <w:hyperlink w:anchor="_Toc5824437" w:history="1">
+      <w:hyperlink w:anchor="_Toc5860206" w:history="1">
         <w:r>
           <w:rPr>
             <w:rStyle w:val="Hypertextovodkaz"/>
@@ -2404,7 +2394,7 @@
             <w:noProof/>
             <w:webHidden/>
           </w:rPr>
-          <w:instrText xml:space="preserve"> PAGEREF _Toc5824437 \h </w:instrText>
+          <w:instrText xml:space="preserve"> PAGEREF _Toc5860206 \h </w:instrText>
         </w:r>
         <w:r>
           <w:rPr>
@@ -2449,7 +2439,7 @@
           <w:szCs w:val="22"/>
         </w:rPr>
       </w:pPr>
-      <w:hyperlink w:anchor="_Toc5824438" w:history="1">
+      <w:hyperlink w:anchor="_Toc5860207" w:history="1">
         <w:r>
           <w:rPr>
             <w:rStyle w:val="Hypertextovodkaz"/>
@@ -2492,7 +2482,7 @@
             <w:noProof/>
             <w:webHidden/>
           </w:rPr>
-          <w:instrText xml:space="preserve"> PAGEREF _Toc5824438 \h </w:instrText>
+          <w:instrText xml:space="preserve"> PAGEREF _Toc5860207 \h </w:instrText>
         </w:r>
         <w:r>
           <w:rPr>
@@ -2537,7 +2527,7 @@
           <w:szCs w:val="22"/>
         </w:rPr>
       </w:pPr>
-      <w:hyperlink w:anchor="_Toc5824439" w:history="1">
+      <w:hyperlink w:anchor="_Toc5860208" w:history="1">
         <w:r>
           <w:rPr>
             <w:rStyle w:val="Hypertextovodkaz"/>
@@ -2580,7 +2570,7 @@
             <w:noProof/>
             <w:webHidden/>
           </w:rPr>
-          <w:instrText xml:space="preserve"> PAGEREF _Toc5824439 \h </w:instrText>
+          <w:instrText xml:space="preserve"> PAGEREF _Toc5860208 \h </w:instrText>
         </w:r>
         <w:r>
           <w:rPr>
@@ -2625,7 +2615,7 @@
           <w:szCs w:val="22"/>
         </w:rPr>
       </w:pPr>
-      <w:hyperlink w:anchor="_Toc5824440" w:history="1">
+      <w:hyperlink w:anchor="_Toc5860209" w:history="1">
         <w:r>
           <w:rPr>
             <w:rStyle w:val="Hypertextovodkaz"/>
@@ -2668,7 +2658,7 @@
             <w:noProof/>
             <w:webHidden/>
           </w:rPr>
-          <w:instrText xml:space="preserve"> PAGEREF _Toc5824440 \h </w:instrText>
+          <w:instrText xml:space="preserve"> PAGEREF _Toc5860209 \h </w:instrText>
         </w:r>
         <w:r>
           <w:rPr>
@@ -2713,7 +2703,7 @@
           <w:szCs w:val="22"/>
         </w:rPr>
       </w:pPr>
-      <w:hyperlink w:anchor="_Toc5824441" w:history="1">
+      <w:hyperlink w:anchor="_Toc5860210" w:history="1">
         <w:r>
           <w:rPr>
             <w:rStyle w:val="Hypertextovodkaz"/>
@@ -2756,7 +2746,7 @@
             <w:noProof/>
             <w:webHidden/>
           </w:rPr>
-          <w:instrText xml:space="preserve"> PAGEREF _Toc5824441 \h </w:instrText>
+          <w:instrText xml:space="preserve"> PAGEREF _Toc5860210 \h </w:instrText>
         </w:r>
         <w:r>
           <w:rPr>
@@ -2801,7 +2791,7 @@
           <w:szCs w:val="22"/>
         </w:rPr>
       </w:pPr>
-      <w:hyperlink w:anchor="_Toc5824442" w:history="1">
+      <w:hyperlink w:anchor="_Toc5860211" w:history="1">
         <w:r>
           <w:rPr>
             <w:rStyle w:val="Hypertextovodkaz"/>
@@ -2844,7 +2834,7 @@
             <w:noProof/>
             <w:webHidden/>
           </w:rPr>
-          <w:instrText xml:space="preserve"> PAGEREF _Toc5824442 \h </w:instrText>
+          <w:instrText xml:space="preserve"> PAGEREF _Toc5860211 \h </w:instrText>
         </w:r>
         <w:r>
           <w:rPr>
@@ -2889,7 +2879,7 @@
           <w:szCs w:val="22"/>
         </w:rPr>
       </w:pPr>
-      <w:hyperlink w:anchor="_Toc5824443" w:history="1">
+      <w:hyperlink w:anchor="_Toc5860212" w:history="1">
         <w:r>
           <w:rPr>
             <w:rStyle w:val="Hypertextovodkaz"/>
@@ -2932,7 +2922,7 @@
             <w:noProof/>
             <w:webHidden/>
           </w:rPr>
-          <w:instrText xml:space="preserve"> PAGEREF _Toc5824443 \h </w:instrText>
+          <w:instrText xml:space="preserve"> PAGEREF _Toc5860212 \h </w:instrText>
         </w:r>
         <w:r>
           <w:rPr>
@@ -2977,7 +2967,7 @@
           <w:szCs w:val="22"/>
         </w:rPr>
       </w:pPr>
-      <w:hyperlink w:anchor="_Toc5824444" w:history="1">
+      <w:hyperlink w:anchor="_Toc5860213" w:history="1">
         <w:r>
           <w:rPr>
             <w:rStyle w:val="Hypertextovodkaz"/>
@@ -3020,7 +3010,7 @@
             <w:noProof/>
             <w:webHidden/>
           </w:rPr>
-          <w:instrText xml:space="preserve"> PAGEREF _Toc5824444 \h </w:instrText>
+          <w:instrText xml:space="preserve"> PAGEREF _Toc5860213 \h </w:instrText>
         </w:r>
         <w:r>
           <w:rPr>
@@ -3065,7 +3055,7 @@
           <w:szCs w:val="22"/>
         </w:rPr>
       </w:pPr>
-      <w:hyperlink w:anchor="_Toc5824445" w:history="1">
+      <w:hyperlink w:anchor="_Toc5860214" w:history="1">
         <w:r>
           <w:rPr>
             <w:rStyle w:val="Hypertextovodkaz"/>
@@ -3108,7 +3098,7 @@
             <w:noProof/>
             <w:webHidden/>
           </w:rPr>
-          <w:instrText xml:space="preserve"> PAGEREF _Toc5824445 \h </w:instrText>
+          <w:instrText xml:space="preserve"> PAGEREF _Toc5860214 \h </w:instrText>
         </w:r>
         <w:r>
           <w:rPr>
@@ -3153,7 +3143,7 @@
           <w:szCs w:val="22"/>
         </w:rPr>
       </w:pPr>
-      <w:hyperlink w:anchor="_Toc5824446" w:history="1">
+      <w:hyperlink w:anchor="_Toc5860215" w:history="1">
         <w:r>
           <w:rPr>
             <w:rStyle w:val="Hypertextovodkaz"/>
@@ -3196,7 +3186,7 @@
             <w:noProof/>
             <w:webHidden/>
           </w:rPr>
-          <w:instrText xml:space="preserve"> PAGEREF _Toc5824446 \h </w:instrText>
+          <w:instrText xml:space="preserve"> PAGEREF _Toc5860215 \h </w:instrText>
         </w:r>
         <w:r>
           <w:rPr>
@@ -3241,7 +3231,7 @@
           <w:szCs w:val="22"/>
         </w:rPr>
       </w:pPr>
-      <w:hyperlink w:anchor="_Toc5824447" w:history="1">
+      <w:hyperlink w:anchor="_Toc5860216" w:history="1">
         <w:r>
           <w:rPr>
             <w:rStyle w:val="Hypertextovodkaz"/>
@@ -3284,7 +3274,7 @@
             <w:noProof/>
             <w:webHidden/>
           </w:rPr>
-          <w:instrText xml:space="preserve"> PAGEREF _Toc5824447 \h </w:instrText>
+          <w:instrText xml:space="preserve"> PAGEREF _Toc5860216 \h </w:instrText>
         </w:r>
         <w:r>
           <w:rPr>
@@ -3329,7 +3319,7 @@
           <w:szCs w:val="22"/>
         </w:rPr>
       </w:pPr>
-      <w:hyperlink w:anchor="_Toc5824448" w:history="1">
+      <w:hyperlink w:anchor="_Toc5860217" w:history="1">
         <w:r>
           <w:rPr>
             <w:rStyle w:val="Hypertextovodkaz"/>
@@ -3372,7 +3362,7 @@
             <w:noProof/>
             <w:webHidden/>
           </w:rPr>
-          <w:instrText xml:space="preserve"> PAGEREF _Toc5824448 \h </w:instrText>
+          <w:instrText xml:space="preserve"> PAGEREF _Toc5860217 \h </w:instrText>
         </w:r>
         <w:r>
           <w:rPr>
@@ -3417,7 +3407,7 @@
           <w:szCs w:val="22"/>
         </w:rPr>
       </w:pPr>
-      <w:hyperlink w:anchor="_Toc5824449" w:history="1">
+      <w:hyperlink w:anchor="_Toc5860218" w:history="1">
         <w:r>
           <w:rPr>
             <w:rStyle w:val="Hypertextovodkaz"/>
@@ -3460,7 +3450,7 @@
             <w:noProof/>
             <w:webHidden/>
           </w:rPr>
-          <w:instrText xml:space="preserve"> PAGEREF _Toc5824449 \h </w:instrText>
+          <w:instrText xml:space="preserve"> PAGEREF _Toc5860218 \h </w:instrText>
         </w:r>
         <w:r>
           <w:rPr>
@@ -3505,7 +3495,7 @@
           <w:szCs w:val="22"/>
         </w:rPr>
       </w:pPr>
-      <w:hyperlink w:anchor="_Toc5824450" w:history="1">
+      <w:hyperlink w:anchor="_Toc5860219" w:history="1">
         <w:r>
           <w:rPr>
             <w:rStyle w:val="Hypertextovodkaz"/>
@@ -3548,7 +3538,7 @@
             <w:noProof/>
             <w:webHidden/>
           </w:rPr>
-          <w:instrText xml:space="preserve"> PAGEREF _Toc5824450 \h </w:instrText>
+          <w:instrText xml:space="preserve"> PAGEREF _Toc5860219 \h </w:instrText>
         </w:r>
         <w:r>
           <w:rPr>
@@ -3593,7 +3583,7 @@
           <w:szCs w:val="22"/>
         </w:rPr>
       </w:pPr>
-      <w:hyperlink w:anchor="_Toc5824451" w:history="1">
+      <w:hyperlink w:anchor="_Toc5860220" w:history="1">
         <w:r>
           <w:rPr>
             <w:rStyle w:val="Hypertextovodkaz"/>
@@ -3636,7 +3626,7 @@
             <w:noProof/>
             <w:webHidden/>
           </w:rPr>
-          <w:instrText xml:space="preserve"> PAGEREF _Toc5824451 \h </w:instrText>
+          <w:instrText xml:space="preserve"> PAGEREF _Toc5860220 \h </w:instrText>
         </w:r>
         <w:r>
           <w:rPr>
@@ -3681,7 +3671,7 @@
           <w:szCs w:val="22"/>
         </w:rPr>
       </w:pPr>
-      <w:hyperlink w:anchor="_Toc5824452" w:history="1">
+      <w:hyperlink w:anchor="_Toc5860221" w:history="1">
         <w:r>
           <w:rPr>
             <w:rStyle w:val="Hypertextovodkaz"/>
@@ -3724,7 +3714,7 @@
             <w:noProof/>
             <w:webHidden/>
           </w:rPr>
-          <w:instrText xml:space="preserve"> PAGEREF _Toc5824452 \h </w:instrText>
+          <w:instrText xml:space="preserve"> PAGEREF _Toc5860221 \h </w:instrText>
         </w:r>
         <w:r>
           <w:rPr>
@@ -3769,7 +3759,7 @@
           <w:szCs w:val="22"/>
         </w:rPr>
       </w:pPr>
-      <w:hyperlink w:anchor="_Toc5824453" w:history="1">
+      <w:hyperlink w:anchor="_Toc5860222" w:history="1">
         <w:r>
           <w:rPr>
             <w:rStyle w:val="Hypertextovodkaz"/>
@@ -3812,7 +3802,7 @@
             <w:noProof/>
             <w:webHidden/>
           </w:rPr>
-          <w:instrText xml:space="preserve"> PAGEREF _Toc5824453 \h </w:instrText>
+          <w:instrText xml:space="preserve"> PAGEREF _Toc5860222 \h </w:instrText>
         </w:r>
         <w:r>
           <w:rPr>
@@ -3857,7 +3847,7 @@
           <w:szCs w:val="22"/>
         </w:rPr>
       </w:pPr>
-      <w:hyperlink w:anchor="_Toc5824454" w:history="1">
+      <w:hyperlink w:anchor="_Toc5860223" w:history="1">
         <w:r>
           <w:rPr>
             <w:rStyle w:val="Hypertextovodkaz"/>
@@ -3900,7 +3890,7 @@
             <w:noProof/>
             <w:webHidden/>
           </w:rPr>
-          <w:instrText xml:space="preserve"> PAGEREF _Toc5824454 \h </w:instrText>
+          <w:instrText xml:space="preserve"> PAGEREF _Toc5860223 \h </w:instrText>
         </w:r>
         <w:r>
           <w:rPr>
@@ -3945,7 +3935,7 @@
           <w:szCs w:val="22"/>
         </w:rPr>
       </w:pPr>
-      <w:hyperlink w:anchor="_Toc5824455" w:history="1">
+      <w:hyperlink w:anchor="_Toc5860224" w:history="1">
         <w:r>
           <w:rPr>
             <w:rStyle w:val="Hypertextovodkaz"/>
@@ -3988,7 +3978,7 @@
             <w:noProof/>
             <w:webHidden/>
           </w:rPr>
-          <w:instrText xml:space="preserve"> PAGEREF _Toc5824455 \h </w:instrText>
+          <w:instrText xml:space="preserve"> PAGEREF _Toc5860224 \h </w:instrText>
         </w:r>
         <w:r>
           <w:rPr>
@@ -4033,7 +4023,7 @@
           <w:szCs w:val="22"/>
         </w:rPr>
       </w:pPr>
-      <w:hyperlink w:anchor="_Toc5824456" w:history="1">
+      <w:hyperlink w:anchor="_Toc5860225" w:history="1">
         <w:r>
           <w:rPr>
             <w:rStyle w:val="Hypertextovodkaz"/>
@@ -4076,7 +4066,7 @@
             <w:noProof/>
             <w:webHidden/>
           </w:rPr>
-          <w:instrText xml:space="preserve"> PAGEREF _Toc5824456 \h </w:instrText>
+          <w:instrText xml:space="preserve"> PAGEREF _Toc5860225 \h </w:instrText>
         </w:r>
         <w:r>
           <w:rPr>
@@ -4121,7 +4111,7 @@
           <w:szCs w:val="22"/>
         </w:rPr>
       </w:pPr>
-      <w:hyperlink w:anchor="_Toc5824457" w:history="1">
+      <w:hyperlink w:anchor="_Toc5860226" w:history="1">
         <w:r>
           <w:rPr>
             <w:rStyle w:val="Hypertextovodkaz"/>
@@ -4164,7 +4154,7 @@
             <w:noProof/>
             <w:webHidden/>
           </w:rPr>
-          <w:instrText xml:space="preserve"> PAGEREF _Toc5824457 \h </w:instrText>
+          <w:instrText xml:space="preserve"> PAGEREF _Toc5860226 \h </w:instrText>
         </w:r>
         <w:r>
           <w:rPr>
@@ -4209,7 +4199,7 @@
           <w:szCs w:val="22"/>
         </w:rPr>
       </w:pPr>
-      <w:hyperlink w:anchor="_Toc5824458" w:history="1">
+      <w:hyperlink w:anchor="_Toc5860227" w:history="1">
         <w:r>
           <w:rPr>
             <w:rStyle w:val="Hypertextovodkaz"/>
@@ -4252,7 +4242,7 @@
             <w:noProof/>
             <w:webHidden/>
           </w:rPr>
-          <w:instrText xml:space="preserve"> PAGEREF _Toc5824458 \h </w:instrText>
+          <w:instrText xml:space="preserve"> PAGEREF _Toc5860227 \h </w:instrText>
         </w:r>
         <w:r>
           <w:rPr>
@@ -4297,7 +4287,7 @@
           <w:szCs w:val="22"/>
         </w:rPr>
       </w:pPr>
-      <w:hyperlink w:anchor="_Toc5824459" w:history="1">
+      <w:hyperlink w:anchor="_Toc5860228" w:history="1">
         <w:r>
           <w:rPr>
             <w:rStyle w:val="Hypertextovodkaz"/>
@@ -4340,7 +4330,7 @@
             <w:noProof/>
             <w:webHidden/>
           </w:rPr>
-          <w:instrText xml:space="preserve"> PAGEREF _Toc5824459 \h </w:instrText>
+          <w:instrText xml:space="preserve"> PAGEREF _Toc5860228 \h </w:instrText>
         </w:r>
         <w:r>
           <w:rPr>
@@ -4385,7 +4375,7 @@
           <w:szCs w:val="22"/>
         </w:rPr>
       </w:pPr>
-      <w:hyperlink w:anchor="_Toc5824460" w:history="1">
+      <w:hyperlink w:anchor="_Toc5860229" w:history="1">
         <w:r>
           <w:rPr>
             <w:rStyle w:val="Hypertextovodkaz"/>
@@ -4428,7 +4418,7 @@
             <w:noProof/>
             <w:webHidden/>
           </w:rPr>
-          <w:instrText xml:space="preserve"> PAGEREF _Toc5824460 \h </w:instrText>
+          <w:instrText xml:space="preserve"> PAGEREF _Toc5860229 \h </w:instrText>
         </w:r>
         <w:r>
           <w:rPr>
@@ -4473,7 +4463,7 @@
           <w:szCs w:val="22"/>
         </w:rPr>
       </w:pPr>
-      <w:hyperlink w:anchor="_Toc5824461" w:history="1">
+      <w:hyperlink w:anchor="_Toc5860230" w:history="1">
         <w:r>
           <w:rPr>
             <w:rStyle w:val="Hypertextovodkaz"/>
@@ -4516,7 +4506,7 @@
             <w:noProof/>
             <w:webHidden/>
           </w:rPr>
-          <w:instrText xml:space="preserve"> PAGEREF _Toc5824461 \h </w:instrText>
+          <w:instrText xml:space="preserve"> PAGEREF _Toc5860230 \h </w:instrText>
         </w:r>
         <w:r>
           <w:rPr>
@@ -4561,7 +4551,7 @@
           <w:szCs w:val="22"/>
         </w:rPr>
       </w:pPr>
-      <w:hyperlink w:anchor="_Toc5824462" w:history="1">
+      <w:hyperlink w:anchor="_Toc5860231" w:history="1">
         <w:r>
           <w:rPr>
             <w:rStyle w:val="Hypertextovodkaz"/>
@@ -4604,7 +4594,7 @@
             <w:noProof/>
             <w:webHidden/>
           </w:rPr>
-          <w:instrText xml:space="preserve"> PAGEREF _Toc5824462 \h </w:instrText>
+          <w:instrText xml:space="preserve"> PAGEREF _Toc5860231 \h </w:instrText>
         </w:r>
         <w:r>
           <w:rPr>
@@ -4649,7 +4639,7 @@
           <w:szCs w:val="22"/>
         </w:rPr>
       </w:pPr>
-      <w:hyperlink w:anchor="_Toc5824463" w:history="1">
+      <w:hyperlink w:anchor="_Toc5860232" w:history="1">
         <w:r>
           <w:rPr>
             <w:rStyle w:val="Hypertextovodkaz"/>
@@ -4692,7 +4682,7 @@
             <w:noProof/>
             <w:webHidden/>
           </w:rPr>
-          <w:instrText xml:space="preserve"> PAGEREF _Toc5824463 \h </w:instrText>
+          <w:instrText xml:space="preserve"> PAGEREF _Toc5860232 \h </w:instrText>
         </w:r>
         <w:r>
           <w:rPr>
@@ -4737,7 +4727,7 @@
           <w:szCs w:val="22"/>
         </w:rPr>
       </w:pPr>
-      <w:hyperlink w:anchor="_Toc5824464" w:history="1">
+      <w:hyperlink w:anchor="_Toc5860233" w:history="1">
         <w:r>
           <w:rPr>
             <w:rStyle w:val="Hypertextovodkaz"/>
@@ -4780,7 +4770,7 @@
             <w:noProof/>
             <w:webHidden/>
           </w:rPr>
-          <w:instrText xml:space="preserve"> PAGEREF _Toc5824464 \h </w:instrText>
+          <w:instrText xml:space="preserve"> PAGEREF _Toc5860233 \h </w:instrText>
         </w:r>
         <w:r>
           <w:rPr>
@@ -4825,7 +4815,7 @@
           <w:szCs w:val="22"/>
         </w:rPr>
       </w:pPr>
-      <w:hyperlink w:anchor="_Toc5824465" w:history="1">
+      <w:hyperlink w:anchor="_Toc5860234" w:history="1">
         <w:r>
           <w:rPr>
             <w:rStyle w:val="Hypertextovodkaz"/>
@@ -4868,7 +4858,7 @@
             <w:noProof/>
             <w:webHidden/>
           </w:rPr>
-          <w:instrText xml:space="preserve"> PAGEREF _Toc5824465 \h </w:instrText>
+          <w:instrText xml:space="preserve"> PAGEREF _Toc5860234 \h </w:instrText>
         </w:r>
         <w:r>
           <w:rPr>
@@ -4913,7 +4903,7 @@
           <w:szCs w:val="22"/>
         </w:rPr>
       </w:pPr>
-      <w:hyperlink w:anchor="_Toc5824466" w:history="1">
+      <w:hyperlink w:anchor="_Toc5860235" w:history="1">
         <w:r>
           <w:rPr>
             <w:rStyle w:val="Hypertextovodkaz"/>
@@ -4956,7 +4946,7 @@
             <w:noProof/>
             <w:webHidden/>
           </w:rPr>
-          <w:instrText xml:space="preserve"> PAGEREF _Toc5824466 \h </w:instrText>
+          <w:instrText xml:space="preserve"> PAGEREF _Toc5860235 \h </w:instrText>
         </w:r>
         <w:r>
           <w:rPr>
@@ -5000,7 +4990,7 @@
           <w:szCs w:val="22"/>
         </w:rPr>
       </w:pPr>
-      <w:hyperlink w:anchor="_Toc5824467" w:history="1">
+      <w:hyperlink w:anchor="_Toc5860236" w:history="1">
         <w:r>
           <w:rPr>
             <w:rStyle w:val="Hypertextovodkaz"/>
@@ -5027,7 +5017,7 @@
             <w:noProof/>
             <w:webHidden/>
           </w:rPr>
-          <w:instrText xml:space="preserve"> PAGEREF _Toc5824467 \h </w:instrText>
+          <w:instrText xml:space="preserve"> PAGEREF _Toc5860236 \h </w:instrText>
         </w:r>
         <w:r>
           <w:rPr>
@@ -5071,7 +5061,7 @@
           <w:szCs w:val="22"/>
         </w:rPr>
       </w:pPr>
-      <w:hyperlink w:anchor="_Toc5824468" w:history="1">
+      <w:hyperlink w:anchor="_Toc5860237" w:history="1">
         <w:r>
           <w:rPr>
             <w:rStyle w:val="Hypertextovodkaz"/>
@@ -5098,7 +5088,7 @@
             <w:noProof/>
             <w:webHidden/>
           </w:rPr>
-          <w:instrText xml:space="preserve"> PAGEREF _Toc5824468 \h </w:instrText>
+          <w:instrText xml:space="preserve"> PAGEREF _Toc5860237 \h </w:instrText>
         </w:r>
         <w:r>
           <w:rPr>
@@ -5142,7 +5132,7 @@
           <w:szCs w:val="22"/>
         </w:rPr>
       </w:pPr>
-      <w:hyperlink w:anchor="_Toc5824469" w:history="1">
+      <w:hyperlink w:anchor="_Toc5860238" w:history="1">
         <w:r>
           <w:rPr>
             <w:rStyle w:val="Hypertextovodkaz"/>
@@ -5169,7 +5159,7 @@
             <w:noProof/>
             <w:webHidden/>
           </w:rPr>
-          <w:instrText xml:space="preserve"> PAGEREF _Toc5824469 \h </w:instrText>
+          <w:instrText xml:space="preserve"> PAGEREF _Toc5860238 \h </w:instrText>
         </w:r>
         <w:r>
           <w:rPr>
@@ -5243,7 +5233,7 @@
       <w:r>
         <w:fldChar w:fldCharType="separate"/>
       </w:r>
-      <w:hyperlink w:anchor="_Toc5824586" w:history="1">
+      <w:hyperlink w:anchor="_Toc5860250" w:history="1">
         <w:r>
           <w:rPr>
             <w:rStyle w:val="Hypertextovodkaz"/>
@@ -5270,7 +5260,7 @@
             <w:noProof/>
             <w:webHidden/>
           </w:rPr>
-          <w:instrText xml:space="preserve"> PAGEREF _Toc5824586 \h </w:instrText>
+          <w:instrText xml:space="preserve"> PAGEREF _Toc5860250 \h </w:instrText>
         </w:r>
         <w:r>
           <w:rPr>
@@ -5314,7 +5304,7 @@
           <w:szCs w:val="22"/>
         </w:rPr>
       </w:pPr>
-      <w:hyperlink w:anchor="_Toc5824587" w:history="1">
+      <w:hyperlink w:anchor="_Toc5860251" w:history="1">
         <w:r>
           <w:rPr>
             <w:rStyle w:val="Hypertextovodkaz"/>
@@ -5341,7 +5331,7 @@
             <w:noProof/>
             <w:webHidden/>
           </w:rPr>
-          <w:instrText xml:space="preserve"> PAGEREF _Toc5824587 \h </w:instrText>
+          <w:instrText xml:space="preserve"> PAGEREF _Toc5860251 \h </w:instrText>
         </w:r>
         <w:r>
           <w:rPr>
@@ -5385,7 +5375,7 @@
           <w:szCs w:val="22"/>
         </w:rPr>
       </w:pPr>
-      <w:hyperlink w:anchor="_Toc5824588" w:history="1">
+      <w:hyperlink w:anchor="_Toc5860252" w:history="1">
         <w:r>
           <w:rPr>
             <w:rStyle w:val="Hypertextovodkaz"/>
@@ -5412,7 +5402,7 @@
             <w:noProof/>
             <w:webHidden/>
           </w:rPr>
-          <w:instrText xml:space="preserve"> PAGEREF _Toc5824588 \h </w:instrText>
+          <w:instrText xml:space="preserve"> PAGEREF _Toc5860252 \h </w:instrText>
         </w:r>
         <w:r>
           <w:rPr>
@@ -5456,7 +5446,7 @@
           <w:szCs w:val="22"/>
         </w:rPr>
       </w:pPr>
-      <w:hyperlink w:anchor="_Toc5824589" w:history="1">
+      <w:hyperlink w:anchor="_Toc5860253" w:history="1">
         <w:r>
           <w:rPr>
             <w:rStyle w:val="Hypertextovodkaz"/>
@@ -5483,7 +5473,7 @@
             <w:noProof/>
             <w:webHidden/>
           </w:rPr>
-          <w:instrText xml:space="preserve"> PAGEREF _Toc5824589 \h </w:instrText>
+          <w:instrText xml:space="preserve"> PAGEREF _Toc5860253 \h </w:instrText>
         </w:r>
         <w:r>
           <w:rPr>
@@ -5527,7 +5517,7 @@
           <w:szCs w:val="22"/>
         </w:rPr>
       </w:pPr>
-      <w:hyperlink w:anchor="_Toc5824590" w:history="1">
+      <w:hyperlink w:anchor="_Toc5860254" w:history="1">
         <w:r>
           <w:rPr>
             <w:rStyle w:val="Hypertextovodkaz"/>
@@ -5554,7 +5544,7 @@
             <w:noProof/>
             <w:webHidden/>
           </w:rPr>
-          <w:instrText xml:space="preserve"> PAGEREF _Toc5824590 \h </w:instrText>
+          <w:instrText xml:space="preserve"> PAGEREF _Toc5860254 \h </w:instrText>
         </w:r>
         <w:r>
           <w:rPr>
@@ -5598,7 +5588,7 @@
           <w:szCs w:val="22"/>
         </w:rPr>
       </w:pPr>
-      <w:hyperlink w:anchor="_Toc5824591" w:history="1">
+      <w:hyperlink w:anchor="_Toc5860255" w:history="1">
         <w:r>
           <w:rPr>
             <w:rStyle w:val="Hypertextovodkaz"/>
@@ -5625,7 +5615,7 @@
             <w:noProof/>
             <w:webHidden/>
           </w:rPr>
-          <w:instrText xml:space="preserve"> PAGEREF _Toc5824591 \h </w:instrText>
+          <w:instrText xml:space="preserve"> PAGEREF _Toc5860255 \h </w:instrText>
         </w:r>
         <w:r>
           <w:rPr>
@@ -5669,7 +5659,7 @@
           <w:szCs w:val="22"/>
         </w:rPr>
       </w:pPr>
-      <w:hyperlink w:anchor="_Toc5824592" w:history="1">
+      <w:hyperlink w:anchor="_Toc5860256" w:history="1">
         <w:r>
           <w:rPr>
             <w:rStyle w:val="Hypertextovodkaz"/>
@@ -5696,7 +5686,7 @@
             <w:noProof/>
             <w:webHidden/>
           </w:rPr>
-          <w:instrText xml:space="preserve"> PAGEREF _Toc5824592 \h </w:instrText>
+          <w:instrText xml:space="preserve"> PAGEREF _Toc5860256 \h </w:instrText>
         </w:r>
         <w:r>
           <w:rPr>
@@ -5740,7 +5730,7 @@
           <w:szCs w:val="22"/>
         </w:rPr>
       </w:pPr>
-      <w:hyperlink w:anchor="_Toc5824593" w:history="1">
+      <w:hyperlink w:anchor="_Toc5860257" w:history="1">
         <w:r>
           <w:rPr>
             <w:rStyle w:val="Hypertextovodkaz"/>
@@ -5767,7 +5757,7 @@
             <w:noProof/>
             <w:webHidden/>
           </w:rPr>
-          <w:instrText xml:space="preserve"> PAGEREF _Toc5824593 \h </w:instrText>
+          <w:instrText xml:space="preserve"> PAGEREF _Toc5860257 \h </w:instrText>
         </w:r>
         <w:r>
           <w:rPr>
@@ -5811,7 +5801,7 @@
           <w:szCs w:val="22"/>
         </w:rPr>
       </w:pPr>
-      <w:hyperlink w:anchor="_Toc5824594" w:history="1">
+      <w:hyperlink w:anchor="_Toc5860258" w:history="1">
         <w:r>
           <w:rPr>
             <w:rStyle w:val="Hypertextovodkaz"/>
@@ -5838,7 +5828,7 @@
             <w:noProof/>
             <w:webHidden/>
           </w:rPr>
-          <w:instrText xml:space="preserve"> PAGEREF _Toc5824594 \h </w:instrText>
+          <w:instrText xml:space="preserve"> PAGEREF _Toc5860258 \h </w:instrText>
         </w:r>
         <w:r>
           <w:rPr>
@@ -5882,7 +5872,7 @@
           <w:szCs w:val="22"/>
         </w:rPr>
       </w:pPr>
-      <w:hyperlink w:anchor="_Toc5824595" w:history="1">
+      <w:hyperlink w:anchor="_Toc5860259" w:history="1">
         <w:r>
           <w:rPr>
             <w:rStyle w:val="Hypertextovodkaz"/>
@@ -5909,7 +5899,7 @@
             <w:noProof/>
             <w:webHidden/>
           </w:rPr>
-          <w:instrText xml:space="preserve"> PAGEREF _Toc5824595 \h </w:instrText>
+          <w:instrText xml:space="preserve"> PAGEREF _Toc5860259 \h </w:instrText>
         </w:r>
         <w:r>
           <w:rPr>
@@ -5953,7 +5943,7 @@
           <w:szCs w:val="22"/>
         </w:rPr>
       </w:pPr>
-      <w:hyperlink w:anchor="_Toc5824596" w:history="1">
+      <w:hyperlink w:anchor="_Toc5860260" w:history="1">
         <w:r>
           <w:rPr>
             <w:rStyle w:val="Hypertextovodkaz"/>
@@ -5980,7 +5970,7 @@
             <w:noProof/>
             <w:webHidden/>
           </w:rPr>
-          <w:instrText xml:space="preserve"> PAGEREF _Toc5824596 \h </w:instrText>
+          <w:instrText xml:space="preserve"> PAGEREF _Toc5860260 \h </w:instrText>
         </w:r>
         <w:r>
           <w:rPr>
@@ -6040,6 +6030,8 @@
         <w:t>tabulek</w:t>
       </w:r>
     </w:p>
+    <w:bookmarkStart w:id="2" w:name="_GoBack"/>
+    <w:bookmarkEnd w:id="2"/>
     <w:p>
       <w:pPr>
         <w:pStyle w:val="Seznamobrzk"/>
@@ -6062,7 +6054,7 @@
       <w:r>
         <w:fldChar w:fldCharType="separate"/>
       </w:r>
-      <w:hyperlink w:anchor="_Toc5824597" w:history="1">
+      <w:hyperlink w:anchor="_Toc5860261" w:history="1">
         <w:r>
           <w:rPr>
             <w:rStyle w:val="Hypertextovodkaz"/>
@@ -6089,7 +6081,7 @@
             <w:noProof/>
             <w:webHidden/>
           </w:rPr>
-          <w:instrText xml:space="preserve"> PAGEREF _Toc5824597 \h </w:instrText>
+          <w:instrText xml:space="preserve"> PAGEREF _Toc5860261 \h </w:instrText>
         </w:r>
         <w:r>
           <w:rPr>
@@ -6133,7 +6125,7 @@
           <w:szCs w:val="22"/>
         </w:rPr>
       </w:pPr>
-      <w:hyperlink w:anchor="_Toc5824598" w:history="1">
+      <w:hyperlink w:anchor="_Toc5860262" w:history="1">
         <w:r>
           <w:rPr>
             <w:rStyle w:val="Hypertextovodkaz"/>
@@ -6160,7 +6152,7 @@
             <w:noProof/>
             <w:webHidden/>
           </w:rPr>
-          <w:instrText xml:space="preserve"> PAGEREF _Toc5824598 \h </w:instrText>
+          <w:instrText xml:space="preserve"> PAGEREF _Toc5860262 \h </w:instrText>
         </w:r>
         <w:r>
           <w:rPr>
@@ -6204,7 +6196,7 @@
           <w:szCs w:val="22"/>
         </w:rPr>
       </w:pPr>
-      <w:hyperlink w:anchor="_Toc5824599" w:history="1">
+      <w:hyperlink w:anchor="_Toc5860263" w:history="1">
         <w:r>
           <w:rPr>
             <w:rStyle w:val="Hypertextovodkaz"/>
@@ -6231,7 +6223,7 @@
             <w:noProof/>
             <w:webHidden/>
           </w:rPr>
-          <w:instrText xml:space="preserve"> PAGEREF _Toc5824599 \h </w:instrText>
+          <w:instrText xml:space="preserve"> PAGEREF _Toc5860263 \h </w:instrText>
         </w:r>
         <w:r>
           <w:rPr>
@@ -6275,7 +6267,7 @@
           <w:szCs w:val="22"/>
         </w:rPr>
       </w:pPr>
-      <w:hyperlink w:anchor="_Toc5824600" w:history="1">
+      <w:hyperlink w:anchor="_Toc5860264" w:history="1">
         <w:r>
           <w:rPr>
             <w:rStyle w:val="Hypertextovodkaz"/>
@@ -6302,7 +6294,7 @@
             <w:noProof/>
             <w:webHidden/>
           </w:rPr>
-          <w:instrText xml:space="preserve"> PAGEREF _Toc5824600 \h </w:instrText>
+          <w:instrText xml:space="preserve"> PAGEREF _Toc5860264 \h </w:instrText>
         </w:r>
         <w:r>
           <w:rPr>
@@ -6346,7 +6338,7 @@
           <w:szCs w:val="22"/>
         </w:rPr>
       </w:pPr>
-      <w:hyperlink w:anchor="_Toc5824601" w:history="1">
+      <w:hyperlink w:anchor="_Toc5860265" w:history="1">
         <w:r>
           <w:rPr>
             <w:rStyle w:val="Hypertextovodkaz"/>
@@ -6373,7 +6365,7 @@
             <w:noProof/>
             <w:webHidden/>
           </w:rPr>
-          <w:instrText xml:space="preserve"> PAGEREF _Toc5824601 \h </w:instrText>
+          <w:instrText xml:space="preserve"> PAGEREF _Toc5860265 \h </w:instrText>
         </w:r>
         <w:r>
           <w:rPr>
@@ -6417,7 +6409,7 @@
           <w:szCs w:val="22"/>
         </w:rPr>
       </w:pPr>
-      <w:hyperlink w:anchor="_Toc5824602" w:history="1">
+      <w:hyperlink w:anchor="_Toc5860266" w:history="1">
         <w:r>
           <w:rPr>
             <w:rStyle w:val="Hypertextovodkaz"/>
@@ -6444,7 +6436,7 @@
             <w:noProof/>
             <w:webHidden/>
           </w:rPr>
-          <w:instrText xml:space="preserve"> PAGEREF _Toc5824602 \h </w:instrText>
+          <w:instrText xml:space="preserve"> PAGEREF _Toc5860266 \h </w:instrText>
         </w:r>
         <w:r>
           <w:rPr>
@@ -6488,7 +6480,7 @@
           <w:szCs w:val="22"/>
         </w:rPr>
       </w:pPr>
-      <w:hyperlink w:anchor="_Toc5824603" w:history="1">
+      <w:hyperlink w:anchor="_Toc5860267" w:history="1">
         <w:r>
           <w:rPr>
             <w:rStyle w:val="Hypertextovodkaz"/>
@@ -6515,7 +6507,7 @@
             <w:noProof/>
             <w:webHidden/>
           </w:rPr>
-          <w:instrText xml:space="preserve"> PAGEREF _Toc5824603 \h </w:instrText>
+          <w:instrText xml:space="preserve"> PAGEREF _Toc5860267 \h </w:instrText>
         </w:r>
         <w:r>
           <w:rPr>
@@ -6559,7 +6551,7 @@
           <w:szCs w:val="22"/>
         </w:rPr>
       </w:pPr>
-      <w:hyperlink w:anchor="_Toc5824604" w:history="1">
+      <w:hyperlink w:anchor="_Toc5860268" w:history="1">
         <w:r>
           <w:rPr>
             <w:rStyle w:val="Hypertextovodkaz"/>
@@ -6586,7 +6578,7 @@
             <w:noProof/>
             <w:webHidden/>
           </w:rPr>
-          <w:instrText xml:space="preserve"> PAGEREF _Toc5824604 \h </w:instrText>
+          <w:instrText xml:space="preserve"> PAGEREF _Toc5860268 \h </w:instrText>
         </w:r>
         <w:r>
           <w:rPr>
@@ -6639,7 +6631,7 @@
           <w:szCs w:val="52"/>
         </w:rPr>
       </w:pPr>
-      <w:bookmarkStart w:id="2" w:name="_Toc342837154"/>
+      <w:bookmarkStart w:id="3" w:name="_Toc342837154"/>
       <w:r>
         <w:br w:type="page"/>
       </w:r>
@@ -6655,14 +6647,11 @@
       <w:r>
         <w:t>použitých zkratek</w:t>
       </w:r>
-      <w:bookmarkEnd w:id="2"/>
-    </w:p>
-    <w:p>
-      <w:pPr>
-        <w:pStyle w:val="Zkladntext"/>
-        <w:rPr>
-          <w:color w:val="0070C0"/>
-        </w:rPr>
+      <w:bookmarkEnd w:id="3"/>
+    </w:p>
+    <w:p>
+      <w:pPr>
+        <w:pStyle w:val="Zkladntext"/>
       </w:pPr>
       <w:r>
         <w:t>CRUD</w:t>
@@ -6671,13 +6660,25 @@
         <w:tab/>
       </w:r>
       <w:r>
-        <w:t>Vytvořit, číst, upravit, smazat</w:t>
-      </w:r>
-      <w:r>
-        <w:rPr>
-          <w:color w:val="0070C0"/>
-        </w:rPr>
+        <w:t xml:space="preserve">Vytvořit, číst, upravit, </w:t>
+      </w:r>
+      <w:r>
+        <w:t>smazat</w:t>
+      </w:r>
+      <w:r>
         <w:t xml:space="preserve"> </w:t>
+      </w:r>
+      <w:r>
+        <w:t>(</w:t>
+      </w:r>
+      <w:r>
+        <w:rPr>
+          <w:lang w:val="en-US"/>
+        </w:rPr>
+        <w:t>create, read, update, delete</w:t>
+      </w:r>
+      <w:r>
+        <w:t>)</w:t>
       </w:r>
     </w:p>
     <w:p>
@@ -6817,12 +6818,7 @@
         <w:tab/>
       </w:r>
       <w:r>
-        <w:t>Vy</w:t>
-      </w:r>
-      <w:bookmarkStart w:id="3" w:name="_GoBack"/>
-      <w:bookmarkEnd w:id="3"/>
-      <w:r>
-        <w:t>soká škola polytechnická Jihlava</w:t>
+        <w:t>Vysoká škola polytechnická Jihlava</w:t>
       </w:r>
     </w:p>
     <w:p>
@@ -6850,7 +6846,7 @@
           <w:numId w:val="0"/>
         </w:numPr>
       </w:pPr>
-      <w:bookmarkStart w:id="4" w:name="_Toc5824426"/>
+      <w:bookmarkStart w:id="4" w:name="_Toc5860195"/>
       <w:r>
         <w:lastRenderedPageBreak/>
         <w:t>Úvod</w:t>
@@ -7302,7 +7298,7 @@
           <w:numId w:val="0"/>
         </w:numPr>
       </w:pPr>
-      <w:bookmarkStart w:id="6" w:name="_Toc5824427"/>
+      <w:bookmarkStart w:id="6" w:name="_Toc5860196"/>
       <w:r>
         <w:t>Motivace</w:t>
       </w:r>
@@ -7349,7 +7345,7 @@
           <w:numId w:val="0"/>
         </w:numPr>
       </w:pPr>
-      <w:bookmarkStart w:id="7" w:name="_Toc5824428"/>
+      <w:bookmarkStart w:id="7" w:name="_Toc5860197"/>
       <w:r>
         <w:t>Cíl práce</w:t>
       </w:r>
@@ -7521,7 +7517,7 @@
       <w:bookmarkStart w:id="8" w:name="_Toc505071555"/>
       <w:bookmarkStart w:id="9" w:name="_Hlk3298883"/>
       <w:bookmarkStart w:id="10" w:name="_Hlk3321348"/>
-      <w:bookmarkStart w:id="11" w:name="_Toc5824429"/>
+      <w:bookmarkStart w:id="11" w:name="_Toc5860198"/>
       <w:r>
         <w:lastRenderedPageBreak/>
         <w:t>Teoretická část</w:t>
@@ -7559,7 +7555,7 @@
       <w:pPr>
         <w:pStyle w:val="Nadpis2"/>
       </w:pPr>
-      <w:bookmarkStart w:id="12" w:name="_Toc5824430"/>
+      <w:bookmarkStart w:id="12" w:name="_Toc5860199"/>
       <w:bookmarkEnd w:id="9"/>
       <w:r>
         <w:t>Současný stav problematiky</w:t>
@@ -7820,7 +7816,7 @@
         </w:numPr>
       </w:pPr>
       <w:bookmarkStart w:id="13" w:name="_Toc165066"/>
-      <w:bookmarkStart w:id="14" w:name="_Toc5824431"/>
+      <w:bookmarkStart w:id="14" w:name="_Toc5860200"/>
       <w:r>
         <w:t>Výběr prostředí ASP.Net vs .Net</w:t>
       </w:r>
@@ -7848,7 +7844,13 @@
         <w:t>Pro w</w:t>
       </w:r>
       <w:r>
-        <w:t xml:space="preserve">ebhosting na ASP.Net je zapotřebí IIS rozšíření Windows Serveru na webový server, jenž není studentům na školních serverech momentálně k dispozici k použití a realizaci těchto webů. Nejvhodnější volba je tedy služba od Microsoft Azure, kde lze zajistit </w:t>
+        <w:t xml:space="preserve">ebhosting na ASP.Net je zapotřebí IIS rozšíření Windows Serveru na webový server, jenž není studentům na školních serverech momentálně k dispozici k použití </w:t>
+      </w:r>
+      <w:r>
+        <w:br/>
+      </w:r>
+      <w:r>
+        <w:t xml:space="preserve">a realizaci těchto webů. Nejvhodnější volba je tedy služba od Microsoft Azure, kde lze zajistit </w:t>
       </w:r>
       <w:r>
         <w:t>„</w:t>
@@ -7914,7 +7916,7 @@
       <w:pPr>
         <w:pStyle w:val="Nadpis2"/>
       </w:pPr>
-      <w:bookmarkStart w:id="15" w:name="_Toc5824432"/>
+      <w:bookmarkStart w:id="15" w:name="_Toc5860201"/>
       <w:r>
         <w:t>C#</w:t>
       </w:r>
@@ -7938,7 +7940,7 @@
       <w:pPr>
         <w:pStyle w:val="Nadpis2"/>
       </w:pPr>
-      <w:bookmarkStart w:id="16" w:name="_Toc5824433"/>
+      <w:bookmarkStart w:id="16" w:name="_Toc5860202"/>
       <w:r>
         <w:t>SQL</w:t>
       </w:r>
@@ -8092,7 +8094,7 @@
       <w:pPr>
         <w:pStyle w:val="Nadpis2"/>
       </w:pPr>
-      <w:bookmarkStart w:id="17" w:name="_Toc5824434"/>
+      <w:bookmarkStart w:id="17" w:name="_Toc5860203"/>
       <w:r>
         <w:t>UML</w:t>
       </w:r>
@@ -8147,7 +8149,7 @@
           <w:numId w:val="1"/>
         </w:numPr>
       </w:pPr>
-      <w:bookmarkStart w:id="18" w:name="_Toc5824435"/>
+      <w:bookmarkStart w:id="18" w:name="_Toc5860204"/>
       <w:r>
         <w:t>NuGet</w:t>
       </w:r>
@@ -8206,7 +8208,7 @@
           <w:numId w:val="1"/>
         </w:numPr>
       </w:pPr>
-      <w:bookmarkStart w:id="19" w:name="_Toc5824436"/>
+      <w:bookmarkStart w:id="19" w:name="_Toc5860205"/>
       <w:r>
         <w:t>Dapper</w:t>
       </w:r>
@@ -8335,7 +8337,7 @@
         <w:spacing w:after="240"/>
         <w:ind w:left="431" w:hanging="431"/>
       </w:pPr>
-      <w:bookmarkStart w:id="20" w:name="_Toc5824437"/>
+      <w:bookmarkStart w:id="20" w:name="_Toc5860206"/>
       <w:r>
         <w:lastRenderedPageBreak/>
         <w:t xml:space="preserve">Analýza </w:t>
@@ -8421,7 +8423,7 @@
           <w:numId w:val="1"/>
         </w:numPr>
       </w:pPr>
-      <w:bookmarkStart w:id="21" w:name="_Toc5824438"/>
+      <w:bookmarkStart w:id="21" w:name="_Toc5860207"/>
       <w:r>
         <w:t>Datový model aplikace</w:t>
       </w:r>
@@ -8526,7 +8528,7 @@
         <w:pStyle w:val="Titulek"/>
       </w:pPr>
       <w:bookmarkStart w:id="23" w:name="_Toc165070"/>
-      <w:bookmarkStart w:id="24" w:name="_Toc5824586"/>
+      <w:bookmarkStart w:id="24" w:name="_Toc5860250"/>
       <w:r>
         <w:t xml:space="preserve">Obrázek </w:t>
       </w:r>
@@ -8577,7 +8579,7 @@
         <w:pStyle w:val="Nadpis2"/>
       </w:pPr>
       <w:bookmarkStart w:id="25" w:name="_Toc165060"/>
-      <w:bookmarkStart w:id="26" w:name="_Toc5824439"/>
+      <w:bookmarkStart w:id="26" w:name="_Toc5860208"/>
       <w:r>
         <w:lastRenderedPageBreak/>
         <w:t>Datový slovník</w:t>
@@ -8628,7 +8630,7 @@
       <w:pPr>
         <w:pStyle w:val="Nadpis3"/>
       </w:pPr>
-      <w:bookmarkStart w:id="27" w:name="_Toc5824440"/>
+      <w:bookmarkStart w:id="27" w:name="_Toc5860209"/>
       <w:r>
         <w:rPr>
           <w:rStyle w:val="Nadpis4Char"/>
@@ -8667,7 +8669,7 @@
         <w:keepNext/>
       </w:pPr>
       <w:bookmarkStart w:id="28" w:name="_Toc165075"/>
-      <w:bookmarkStart w:id="29" w:name="_Toc5824597"/>
+      <w:bookmarkStart w:id="29" w:name="_Toc5860261"/>
       <w:r>
         <w:t xml:space="preserve">Tabulka </w:t>
       </w:r>
@@ -9055,7 +9057,7 @@
       <w:r>
         <w:br w:type="page"/>
       </w:r>
-      <w:bookmarkStart w:id="30" w:name="_Toc5824441"/>
+      <w:bookmarkStart w:id="30" w:name="_Toc5860210"/>
       <w:r>
         <w:lastRenderedPageBreak/>
         <w:t>P</w:t>
@@ -9094,7 +9096,7 @@
         <w:keepNext/>
       </w:pPr>
       <w:bookmarkStart w:id="31" w:name="_Toc165076"/>
-      <w:bookmarkStart w:id="32" w:name="_Toc5824598"/>
+      <w:bookmarkStart w:id="32" w:name="_Toc5860262"/>
       <w:r>
         <w:t xml:space="preserve">Tabulka </w:t>
       </w:r>
@@ -9724,7 +9726,7 @@
       <w:pPr>
         <w:pStyle w:val="Nadpis3"/>
       </w:pPr>
-      <w:bookmarkStart w:id="33" w:name="_Toc5824442"/>
+      <w:bookmarkStart w:id="33" w:name="_Toc5860211"/>
       <w:r>
         <w:t>Katedra</w:t>
       </w:r>
@@ -9753,7 +9755,7 @@
         <w:keepNext/>
       </w:pPr>
       <w:bookmarkStart w:id="34" w:name="_Toc165077"/>
-      <w:bookmarkStart w:id="35" w:name="_Toc5824599"/>
+      <w:bookmarkStart w:id="35" w:name="_Toc5860263"/>
       <w:r>
         <w:t xml:space="preserve">Tabulka </w:t>
       </w:r>
@@ -9904,7 +9906,7 @@
       <w:pPr>
         <w:pStyle w:val="Nadpis3"/>
       </w:pPr>
-      <w:bookmarkStart w:id="36" w:name="_Toc5824443"/>
+      <w:bookmarkStart w:id="36" w:name="_Toc5860212"/>
       <w:r>
         <w:t>Vyučující</w:t>
       </w:r>
@@ -9924,7 +9926,7 @@
         <w:keepNext/>
       </w:pPr>
       <w:bookmarkStart w:id="37" w:name="_Toc165078"/>
-      <w:bookmarkStart w:id="38" w:name="_Toc5824600"/>
+      <w:bookmarkStart w:id="38" w:name="_Toc5860264"/>
       <w:r>
         <w:lastRenderedPageBreak/>
         <w:t xml:space="preserve">Tabulka </w:t>
@@ -10154,7 +10156,7 @@
       <w:pPr>
         <w:pStyle w:val="Nadpis3"/>
       </w:pPr>
-      <w:bookmarkStart w:id="39" w:name="_Toc5824444"/>
+      <w:bookmarkStart w:id="39" w:name="_Toc5860213"/>
       <w:r>
         <w:t>Záznam</w:t>
       </w:r>
@@ -10192,7 +10194,7 @@
         <w:keepNext/>
       </w:pPr>
       <w:bookmarkStart w:id="40" w:name="_Toc165079"/>
-      <w:bookmarkStart w:id="41" w:name="_Toc5824601"/>
+      <w:bookmarkStart w:id="41" w:name="_Toc5860265"/>
       <w:r>
         <w:t xml:space="preserve">Tabulka </w:t>
       </w:r>
@@ -10343,7 +10345,7 @@
       <w:pPr>
         <w:pStyle w:val="Nadpis3"/>
       </w:pPr>
-      <w:bookmarkStart w:id="42" w:name="_Toc5824445"/>
+      <w:bookmarkStart w:id="42" w:name="_Toc5860214"/>
       <w:r>
         <w:t>Plán semestr</w:t>
       </w:r>
@@ -10363,7 +10365,7 @@
         <w:keepNext/>
       </w:pPr>
       <w:bookmarkStart w:id="43" w:name="_Toc165080"/>
-      <w:bookmarkStart w:id="44" w:name="_Toc5824602"/>
+      <w:bookmarkStart w:id="44" w:name="_Toc5860266"/>
       <w:r>
         <w:lastRenderedPageBreak/>
         <w:t xml:space="preserve">Tabulka </w:t>
@@ -10515,7 +10517,7 @@
       <w:pPr>
         <w:pStyle w:val="Nadpis3"/>
       </w:pPr>
-      <w:bookmarkStart w:id="45" w:name="_Toc5824446"/>
+      <w:bookmarkStart w:id="45" w:name="_Toc5860215"/>
       <w:r>
         <w:t>Výběr</w:t>
       </w:r>
@@ -10559,7 +10561,7 @@
         <w:keepNext/>
       </w:pPr>
       <w:bookmarkStart w:id="46" w:name="_Toc165081"/>
-      <w:bookmarkStart w:id="47" w:name="_Toc5824603"/>
+      <w:bookmarkStart w:id="47" w:name="_Toc5860267"/>
       <w:r>
         <w:t xml:space="preserve">Tabulka </w:t>
       </w:r>
@@ -10722,7 +10724,7 @@
           <w:numId w:val="1"/>
         </w:numPr>
       </w:pPr>
-      <w:bookmarkStart w:id="48" w:name="_Toc5824447"/>
+      <w:bookmarkStart w:id="48" w:name="_Toc5860216"/>
       <w:r>
         <w:lastRenderedPageBreak/>
         <w:t>Funkční model aplikace</w:t>
@@ -10732,6 +10734,41 @@
     <w:p>
       <w:pPr>
         <w:pStyle w:val="Zkladntext"/>
+      </w:pPr>
+      <w:r>
+        <w:t xml:space="preserve">Funkční model aplikace shrnuje sadu služeb, které by aplikace měla uživatelům poskytovat. Při analýze potřebných služeb bylo konstatováno, že budou existovat dvě kategorie uživatelů – běžný uživatel a správce. Tyto kategorie jsou v dokumentaci reprezentovány aktéry Uživatel a Správa. Uživatel v roli Uživatel využívá aplikaci </w:t>
+      </w:r>
+      <w:r>
+        <w:br/>
+      </w:r>
+      <w:r>
+        <w:t xml:space="preserve">po nainstalování a může vytvářet plány, upravovat délku studia, přidávat a odebírat předměty ze semestrů a volit obory. Uživatel v roli Správa je speciální typ uživatele, který může být zvolen v nastavení aplikace. Tato role umožní navíc uživateli přidávat a odebírat předměty, garanty, katedry a obory a různě je upravovat. K dispozici bude také hromadné načítání dat. </w:t>
+      </w:r>
+      <w:r>
+        <w:rPr>
+          <w:rStyle w:val="ZkladntextChar"/>
+        </w:rPr>
+        <w:t>Tento problém i s hlavičkou požadovaného souboru bude popsán v kapitole o vkládání dat do databáze. Celkový přehled služeb poskytovaných</w:t>
+      </w:r>
+      <w:r>
+        <w:t xml:space="preserve"> aplikací je uvede</w:t>
+      </w:r>
+      <w:r>
+        <w:t xml:space="preserve"> </w:t>
+      </w:r>
+      <w:r>
+        <w:t>na</w:t>
+      </w:r>
+      <w:r>
+        <w:t xml:space="preserve"> o</w:t>
+      </w:r>
+      <w:r>
+        <w:t>brázku Use Case model aplikace SPPSP (Obrázek 2). K dokumentaci je použit tzv. Use Case Model UML (model jednání).</w:t>
+      </w:r>
+    </w:p>
+    <w:p>
+      <w:pPr>
+        <w:pStyle w:val="Zkladntext"/>
         <w:keepNext/>
       </w:pPr>
       <w:r>
@@ -10739,18 +10776,10 @@
           <w:noProof/>
         </w:rPr>
         <w:drawing>
-          <wp:anchor distT="180340" distB="180340" distL="114300" distR="114300" simplePos="0" relativeHeight="251658240" behindDoc="0" locked="0" layoutInCell="1" allowOverlap="0" wp14:anchorId="4EC568B1" wp14:editId="1B650763">
-            <wp:simplePos x="0" y="0"/>
-            <wp:positionH relativeFrom="margin">
-              <wp:align>left</wp:align>
-            </wp:positionH>
-            <wp:positionV relativeFrom="paragraph">
-              <wp:posOffset>2898140</wp:posOffset>
-            </wp:positionV>
-            <wp:extent cx="5385600" cy="4964400"/>
-            <wp:effectExtent l="0" t="0" r="5715" b="8255"/>
-            <wp:wrapTopAndBottom/>
-            <wp:docPr id="7" name="Obrázek 7"/>
+          <wp:inline distT="0" distB="0" distL="0" distR="0" wp14:anchorId="65418667" wp14:editId="6FE5B654">
+            <wp:extent cx="5399405" cy="4485220"/>
+            <wp:effectExtent l="0" t="0" r="0" b="0"/>
+            <wp:docPr id="2" name="Obrázek 2"/>
             <wp:cNvGraphicFramePr>
               <a:graphicFrameLocks xmlns:a="http://schemas.openxmlformats.org/drawingml/2006/main" noChangeAspect="1"/>
             </wp:cNvGraphicFramePr>
@@ -10771,6 +10800,7 @@
                         </a:ext>
                       </a:extLst>
                     </a:blip>
+                    <a:srcRect/>
                     <a:stretch>
                       <a:fillRect/>
                     </a:stretch>
@@ -10778,7 +10808,7 @@
                   <pic:spPr bwMode="auto">
                     <a:xfrm>
                       <a:off x="0" y="0"/>
-                      <a:ext cx="5385600" cy="4964400"/>
+                      <a:ext cx="5399405" cy="4485220"/>
                     </a:xfrm>
                     <a:prstGeom prst="rect">
                       <a:avLst/>
@@ -10791,26 +10821,8 @@
                 </pic:pic>
               </a:graphicData>
             </a:graphic>
-            <wp14:sizeRelH relativeFrom="margin">
-              <wp14:pctWidth>0</wp14:pctWidth>
-            </wp14:sizeRelH>
-            <wp14:sizeRelV relativeFrom="margin">
-              <wp14:pctHeight>0</wp14:pctHeight>
-            </wp14:sizeRelV>
-          </wp:anchor>
+          </wp:inline>
         </w:drawing>
-      </w:r>
-      <w:r>
-        <w:t xml:space="preserve">Funkční model aplikace shrnuje sadu služeb, které by aplikace měla uživatelům poskytovat. Při analýze potřebných služeb bylo konstatováno, že budou existovat dvě kategorie uživatelů – běžný uživatel a správce. Tyto kategorie jsou v dokumentaci reprezentovány aktéry Uživatel a Správa. Uživatel v roli Uživatel využívá aplikaci </w:t>
-      </w:r>
-      <w:r>
-        <w:br/>
-      </w:r>
-      <w:r>
-        <w:t>po nainstalování a může vytvářet plány, upravovat délku studia, přidávat a odebírat předměty ze semestrů a volit obory. Uživatel v roli Správa je speciální typ uživatele, který může být zvolen v nastavení aplikace. Tato role umožní navíc uživateli přidávat a odebírat předměty, garanty, katedry a obory a různě je upravovat. K dispozici bude také hromadné načítání dat. Tento problém i s hlavičkou požadovaného souboru bude popsán v kapitole o vkládání dat do databáze. Celkový přehled služeb poskytovaných aplikací je uveden na</w:t>
-      </w:r>
-      <w:r>
-        <w:t xml:space="preserve"> </w:t>
       </w:r>
     </w:p>
     <w:p>
@@ -10818,7 +10830,7 @@
         <w:pStyle w:val="Titulek"/>
         <w:jc w:val="both"/>
       </w:pPr>
-      <w:bookmarkStart w:id="49" w:name="_Toc5824587"/>
+      <w:bookmarkStart w:id="49" w:name="_Toc5860251"/>
       <w:r>
         <w:t xml:space="preserve">Obrázek </w:t>
       </w:r>
@@ -10831,35 +10843,17 @@
         </w:r>
       </w:fldSimple>
       <w:r>
-        <w:t xml:space="preserve"> - Use Case model aplikace SPPSP</w:t>
-      </w:r>
-      <w:r>
-        <w:t xml:space="preserve"> (vlastní)</w:t>
+        <w:t xml:space="preserve"> - Use Case model aplikace SPPSP (vlastní)</w:t>
       </w:r>
       <w:bookmarkEnd w:id="49"/>
     </w:p>
     <w:p>
       <w:pPr>
-        <w:pStyle w:val="Zkladntext"/>
-        <w:keepNext/>
-      </w:pPr>
+        <w:pStyle w:val="Nadpis3"/>
+      </w:pPr>
+      <w:bookmarkStart w:id="50" w:name="_Toc5860217"/>
       <w:r>
         <w:lastRenderedPageBreak/>
-        <w:t>o</w:t>
-      </w:r>
-      <w:r>
-        <w:t xml:space="preserve">brázku Use Case </w:t>
-      </w:r>
-      <w:r>
-        <w:t>model aplikace SPPSP (Obrázek 2). K dokumentaci je použit tzv. Use Case Model UML (model jednání).</w:t>
-      </w:r>
-    </w:p>
-    <w:p>
-      <w:pPr>
-        <w:pStyle w:val="Nadpis3"/>
-      </w:pPr>
-      <w:bookmarkStart w:id="50" w:name="_Toc5824448"/>
-      <w:r>
         <w:t xml:space="preserve">Případy užití </w:t>
       </w:r>
       <w:r>
@@ -11087,7 +11081,6 @@
         </w:numPr>
       </w:pPr>
       <w:r>
-        <w:lastRenderedPageBreak/>
         <w:t xml:space="preserve">Zobrazit </w:t>
       </w:r>
       <w:r>
@@ -11127,6 +11120,7 @@
         </w:numPr>
       </w:pPr>
       <w:r>
+        <w:lastRenderedPageBreak/>
         <w:t xml:space="preserve">Zobrazit </w:t>
       </w:r>
       <w:r>
@@ -11247,7 +11241,7 @@
       <w:pPr>
         <w:pStyle w:val="Nadpis3"/>
       </w:pPr>
-      <w:bookmarkStart w:id="51" w:name="_Toc5824449"/>
+      <w:bookmarkStart w:id="51" w:name="_Toc5860218"/>
       <w:r>
         <w:t xml:space="preserve">Případy užití pro aktéra v roli </w:t>
       </w:r>
@@ -11284,7 +11278,7 @@
         <w:pStyle w:val="Nadpis2"/>
       </w:pPr>
       <w:bookmarkStart w:id="52" w:name="_Toc165064"/>
-      <w:bookmarkStart w:id="53" w:name="_Toc5824450"/>
+      <w:bookmarkStart w:id="53" w:name="_Toc5860219"/>
       <w:r>
         <w:t>Scénář</w:t>
       </w:r>
@@ -11329,7 +11323,7 @@
       <w:pPr>
         <w:pStyle w:val="Nadpis3"/>
       </w:pPr>
-      <w:bookmarkStart w:id="54" w:name="_Toc5824451"/>
+      <w:bookmarkStart w:id="54" w:name="_Toc5860220"/>
       <w:r>
         <w:lastRenderedPageBreak/>
         <w:t>Správa garantů správcem:</w:t>
@@ -11345,7 +11339,7 @@
         <w:t xml:space="preserve">                  </w:t>
       </w:r>
       <w:bookmarkStart w:id="55" w:name="_Toc165082"/>
-      <w:bookmarkStart w:id="56" w:name="_Toc5824604"/>
+      <w:bookmarkStart w:id="56" w:name="_Toc5860268"/>
       <w:r>
         <w:t xml:space="preserve">Tabulka </w:t>
       </w:r>
@@ -11775,7 +11769,7 @@
       <w:pPr>
         <w:pStyle w:val="Nadpis3"/>
       </w:pPr>
-      <w:bookmarkStart w:id="57" w:name="_Toc5824452"/>
+      <w:bookmarkStart w:id="57" w:name="_Toc5860221"/>
       <w:r>
         <w:lastRenderedPageBreak/>
         <w:t>Model správy garanta</w:t>
@@ -11848,7 +11842,7 @@
         <w:jc w:val="both"/>
       </w:pPr>
       <w:bookmarkStart w:id="58" w:name="_Toc165072"/>
-      <w:bookmarkStart w:id="59" w:name="_Toc5824588"/>
+      <w:bookmarkStart w:id="59" w:name="_Toc5860252"/>
       <w:r>
         <w:t xml:space="preserve">Obrázek </w:t>
       </w:r>
@@ -11913,7 +11907,7 @@
       <w:pPr>
         <w:pStyle w:val="Nadpis3"/>
       </w:pPr>
-      <w:bookmarkStart w:id="60" w:name="_Toc5824453"/>
+      <w:bookmarkStart w:id="60" w:name="_Toc5860222"/>
       <w:r>
         <w:lastRenderedPageBreak/>
         <w:t>Model správy oborů</w:t>
@@ -11980,7 +11974,7 @@
         <w:jc w:val="both"/>
       </w:pPr>
       <w:bookmarkStart w:id="61" w:name="_Toc165073"/>
-      <w:bookmarkStart w:id="62" w:name="_Toc5824589"/>
+      <w:bookmarkStart w:id="62" w:name="_Toc5860253"/>
       <w:r>
         <w:t xml:space="preserve">Obrázek </w:t>
       </w:r>
@@ -12038,7 +12032,7 @@
       <w:pPr>
         <w:pStyle w:val="Nadpis3"/>
       </w:pPr>
-      <w:bookmarkStart w:id="63" w:name="_Toc5824454"/>
+      <w:bookmarkStart w:id="63" w:name="_Toc5860223"/>
       <w:r>
         <w:lastRenderedPageBreak/>
         <w:t>Model správy předmětů</w:t>
@@ -12105,7 +12099,7 @@
         <w:jc w:val="both"/>
       </w:pPr>
       <w:bookmarkStart w:id="64" w:name="_Toc165074"/>
-      <w:bookmarkStart w:id="65" w:name="_Toc5824590"/>
+      <w:bookmarkStart w:id="65" w:name="_Toc5860254"/>
       <w:r>
         <w:t xml:space="preserve">Obrázek </w:t>
       </w:r>
@@ -12185,7 +12179,7 @@
         </w:numPr>
       </w:pPr>
       <w:bookmarkStart w:id="66" w:name="_Toc165065"/>
-      <w:bookmarkStart w:id="67" w:name="_Toc5824455"/>
+      <w:bookmarkStart w:id="67" w:name="_Toc5860224"/>
       <w:r>
         <w:lastRenderedPageBreak/>
         <w:t>Popis implementace</w:t>
@@ -12223,7 +12217,7 @@
       <w:pPr>
         <w:pStyle w:val="Nadpis2"/>
       </w:pPr>
-      <w:bookmarkStart w:id="68" w:name="_Toc5824456"/>
+      <w:bookmarkStart w:id="68" w:name="_Toc5860225"/>
       <w:r>
         <w:t>Tvorba</w:t>
       </w:r>
@@ -12328,7 +12322,7 @@
         <w:pStyle w:val="Titulek"/>
         <w:jc w:val="both"/>
       </w:pPr>
-      <w:bookmarkStart w:id="69" w:name="_Toc5824591"/>
+      <w:bookmarkStart w:id="69" w:name="_Toc5860255"/>
       <w:r>
         <w:t xml:space="preserve">Obrázek </w:t>
       </w:r>
@@ -12542,7 +12536,7 @@
           <w:noProof/>
         </w:rPr>
       </w:pPr>
-      <w:bookmarkStart w:id="70" w:name="_Toc5824592"/>
+      <w:bookmarkStart w:id="70" w:name="_Toc5860256"/>
       <w:r>
         <w:t xml:space="preserve">Obrázek </w:t>
       </w:r>
@@ -12631,7 +12625,13 @@
         <w:t>Postup</w:t>
       </w:r>
       <w:r>
-        <w:t xml:space="preserve">: Funkce zjistí původní počet semestrů zaznamenaný v databázi a pote provede úpravu záznamu podle zadaných dat z přepravky. Jestliže je počet nových semestrů menší, než původní počet tak se pomocí cyklu odstraňují položky z databáze až do </w:t>
+        <w:t>: Funkce zjistí původní počet semestrů zaznamenaný v databázi a pot</w:t>
+      </w:r>
+      <w:r>
+        <w:t>é</w:t>
+      </w:r>
+      <w:r>
+        <w:t xml:space="preserve"> provede úpravu záznamu podle zadaných dat z přepravky. Jestliže je počet nových semestrů menší, než původní počet tak se pomocí cyklu odstraňují položky z databáze až do </w:t>
       </w:r>
       <w:r>
         <w:t>doby,</w:t>
@@ -12700,7 +12700,7 @@
         <w:pStyle w:val="Titulek"/>
         <w:jc w:val="both"/>
       </w:pPr>
-      <w:bookmarkStart w:id="71" w:name="_Toc5824593"/>
+      <w:bookmarkStart w:id="71" w:name="_Toc5860257"/>
       <w:r>
         <w:t xml:space="preserve">Obrázek </w:t>
       </w:r>
@@ -12770,7 +12770,7 @@
       <w:r>
         <w:t xml:space="preserve"> </w:t>
       </w:r>
-      <w:bookmarkStart w:id="72" w:name="_Toc5824457"/>
+      <w:bookmarkStart w:id="72" w:name="_Toc5860226"/>
       <w:r>
         <w:t xml:space="preserve">Přidávání </w:t>
       </w:r>
@@ -12958,7 +12958,7 @@
         <w:pStyle w:val="Titulek"/>
         <w:jc w:val="both"/>
       </w:pPr>
-      <w:bookmarkStart w:id="73" w:name="_Toc5824594"/>
+      <w:bookmarkStart w:id="73" w:name="_Toc5860258"/>
       <w:r>
         <w:t xml:space="preserve">Obrázek </w:t>
       </w:r>
@@ -13031,7 +13031,7 @@
       <w:pPr>
         <w:pStyle w:val="Nadpis2"/>
       </w:pPr>
-      <w:bookmarkStart w:id="74" w:name="_Toc5824458"/>
+      <w:bookmarkStart w:id="74" w:name="_Toc5860227"/>
       <w:r>
         <w:lastRenderedPageBreak/>
         <w:t>Výpočet kreditů</w:t>
@@ -13127,7 +13127,7 @@
       <w:pPr>
         <w:pStyle w:val="Nadpis2"/>
       </w:pPr>
-      <w:bookmarkStart w:id="75" w:name="_Toc5824459"/>
+      <w:bookmarkStart w:id="75" w:name="_Toc5860228"/>
       <w:r>
         <w:t>Třída na práci s rozbalovacími seznamy a seznamy</w:t>
       </w:r>
@@ -13215,7 +13215,7 @@
         <w:pStyle w:val="Titulek"/>
         <w:jc w:val="both"/>
       </w:pPr>
-      <w:bookmarkStart w:id="76" w:name="_Toc5824595"/>
+      <w:bookmarkStart w:id="76" w:name="_Toc5860259"/>
       <w:r>
         <w:t xml:space="preserve">Obrázek </w:t>
       </w:r>
@@ -13349,7 +13349,7 @@
         <w:pStyle w:val="Titulek"/>
         <w:jc w:val="both"/>
       </w:pPr>
-      <w:bookmarkStart w:id="77" w:name="_Toc5824596"/>
+      <w:bookmarkStart w:id="77" w:name="_Toc5860260"/>
       <w:r>
         <w:t xml:space="preserve">Obrázek </w:t>
       </w:r>
@@ -13376,7 +13376,7 @@
       <w:pPr>
         <w:pStyle w:val="Nadpis2"/>
       </w:pPr>
-      <w:bookmarkStart w:id="78" w:name="_Toc5824460"/>
+      <w:bookmarkStart w:id="78" w:name="_Toc5860229"/>
       <w:r>
         <w:t>Vyhledávání</w:t>
       </w:r>
@@ -13430,7 +13430,7 @@
         </w:numPr>
       </w:pPr>
       <w:bookmarkStart w:id="79" w:name="_Toc165067"/>
-      <w:bookmarkStart w:id="80" w:name="_Toc5824461"/>
+      <w:bookmarkStart w:id="80" w:name="_Toc5860230"/>
       <w:r>
         <w:t>Hromadné plnění dat do databáze</w:t>
       </w:r>
@@ -13729,11 +13729,33 @@
       </w:r>
     </w:p>
     <w:p>
-      <w:pPr>
-        <w:pStyle w:val="Zkladntext"/>
-      </w:pPr>
-      <w:r>
+      <w:r>
+        <w:br w:type="page"/>
+      </w:r>
+    </w:p>
+    <w:p>
+      <w:pPr>
+        <w:pStyle w:val="Zkladntext"/>
+        <w:rPr>
+          <w:b/>
+        </w:rPr>
+      </w:pPr>
+      <w:r>
+        <w:rPr>
+          <w:b/>
+        </w:rPr>
+        <w:lastRenderedPageBreak/>
         <w:t>Výsledkem je řádek v tabulkách:</w:t>
+      </w:r>
+    </w:p>
+    <w:p>
+      <w:pPr>
+        <w:pStyle w:val="Zkladntext"/>
+        <w:spacing w:after="0"/>
+        <w:ind w:right="284"/>
+      </w:pPr>
+      <w:r>
+        <w:t>Katedra, kde:</w:t>
       </w:r>
     </w:p>
     <w:p>
@@ -13743,8 +13765,16 @@
         <w:ind w:left="708" w:right="284"/>
       </w:pPr>
       <w:r>
-        <w:lastRenderedPageBreak/>
-        <w:t>Katedra, kde:</w:t>
+        <w:t>název</w:t>
+      </w:r>
+      <w:r>
+        <w:t xml:space="preserve">: </w:t>
+      </w:r>
+      <w:r>
+        <w:rPr>
+          <w:i/>
+        </w:rPr>
+        <w:t>Katedra technických studií</w:t>
       </w:r>
     </w:p>
     <w:p>
@@ -13754,13 +13784,26 @@
         <w:ind w:left="708" w:right="284"/>
       </w:pPr>
       <w:r>
-        <w:t xml:space="preserve">Katedra: </w:t>
+        <w:t>z</w:t>
+      </w:r>
+      <w:r>
+        <w:t>kratka:</w:t>
       </w:r>
       <w:r>
         <w:rPr>
           <w:i/>
         </w:rPr>
-        <w:t>Katedra technických studií</w:t>
+        <w:t xml:space="preserve"> KTS</w:t>
+      </w:r>
+    </w:p>
+    <w:p>
+      <w:pPr>
+        <w:pStyle w:val="Zkladntext"/>
+        <w:spacing w:after="0"/>
+        <w:ind w:right="284"/>
+      </w:pPr>
+      <w:r>
+        <w:t>Obor, kde:</w:t>
       </w:r>
     </w:p>
     <w:p>
@@ -13770,13 +13813,26 @@
         <w:ind w:left="708" w:right="284"/>
       </w:pPr>
       <w:r>
-        <w:t>Zkratka:</w:t>
+        <w:t>r</w:t>
+      </w:r>
+      <w:r>
+        <w:t xml:space="preserve">ok obor: </w:t>
       </w:r>
       <w:r>
         <w:rPr>
           <w:i/>
         </w:rPr>
-        <w:t xml:space="preserve"> KTS</w:t>
+        <w:t>P-13/14</w:t>
+      </w:r>
+    </w:p>
+    <w:p>
+      <w:pPr>
+        <w:pStyle w:val="Zkladntext"/>
+        <w:spacing w:after="0"/>
+        <w:ind w:right="284"/>
+      </w:pPr>
+      <w:r>
+        <w:t>Garant, kde:</w:t>
       </w:r>
     </w:p>
     <w:p>
@@ -13786,7 +13842,19 @@
         <w:ind w:left="708" w:right="284"/>
       </w:pPr>
       <w:r>
-        <w:t>Obor, kde:</w:t>
+        <w:t>j</w:t>
+      </w:r>
+      <w:r>
+        <w:t xml:space="preserve">méno: </w:t>
+      </w:r>
+      <w:r>
+        <w:rPr>
+          <w:i/>
+        </w:rPr>
+        <w:t>PaedDr. František Smrčka, Ph.D.</w:t>
+      </w:r>
+      <w:r>
+        <w:t xml:space="preserve"> </w:t>
       </w:r>
     </w:p>
     <w:p>
@@ -13794,15 +13862,51 @@
         <w:pStyle w:val="Zkladntext"/>
         <w:spacing w:after="0"/>
         <w:ind w:left="708" w:right="284"/>
-      </w:pPr>
-      <w:r>
-        <w:t xml:space="preserve">Rok obor: </w:t>
-      </w:r>
-      <w:r>
         <w:rPr>
           <w:i/>
         </w:rPr>
-        <w:t>P-13/14</w:t>
+      </w:pPr>
+      <w:r>
+        <w:t>e</w:t>
+      </w:r>
+      <w:r>
+        <w:t xml:space="preserve">mail: </w:t>
+      </w:r>
+      <w:r>
+        <w:rPr>
+          <w:i/>
+        </w:rPr>
+        <w:t>smrcka@vspj.cz</w:t>
+      </w:r>
+    </w:p>
+    <w:p>
+      <w:pPr>
+        <w:pStyle w:val="Zkladntext"/>
+        <w:spacing w:after="0"/>
+        <w:ind w:right="284"/>
+      </w:pPr>
+      <w:r>
+        <w:tab/>
+        <w:t xml:space="preserve">katedra: </w:t>
+      </w:r>
+      <w:r>
+        <w:t xml:space="preserve">identifikační číslo pro </w:t>
+      </w:r>
+      <w:r>
+        <w:rPr>
+          <w:i/>
+        </w:rPr>
+        <w:t>Katedra technických studií</w:t>
+      </w:r>
+    </w:p>
+    <w:p>
+      <w:pPr>
+        <w:pStyle w:val="Zkladntext"/>
+        <w:spacing w:after="0"/>
+        <w:ind w:right="284"/>
+      </w:pPr>
+      <w:r>
+        <w:t>Předmět, kde:</w:t>
       </w:r>
     </w:p>
     <w:p>
@@ -13812,7 +13916,16 @@
         <w:ind w:left="708" w:right="284"/>
       </w:pPr>
       <w:r>
-        <w:t>Garant, kde:</w:t>
+        <w:t>n</w:t>
+      </w:r>
+      <w:r>
+        <w:t xml:space="preserve">ázev: </w:t>
+      </w:r>
+      <w:r>
+        <w:rPr>
+          <w:i/>
+        </w:rPr>
+        <w:t>Semestrální projekt</w:t>
       </w:r>
     </w:p>
     <w:p>
@@ -13822,16 +13935,16 @@
         <w:ind w:left="708" w:right="284"/>
       </w:pPr>
       <w:r>
-        <w:t xml:space="preserve">Jméno: </w:t>
+        <w:t>z</w:t>
+      </w:r>
+      <w:r>
+        <w:t xml:space="preserve">kratka: </w:t>
       </w:r>
       <w:r>
         <w:rPr>
           <w:i/>
         </w:rPr>
-        <w:t>PaedDr. František Smrčka, Ph.D.</w:t>
-      </w:r>
-      <w:r>
-        <w:t xml:space="preserve"> </w:t>
+        <w:t>xSP</w:t>
       </w:r>
     </w:p>
     <w:p>
@@ -13844,13 +13957,16 @@
         </w:rPr>
       </w:pPr>
       <w:r>
-        <w:t xml:space="preserve">Email: </w:t>
+        <w:t>k</w:t>
+      </w:r>
+      <w:r>
+        <w:t xml:space="preserve">redity: </w:t>
       </w:r>
       <w:r>
         <w:rPr>
           <w:i/>
         </w:rPr>
-        <w:t>smrcka@vspj.cz</w:t>
+        <w:t>4</w:t>
       </w:r>
     </w:p>
     <w:p>
@@ -13860,7 +13976,16 @@
         <w:ind w:left="708" w:right="284"/>
       </w:pPr>
       <w:r>
-        <w:t>Předmět, kde:</w:t>
+        <w:t>o</w:t>
+      </w:r>
+      <w:r>
+        <w:t xml:space="preserve">rig ID: </w:t>
+      </w:r>
+      <w:r>
+        <w:rPr>
+          <w:i/>
+        </w:rPr>
+        <w:t>1610</w:t>
       </w:r>
     </w:p>
     <w:p>
@@ -13870,13 +13995,16 @@
         <w:ind w:left="708" w:right="284"/>
       </w:pPr>
       <w:r>
-        <w:t xml:space="preserve">Název: </w:t>
+        <w:t>z</w:t>
+      </w:r>
+      <w:r>
+        <w:t xml:space="preserve">akončení: </w:t>
       </w:r>
       <w:r>
         <w:rPr>
           <w:i/>
         </w:rPr>
-        <w:t>Semestrální projekt</w:t>
+        <w:t>ZA</w:t>
       </w:r>
     </w:p>
     <w:p>
@@ -13886,13 +14014,16 @@
         <w:ind w:left="708" w:right="284"/>
       </w:pPr>
       <w:r>
-        <w:t xml:space="preserve">Zkratka: </w:t>
+        <w:t>i</w:t>
+      </w:r>
+      <w:r>
+        <w:t xml:space="preserve">d obor: identifikační číslo pro obor </w:t>
       </w:r>
       <w:r>
         <w:rPr>
           <w:i/>
         </w:rPr>
-        <w:t>xSP</w:t>
+        <w:t>P-13/14</w:t>
       </w:r>
     </w:p>
     <w:p>
@@ -13900,18 +14031,15 @@
         <w:pStyle w:val="Zkladntext"/>
         <w:spacing w:after="0"/>
         <w:ind w:left="708" w:right="284"/>
+      </w:pPr>
+      <w:r>
+        <w:t xml:space="preserve">doporučeny Semestr: </w:t>
+      </w:r>
+      <w:r>
         <w:rPr>
           <w:i/>
         </w:rPr>
-      </w:pPr>
-      <w:r>
-        <w:t xml:space="preserve">Kredity: </w:t>
-      </w:r>
-      <w:r>
-        <w:rPr>
-          <w:i/>
-        </w:rPr>
-        <w:t>4</w:t>
+        <w:t>5</w:t>
       </w:r>
     </w:p>
     <w:p>
@@ -13921,13 +14049,13 @@
         <w:ind w:left="708" w:right="284"/>
       </w:pPr>
       <w:r>
-        <w:t xml:space="preserve">Orig ID: </w:t>
+        <w:t xml:space="preserve">zkratka povinnosti: </w:t>
       </w:r>
       <w:r>
         <w:rPr>
           <w:i/>
         </w:rPr>
-        <w:t>1610</w:t>
+        <w:t>P</w:t>
       </w:r>
     </w:p>
     <w:p>
@@ -13937,87 +14065,29 @@
         <w:ind w:left="708" w:right="284"/>
       </w:pPr>
       <w:r>
-        <w:t xml:space="preserve">Zakončení: </w:t>
+        <w:t>p</w:t>
+      </w:r>
+      <w:r>
+        <w:t xml:space="preserve">ovinnost: </w:t>
       </w:r>
       <w:r>
         <w:rPr>
           <w:i/>
         </w:rPr>
-        <w:t>ZA</w:t>
+        <w:t>Povinný předmět</w:t>
       </w:r>
     </w:p>
     <w:p>
       <w:pPr>
         <w:pStyle w:val="Zkladntext"/>
         <w:spacing w:after="0"/>
-        <w:ind w:left="708" w:right="284"/>
-      </w:pPr>
-      <w:r>
-        <w:t xml:space="preserve">Id obor: identifikační číslo pro obor </w:t>
-      </w:r>
-      <w:r>
-        <w:rPr>
-          <w:i/>
-        </w:rPr>
-        <w:t>P-13/14</w:t>
-      </w:r>
-    </w:p>
-    <w:p>
-      <w:pPr>
-        <w:pStyle w:val="Zkladntext"/>
-        <w:spacing w:after="0"/>
-        <w:ind w:left="708" w:right="284"/>
-      </w:pPr>
-      <w:r>
-        <w:t xml:space="preserve">doporučeny Semestr: </w:t>
-      </w:r>
-      <w:r>
-        <w:rPr>
-          <w:i/>
-        </w:rPr>
-        <w:t>5</w:t>
-      </w:r>
-    </w:p>
-    <w:p>
-      <w:pPr>
-        <w:pStyle w:val="Zkladntext"/>
-        <w:spacing w:after="0"/>
-        <w:ind w:left="708" w:right="284"/>
-      </w:pPr>
-      <w:r>
-        <w:t xml:space="preserve">zkratka povinnosti: </w:t>
-      </w:r>
-      <w:r>
-        <w:rPr>
-          <w:i/>
-        </w:rPr>
-        <w:t>P</w:t>
-      </w:r>
-    </w:p>
-    <w:p>
-      <w:pPr>
-        <w:pStyle w:val="Zkladntext"/>
-        <w:spacing w:after="0"/>
-        <w:ind w:left="708" w:right="284"/>
-      </w:pPr>
-      <w:r>
-        <w:t xml:space="preserve">Povinnost: </w:t>
-      </w:r>
-      <w:r>
-        <w:rPr>
-          <w:i/>
-        </w:rPr>
-        <w:t>Povinný předmět</w:t>
-      </w:r>
-    </w:p>
-    <w:p>
-      <w:pPr>
-        <w:pStyle w:val="Zkladntext"/>
-        <w:spacing w:after="0"/>
-        <w:ind w:left="708" w:right="284"/>
-      </w:pPr>
-      <w:r>
-        <w:t xml:space="preserve">Garant: identifikační číslo pro garanta </w:t>
+        <w:ind w:right="284" w:firstLine="708"/>
+      </w:pPr>
+      <w:r>
+        <w:t>g</w:t>
+      </w:r>
+      <w:r>
+        <w:t xml:space="preserve">arant: identifikační číslo pro garanta </w:t>
       </w:r>
       <w:r>
         <w:rPr>
@@ -14149,7 +14219,7 @@
         </w:numPr>
       </w:pPr>
       <w:bookmarkStart w:id="81" w:name="_Toc534978934"/>
-      <w:bookmarkStart w:id="82" w:name="_Toc5824462"/>
+      <w:bookmarkStart w:id="82" w:name="_Toc5860231"/>
       <w:r>
         <w:t>Načtení popisů k předmětům do databáze</w:t>
       </w:r>
@@ -14161,7 +14231,11 @@
         <w:pStyle w:val="Zkladntext"/>
       </w:pPr>
       <w:r>
-        <w:t>Pro načtení popisu k předmětu je potřeba využít dalšího souboru, jelikož zápisy jsou více řádkové a komplikuje to situaci načítání po řádcích. Z toho důvodu je načítání řešeno přes nahrání celého textového souboru do řetězce a poté rozděleno po oddělovacím znaménku‘</w:t>
+        <w:t xml:space="preserve">Pro načtení popisu k předmětu je potřeba využít dalšího souboru, jelikož zápisy jsou více řádkové a komplikuje to situaci načítání po řádcích. Z toho důvodu je načítání řešeno přes nahrání celého textového souboru do řetězce a poté rozděleno po oddělovacím </w:t>
+      </w:r>
+      <w:r>
+        <w:lastRenderedPageBreak/>
+        <w:t>znaménku‘</w:t>
       </w:r>
       <w:r>
         <w:rPr>
@@ -14170,11 +14244,7 @@
         <w:t>;’ a pot</w:t>
       </w:r>
       <w:r>
-        <w:t xml:space="preserve">é naplněno v cyklu podle počtu znaků.  Po zpracování se vloží text popis předmětu k patřičnému předmětu podle zbylých položek zpracované části souboru. Tento předmět je vyhledán podle dat zadaný při vytváření přepravky, kde se podle názvu </w:t>
-      </w:r>
-      <w:r>
-        <w:lastRenderedPageBreak/>
-        <w:t>a roku označení vyhledá identifikační číslo předmětu. Pro tuto problematiku je vytvořena funkce ProvedPopis v kódu aplikace.</w:t>
+        <w:t>é naplněno v cyklu podle počtu znaků.  Po zpracování se vloží text popis předmětu k patřičnému předmětu podle zbylých položek zpracované části souboru. Tento předmět je vyhledán podle dat zadaný při vytváření přepravky, kde se podle názvu a roku označení vyhledá identifikační číslo předmětu. Pro tuto problematiku je vytvořena funkce ProvedPopis v kódu aplikace.</w:t>
       </w:r>
     </w:p>
     <w:p>
@@ -14366,7 +14436,7 @@
       <w:pPr>
         <w:pStyle w:val="Nadpis2"/>
       </w:pPr>
-      <w:bookmarkStart w:id="83" w:name="_Toc5824463"/>
+      <w:bookmarkStart w:id="83" w:name="_Toc5860232"/>
       <w:r>
         <w:lastRenderedPageBreak/>
         <w:t>Návod</w:t>
@@ -14436,7 +14506,15 @@
         <w:t>t</w:t>
       </w:r>
       <w:r>
-        <w:t>rzení se otevře okno tvorby plánu, jenž vytvoří po vyplnění oboru, počtu semestrů a označení prázdný záznam plánu a vygeneruje všechny pod plány na semestry. Při potvrzení, zavření nebo nepotvrzení vytvoření se otevře hlavní okno aplikace. V tomto oknu je hlavní nabídka</w:t>
+        <w:t xml:space="preserve">rzení se otevře okno tvorby plánu, jenž vytvoří po vyplnění oboru, počtu semestrů a označení prázdný záznam plánu a vygeneruje všechny pod plány na semestry. Při potvrzení, zavření nebo nepotvrzení vytvoření se otevře hlavní okno aplikace. </w:t>
+      </w:r>
+    </w:p>
+    <w:p>
+      <w:pPr>
+        <w:pStyle w:val="Zkladntext"/>
+      </w:pPr>
+      <w:r>
+        <w:t>V tomto oknu je hlavní nabídka</w:t>
       </w:r>
       <w:r>
         <w:t xml:space="preserve"> </w:t>
@@ -14481,337 +14559,344 @@
         <w:t>V pravém dolním rohu se pak zobrazují celkové kredity</w:t>
       </w:r>
       <w:r>
+        <w:t xml:space="preserve"> </w:t>
+      </w:r>
+      <w:r>
+        <w:t>a</w:t>
+      </w:r>
+      <w:r>
+        <w:t xml:space="preserve"> </w:t>
+      </w:r>
+      <w:r>
+        <w:t>další kreditní požadavky určené vybraným oborem. Veškeré kreditní ukazatele mají nastaveny barevné zobrazení, kde zelená znamená dostatek kreditů, a naopak červená nedostatek.</w:t>
+      </w:r>
+      <w:r>
+        <w:t xml:space="preserve">  </w:t>
+      </w:r>
+    </w:p>
+    <w:p>
+      <w:pPr>
+        <w:pStyle w:val="Zkladntext"/>
+      </w:pPr>
+      <w:r>
+        <w:t>Po vybrání semestru a kliknutí na tlačítko Přidej se dostaneme do nového</w:t>
+      </w:r>
+      <w:r>
+        <w:t xml:space="preserve"> O</w:t>
+      </w:r>
+      <w:r>
+        <w:t>kna přidávání, kde na levé straně se ukazují informace o zvoleném předmětu a na pravé straně jsou dvě okna mezi nimiž jsou šipky určující kam se předmět má přesunout. V pravém okně jsou všechny dostupné předměty pro daný semestr a na levé straně pak ty, které chceme zvolit do našeho plánu. Pod tímto oknem je také počítadlo kreditů, které slouží převážně jako informativní údaj o hodnotě přidávaných předmětů. Po kliknutí na tlačítko OK se tyto předměty se přidají do daného semestru a zobrazí na hlavním okně v dané položce.</w:t>
+      </w:r>
+    </w:p>
+    <w:p>
+      <w:pPr>
+        <w:pStyle w:val="Zkladntext"/>
+      </w:pPr>
+      <w:r>
+        <w:t xml:space="preserve">Pakliže chceme přistoupit k módu správce nebo vyhledat nějaké informace o katedrách, oborech, garantech či předmětech, tak na hlavním okně v horním panelu vybereme možnost vyhledávání, která nás přesměruje na okno vyhledávání a úprav záznamů v aplikaci. Pro vyhledávání slouží výběr z položek </w:t>
+      </w:r>
+      <w:r>
+        <w:t xml:space="preserve">zobrazený pomocí zatrhávacích oken s názvy obor, katedra, garant, předmět. Po zvolení se v okně zobrazí rozbalovací okno </w:t>
+      </w:r>
+      <w:r>
+        <w:lastRenderedPageBreak/>
+        <w:t>s názvy dané kategorie se všemi záznamy. Tyto záznamy lze filtrovat pomocí pomocných rozbalovacích oken, jsou-li k dispozici anebo napsáním části názvu do okna. Po rozbalení tohoto okna se zobrazí jenom záznamy obsahující zadané znaky. V horní části tohoto okna je také tlačítko na povolení modu správa, kde po stisknutí vyskočí varovná zpráva o možnosti smazání kritických částí, jenž může dospět až ke zničení</w:t>
+      </w:r>
+      <w:r>
+        <w:t xml:space="preserve"> a smazání</w:t>
+      </w:r>
+      <w:r>
+        <w:t xml:space="preserve"> již vytvořených plánů. Po potvrzení se zobrazí tlačítka na tvorbu, úpravu a mazání</w:t>
+      </w:r>
+      <w:r>
+        <w:t xml:space="preserve"> u okna</w:t>
+      </w:r>
+      <w:r>
+        <w:t xml:space="preserve"> vyhledaných položek</w:t>
+      </w:r>
+      <w:r>
+        <w:t>. Dále se objeví také</w:t>
+      </w:r>
+      <w:r>
+        <w:t xml:space="preserve"> v horní liště možnosti hromadného načtení dat</w:t>
+      </w:r>
+      <w:r>
+        <w:t xml:space="preserve"> pro načítání dat ve větším množství ze souboru</w:t>
+      </w:r>
+      <w:r>
+        <w:t>.  Pro tvorbu</w:t>
+      </w:r>
+      <w:r>
+        <w:t xml:space="preserve"> </w:t>
+      </w:r>
+      <w:r>
+        <w:t>a úpravu jednotlivých</w:t>
+      </w:r>
+      <w:r>
+        <w:t xml:space="preserve"> položek z</w:t>
+      </w:r>
+      <w:r>
+        <w:t xml:space="preserve"> kategorií se spustí vytvořená okna s políčky pro jednotlivé položky záznamu. Veškeré důležité položky je potřeba vyplnit, aby namísto chybné hlášky</w:t>
+      </w:r>
+      <w:r>
+        <w:t xml:space="preserve"> po potvrzení změn </w:t>
+      </w:r>
+      <w:r>
         <w:br/>
       </w:r>
       <w:r>
-        <w:t>a</w:t>
+        <w:t>či potvrzení vytvoření se tento prvek u</w:t>
+      </w:r>
+      <w:r>
+        <w:t>ložil</w:t>
+      </w:r>
+      <w:r>
+        <w:t xml:space="preserve"> do databáze</w:t>
+      </w:r>
+      <w:r>
+        <w:t xml:space="preserve">. </w:t>
+      </w:r>
+      <w:r>
+        <w:t>Všechna okna aplikace jsou vyobrazeny v příloze B, kde jsou i jejich krátké popisy.</w:t>
+      </w:r>
+    </w:p>
+    <w:p>
+      <w:pPr>
+        <w:pStyle w:val="Nadpis2"/>
+      </w:pPr>
+      <w:bookmarkStart w:id="84" w:name="_Toc5860233"/>
+      <w:r>
+        <w:t>Podmínky spuštění</w:t>
+      </w:r>
+      <w:bookmarkEnd w:id="84"/>
+    </w:p>
+    <w:p>
+      <w:pPr>
+        <w:pStyle w:val="Zkladntext"/>
+      </w:pPr>
+      <w:r>
+        <w:t xml:space="preserve">Pro správnou funkčnost aplikace je za potřebí podporu lokálních databází a technologii Microsoft .NET Framework 4.6.1 nebo nainstalované VS 2015 nebo novější, kde je nainstalované rozšíření pro aplikace .NET technologie a pro práci se SQL </w:t>
+      </w:r>
+      <w:r>
+        <w:t>databází</w:t>
+      </w:r>
+      <w:r>
+        <w:t>.</w:t>
+      </w:r>
+    </w:p>
+    <w:p>
+      <w:pPr>
+        <w:pStyle w:val="Nadpis2"/>
+      </w:pPr>
+      <w:bookmarkStart w:id="85" w:name="_Toc5860234"/>
+      <w:r>
+        <w:t>Testování</w:t>
+      </w:r>
+      <w:bookmarkEnd w:id="85"/>
+    </w:p>
+    <w:p>
+      <w:pPr>
+        <w:pStyle w:val="Zkladntext"/>
+      </w:pPr>
+      <w:r>
+        <w:t>Testování je jedna z nejdůležitějších částí při tvorbě programu. Test</w:t>
+      </w:r>
+      <w:r>
+        <w:t>ování</w:t>
+      </w:r>
+      <w:r>
+        <w:t xml:space="preserve"> probíhá v logickém pořadí od tvorby samotného plánu do vyhledávání až po CRUD operace.</w:t>
+      </w:r>
+    </w:p>
+    <w:p>
+      <w:pPr>
+        <w:pStyle w:val="Zkladntext"/>
+        <w:rPr>
+          <w:b/>
+        </w:rPr>
+      </w:pPr>
+      <w:r>
+        <w:rPr>
+          <w:b/>
+        </w:rPr>
+        <w:t>Testování tvorby záznamu</w:t>
+      </w:r>
+    </w:p>
+    <w:p>
+      <w:pPr>
+        <w:pStyle w:val="Zkladntext"/>
+      </w:pPr>
+      <w:r>
+        <w:t>Při pokusu o uložení záznamu bez názvu nebo oboru se rozbliká červený vykřičník s informací o nevyplnění. Při úpravě záznamu se při změně objeví tlačítko „</w:t>
+      </w:r>
+      <w:r>
+        <w:rPr>
+          <w:i/>
+        </w:rPr>
+        <w:t>?</w:t>
+      </w:r>
+      <w:r>
+        <w:t>“ informující o smazání dat z plánu. Změny počtu semestrů podle předpokladu správně přidávají či odstraňují okna seznamů na hlavním okně. Pomocí validace dat funkce nevstupují do chybových stavů.</w:t>
+      </w:r>
+    </w:p>
+    <w:p>
+      <w:pPr>
+        <w:pStyle w:val="Zkladntext"/>
+        <w:rPr>
+          <w:b/>
+        </w:rPr>
+      </w:pPr>
+      <w:r>
+        <w:rPr>
+          <w:b/>
+        </w:rPr>
+        <w:t>Testování přidávání předmětů do plánu</w:t>
+      </w:r>
+    </w:p>
+    <w:p>
+      <w:pPr>
+        <w:pStyle w:val="Zkladntext"/>
+      </w:pPr>
+      <w:r>
+        <w:t xml:space="preserve">Výběr semestru je omezen na počet podle vybraného záznamu plánu, tudíž lze přiřadit pouze od vygenerovaných seznamů. Při přidávání lze přidat libovolný počet předmětů. </w:t>
+      </w:r>
+      <w:r>
+        <w:lastRenderedPageBreak/>
+        <w:t>Po přidání a odebrání se správně aktualizují seznamy tak, že nelze zapsat tentýž předmět dvakrát v plánu s výjimkou sporů, které lze zapsat do různých semestrů i když byl zapsán, nikoliv však do stejného semestru, kde je již zapsán. Při nevybrání záznamu plánu,</w:t>
+      </w:r>
+      <w:r>
+        <w:br/>
+      </w:r>
+      <w:r>
+        <w:t>či smazání všech záznamů nejde přidat do ničeho i když se může stát, že okna seznamů plánu zůstanou na hlavním okně zobrazena. Při stisknutí na tlačítko Zavřít nebo křížek se okno uzavře beze změn v plánu.</w:t>
+      </w:r>
+    </w:p>
+    <w:p>
+      <w:pPr>
+        <w:pStyle w:val="Zkladntext"/>
+        <w:rPr>
+          <w:b/>
+        </w:rPr>
+      </w:pPr>
+      <w:r>
+        <w:rPr>
+          <w:b/>
+        </w:rPr>
+        <w:t>Testování přepočítávání a kontroly kreditů</w:t>
+      </w:r>
+    </w:p>
+    <w:p>
+      <w:pPr>
+        <w:pStyle w:val="Zkladntext"/>
+      </w:pPr>
+      <w:r>
+        <w:t xml:space="preserve">Kredity správně berou kreditní limity z oboru z vybraného záznamu plánu po přidání nebo dobrání předmětu se hned mění hodnoty kreditů v daných oknech a barevné změny se provádí také okamžitě a bez chyb. Při změně </w:t>
+      </w:r>
+      <w:r>
+        <w:t>údajů oboru v režimu správa se po zavření okna vyhledávání správně přepočtou změny, pakliže nějaké nastaly.</w:t>
+      </w:r>
+    </w:p>
+    <w:p>
+      <w:pPr>
+        <w:pStyle w:val="Zkladntext"/>
+        <w:keepNext/>
+        <w:rPr>
+          <w:b/>
+        </w:rPr>
+      </w:pPr>
+      <w:r>
+        <w:rPr>
+          <w:b/>
+        </w:rPr>
+        <w:t xml:space="preserve">Testování </w:t>
+      </w:r>
+      <w:r>
+        <w:rPr>
+          <w:b/>
+        </w:rPr>
+        <w:t>CRUD operací pro tabulky Katedra, Obor, Garant, Předmět</w:t>
+      </w:r>
+    </w:p>
+    <w:p>
+      <w:pPr>
+        <w:pStyle w:val="Zkladntext"/>
+        <w:keepNext/>
+      </w:pPr>
+      <w:r>
+        <w:t>Zobrazení detailů vybrané položky se zobrazuje správně a vyhledávání přes napsání části nebo celého názvu nebo jména vyhledává v</w:t>
       </w:r>
       <w:r>
         <w:t xml:space="preserve"> </w:t>
       </w:r>
       <w:r>
-        <w:t>další kreditní požadavky určené vybraným oborem. Veškeré kreditní ukazatele mají nastaveny barevné zobrazení, kde zelená znamená dostatek kreditů, a naopak červená nedostatek.</w:t>
-      </w:r>
-      <w:r>
-        <w:t xml:space="preserve">  </w:t>
-      </w:r>
-      <w:r>
-        <w:t>Po vybrání semestru a kliknutí na tlačítko Přidej se dostaneme do nového</w:t>
-      </w:r>
-      <w:r>
-        <w:t xml:space="preserve"> O</w:t>
-      </w:r>
-      <w:r>
-        <w:t xml:space="preserve">kna přidávání, kde na levé straně se ukazují informace o zvoleném předmětu a na pravé straně jsou dvě okna mezi nimiž jsou šipky určující kam se předmět má přesunout. V pravém okně jsou všechny dostupné předměty pro daný semestr a na levé straně pak ty, které chceme zvolit do našeho plánu. Pod tímto oknem je také počítadlo kreditů, které slouží převážně jako informativní údaj o hodnotě přidávaných předmětů. Po kliknutí na tlačítko OK se tyto předměty se přidají do daného semestru a zobrazí na hlavním okně v dané položce. Pakliže chceme přistoupit k módu správce nebo vyhledat nějaké informace o katedrách, oborech, garantech či předmětech, tak na hlavním okně v horním panelu vybereme možnost vyhledávání, která nás přesměruje na okno vyhledávání </w:t>
+        <w:t xml:space="preserve">pořádku. Přídavné vyhledávání jako například obor, semestr a povinnost u položek z tabulky Předmět správně aktualizuje možnosti v rozbalovacím okně </w:t>
+      </w:r>
+      <w:r>
+        <w:t xml:space="preserve">název.  </w:t>
+      </w:r>
+    </w:p>
+    <w:p>
+      <w:pPr>
+        <w:pStyle w:val="Zkladntext"/>
+      </w:pPr>
+      <w:r>
+        <w:t xml:space="preserve">Pro testování </w:t>
+      </w:r>
+      <w:r>
+        <w:t xml:space="preserve">mazání, tvorby a úpravy položek tabulek </w:t>
+      </w:r>
+      <w:r>
+        <w:t xml:space="preserve">je nutno přistoupit k režimu správa. </w:t>
+      </w:r>
+    </w:p>
+    <w:p>
+      <w:pPr>
+        <w:pStyle w:val="Zkladntext"/>
+      </w:pPr>
+      <w:r>
+        <w:t>Při pokusu o smazání prázdné</w:t>
+      </w:r>
+      <w:r>
+        <w:t xml:space="preserve"> vyhledané položky</w:t>
+      </w:r>
+      <w:r>
+        <w:t xml:space="preserve"> se neprovede</w:t>
+      </w:r>
+      <w:r>
+        <w:t xml:space="preserve"> žádná akce. P</w:t>
+      </w:r>
+      <w:r>
+        <w:t xml:space="preserve">ři smazání záznamu, který je duplikovaný jako jsou například předměty stejného názvu ale jiných </w:t>
+      </w:r>
+      <w:r>
+        <w:t>oborů se smaže pouze položka, jenž byla vybrána a ostatní zůstanou nedotčeny.</w:t>
+      </w:r>
+    </w:p>
+    <w:p>
+      <w:pPr>
+        <w:pStyle w:val="Zkladntext"/>
+      </w:pPr>
+      <w:r>
+        <w:t>Při tvorbě nové položky libovolné tabulky se správně otevře přidělené okno každé tabulce. Nový záznam nelze vložit do databáze, pakliže nejsou vyplněny všechny položky. Při položkách jako například email garanta se kontroluje správnost formátu tohoto emailu a upozornění správně zobrazí červený vykřičník u položky email s varováním o špatném formátu emailu.</w:t>
+      </w:r>
+    </w:p>
+    <w:p>
+      <w:pPr>
+        <w:pStyle w:val="Zkladntext"/>
+      </w:pPr>
+      <w:r>
+        <w:t xml:space="preserve">Úprava správně načítá všechny položky a po úpravě je i správně uloží do databáze </w:t>
       </w:r>
       <w:r>
         <w:br/>
       </w:r>
       <w:r>
-        <w:t xml:space="preserve">a úprav záznamů v aplikaci. Pro vyhledávání slouží výběr z položek </w:t>
-      </w:r>
-      <w:r>
-        <w:t xml:space="preserve">zobrazený pomocí zatrhávacích oken s názvy obor, katedra, garant, předmět. Po zvolení se v okně zobrazí rozbalovací okno s názvy dané kategorie se všemi záznamy. Tyto záznamy lze filtrovat pomocí pomocných rozbalovacích oken, jsou-li k dispozici anebo napsáním části názvu </w:t>
-      </w:r>
-      <w:r>
-        <w:lastRenderedPageBreak/>
-        <w:t xml:space="preserve">do okna. Po rozbalení tohoto okna se zobrazí jenom záznamy obsahující zadané znaky. V horní části tohoto okna je také tlačítko na povolení modu správa, kde po stisknutí vyskočí varovná zpráva o možnosti smazání kritických částí, jenž může dospět až </w:t>
+        <w:t xml:space="preserve">a vytvoří nový výpis k této položce ve vyhledávání. Validace údajů, jelikož se jedná </w:t>
       </w:r>
       <w:r>
         <w:br/>
       </w:r>
       <w:r>
-        <w:t>ke zničení</w:t>
-      </w:r>
-      <w:r>
-        <w:t xml:space="preserve"> a smazání</w:t>
-      </w:r>
-      <w:r>
-        <w:t xml:space="preserve"> již vytvořených plánů. Po potvrzení se zobrazí tlačítka na tvorbu, úpravu a mazání</w:t>
-      </w:r>
-      <w:r>
-        <w:t xml:space="preserve"> u okna</w:t>
-      </w:r>
-      <w:r>
-        <w:t xml:space="preserve"> vyhledaných položek</w:t>
-      </w:r>
-      <w:r>
-        <w:t>. Dále se objeví také</w:t>
-      </w:r>
-      <w:r>
-        <w:t xml:space="preserve"> v horní liště možnosti hromadného načtení dat</w:t>
-      </w:r>
-      <w:r>
-        <w:t xml:space="preserve"> pro načítání dat ve větším množství ze souboru</w:t>
-      </w:r>
-      <w:r>
-        <w:t xml:space="preserve">.  Pro tvorbu </w:t>
-      </w:r>
-      <w:r>
-        <w:br/>
-      </w:r>
-      <w:r>
-        <w:t>a úpravu jednotlivých</w:t>
-      </w:r>
-      <w:r>
-        <w:t xml:space="preserve"> položek z</w:t>
-      </w:r>
-      <w:r>
-        <w:t xml:space="preserve"> kategorií se spustí vytvořená okna s políčky pro jednotlivé položky záznamu. Veškeré důležité položky je potřeba vyplnit, aby namísto chybné hlášky</w:t>
-      </w:r>
-      <w:r>
-        <w:t xml:space="preserve"> po potvrzení změn či potvrzení vytvoření se tento prvek u</w:t>
-      </w:r>
-      <w:r>
-        <w:t>ložil</w:t>
-      </w:r>
-      <w:r>
-        <w:t xml:space="preserve"> do databáze</w:t>
-      </w:r>
-      <w:r>
-        <w:t xml:space="preserve">. </w:t>
-      </w:r>
-      <w:r>
-        <w:t>Všechna okna aplikace jsou vyobrazeny v příloze B, kde jsou i jejich krátké popisy.</w:t>
-      </w:r>
-    </w:p>
-    <w:p>
-      <w:pPr>
-        <w:pStyle w:val="Nadpis2"/>
-      </w:pPr>
-      <w:bookmarkStart w:id="84" w:name="_Toc5824464"/>
-      <w:r>
-        <w:t>Podmínky spuštění</w:t>
-      </w:r>
-      <w:bookmarkEnd w:id="84"/>
-    </w:p>
-    <w:p>
-      <w:pPr>
-        <w:pStyle w:val="Zkladntext"/>
-      </w:pPr>
-      <w:r>
-        <w:t xml:space="preserve">Pro správnou funkčnost aplikace je za potřebí podporu lokálních databází a technologii Microsoft .NET Framework 4.6.1 nebo nainstalované VS 2015 nebo novější, kde je nainstalované rozšíření pro aplikace .NET technologie a pro práci se SQL </w:t>
-      </w:r>
-      <w:r>
-        <w:t>databází</w:t>
-      </w:r>
-      <w:r>
-        <w:t>.</w:t>
-      </w:r>
-    </w:p>
-    <w:p>
-      <w:pPr>
-        <w:pStyle w:val="Nadpis2"/>
-      </w:pPr>
-      <w:bookmarkStart w:id="85" w:name="_Toc5824465"/>
-      <w:r>
-        <w:t>Testování</w:t>
-      </w:r>
-      <w:bookmarkEnd w:id="85"/>
-    </w:p>
-    <w:p>
-      <w:pPr>
-        <w:pStyle w:val="Zkladntext"/>
-      </w:pPr>
-      <w:r>
-        <w:t>Testování je jedna z nejdůležitějších částí při tvorbě programu. Test</w:t>
-      </w:r>
-      <w:r>
-        <w:t>ování</w:t>
-      </w:r>
-      <w:r>
-        <w:t xml:space="preserve"> probíhá v logickém pořadí od tvorby samotného plánu do vyhledávání až po CRUD operace.</w:t>
-      </w:r>
-    </w:p>
-    <w:p>
-      <w:pPr>
-        <w:pStyle w:val="Zkladntext"/>
-        <w:rPr>
-          <w:b/>
-        </w:rPr>
-      </w:pPr>
-      <w:r>
-        <w:rPr>
-          <w:b/>
-        </w:rPr>
-        <w:t>Testování tvorby záznamu</w:t>
-      </w:r>
-    </w:p>
-    <w:p>
-      <w:pPr>
-        <w:pStyle w:val="Zkladntext"/>
-      </w:pPr>
-      <w:r>
-        <w:t>Při pokusu o uložení záznamu bez názvu nebo oboru se rozbliká červený vykřičník s informací o nevyplnění. Při úpravě záznamu se při změně objeví tlačítko „</w:t>
-      </w:r>
-      <w:r>
-        <w:rPr>
-          <w:i/>
-        </w:rPr>
-        <w:t>?</w:t>
-      </w:r>
-      <w:r>
-        <w:t>“ informující o smazání dat z plánu. Změny počtu semestrů podle předpokladu správně přidávají či odstraňují okna seznamů na hlavním okně. Pomocí validace dat funkce nevstupují do chybových stavů.</w:t>
-      </w:r>
-    </w:p>
-    <w:p>
-      <w:pPr>
-        <w:pStyle w:val="Zkladntext"/>
-        <w:rPr>
-          <w:b/>
-        </w:rPr>
-      </w:pPr>
-      <w:r>
-        <w:rPr>
-          <w:b/>
-        </w:rPr>
-        <w:t>Testování přidávání předmětů do plánu</w:t>
-      </w:r>
-    </w:p>
-    <w:p>
-      <w:pPr>
-        <w:pStyle w:val="Zkladntext"/>
-      </w:pPr>
-      <w:r>
-        <w:t xml:space="preserve">Výběr semestru je omezen na počet podle vybraného záznamu plánu, tudíž lze přiřadit pouze od vygenerovaných seznamů. Při přidávání lze přidat libovolný počet předmětů. Po přidání a odebrání se správně aktualizují seznamy tak, že nelze zapsat tentýž předmět dvakrát v plánu s výjimkou sporů, které lze zapsat do různých semestrů i když byl zapsán, </w:t>
-      </w:r>
-      <w:r>
-        <w:lastRenderedPageBreak/>
-        <w:t>nikoliv však do stejného semestru, kde je již zapsán. Při nevybrání záznamu plánu,</w:t>
-      </w:r>
-      <w:r>
-        <w:br/>
-      </w:r>
-      <w:r>
-        <w:t>či smazání všech záznamů nejde přidat do ničeho i když se může stát, že okna seznamů plánu zůstanou na hlavním okně zobrazena. Při stisknutí na tlačítko Zavřít nebo křížek se okno uzavře beze změn v plánu.</w:t>
-      </w:r>
-    </w:p>
-    <w:p>
-      <w:pPr>
-        <w:pStyle w:val="Zkladntext"/>
-        <w:rPr>
-          <w:b/>
-        </w:rPr>
-      </w:pPr>
-      <w:r>
-        <w:rPr>
-          <w:b/>
-        </w:rPr>
-        <w:t>Testování přepočítávání a kontroly kreditů</w:t>
-      </w:r>
-    </w:p>
-    <w:p>
-      <w:pPr>
-        <w:pStyle w:val="Zkladntext"/>
-      </w:pPr>
-      <w:r>
-        <w:t xml:space="preserve">Kredity správně berou kreditní limity z oboru z vybraného záznamu plánu po přidání nebo dobrání předmětu se hned mění hodnoty kreditů v daných oknech a barevné změny se provádí také okamžitě a bez chyb. Při změně </w:t>
-      </w:r>
-      <w:r>
-        <w:t>údajů oboru v režimu správa se po zavření okna vyhledávání správně přepočtou změny, pakliže nějaké nastaly.</w:t>
-      </w:r>
-    </w:p>
-    <w:p>
-      <w:pPr>
-        <w:pStyle w:val="Zkladntext"/>
-        <w:keepNext/>
-        <w:rPr>
-          <w:b/>
-        </w:rPr>
-      </w:pPr>
-      <w:r>
-        <w:rPr>
-          <w:b/>
-        </w:rPr>
-        <w:t xml:space="preserve">Testování </w:t>
-      </w:r>
-      <w:r>
-        <w:rPr>
-          <w:b/>
-        </w:rPr>
-        <w:t>CRUD operací pro tabulky Katedra, Obor, Garant, Předmět</w:t>
-      </w:r>
-    </w:p>
-    <w:p>
-      <w:pPr>
-        <w:pStyle w:val="Zkladntext"/>
-        <w:keepNext/>
-      </w:pPr>
-      <w:r>
-        <w:t>Zobrazení detailů vybrané položky se zobrazuje správně a vyhledávání přes napsání části nebo celého názvu nebo jména vyhledává v</w:t>
-      </w:r>
-      <w:r>
-        <w:t xml:space="preserve"> </w:t>
-      </w:r>
-      <w:r>
-        <w:t xml:space="preserve">pořádku. Přídavné vyhledávání jako například obor, semestr a povinnost u položek z tabulky Předmět správně aktualizuje možnosti v rozbalovacím okně </w:t>
-      </w:r>
-      <w:r>
-        <w:t xml:space="preserve">název.  </w:t>
-      </w:r>
-    </w:p>
-    <w:p>
-      <w:pPr>
-        <w:pStyle w:val="Zkladntext"/>
-      </w:pPr>
-      <w:r>
-        <w:t xml:space="preserve">Pro testování </w:t>
-      </w:r>
-      <w:r>
-        <w:t xml:space="preserve">mazání, tvorby a úpravy položek tabulek </w:t>
-      </w:r>
-      <w:r>
-        <w:t xml:space="preserve">je nutno přistoupit k režimu správa. </w:t>
-      </w:r>
-    </w:p>
-    <w:p>
-      <w:pPr>
-        <w:pStyle w:val="Zkladntext"/>
-      </w:pPr>
-      <w:r>
-        <w:t>Při pokusu o smazání prázdné</w:t>
-      </w:r>
-      <w:r>
-        <w:t xml:space="preserve"> vyhledané položky</w:t>
-      </w:r>
-      <w:r>
-        <w:t xml:space="preserve"> se neprovede</w:t>
-      </w:r>
-      <w:r>
-        <w:t xml:space="preserve"> žádná akce. P</w:t>
-      </w:r>
-      <w:r>
-        <w:t xml:space="preserve">ři smazání záznamu, který je duplikovaný jako jsou například předměty stejného názvu ale jiných </w:t>
-      </w:r>
-      <w:r>
-        <w:t>oborů se smaže pouze položka, jenž byla vybrána a ostatní zůstanou nedotčeny.</w:t>
-      </w:r>
-    </w:p>
-    <w:p>
-      <w:pPr>
-        <w:pStyle w:val="Zkladntext"/>
-      </w:pPr>
-      <w:r>
-        <w:t>Při tvorbě nové položky libovolné tabulky se správně otevře přidělené okno každé tabulce. Nový záznam nelze vložit do databáze, pakliže nejsou vyplněny všechny položky. Při položkách jako například email garanta se kontroluje správnost formátu tohoto emailu a upozornění správně zobrazí červený vykřičník u položky email s varováním o špatném formátu emailu.</w:t>
-      </w:r>
-    </w:p>
-    <w:p>
-      <w:pPr>
-        <w:pStyle w:val="Zkladntext"/>
-      </w:pPr>
-      <w:r>
-        <w:t xml:space="preserve">Úprava správně načítá všechny položky a po úpravě je i správně uloží do databáze </w:t>
-      </w:r>
-      <w:r>
-        <w:br/>
-      </w:r>
-      <w:r>
-        <w:t xml:space="preserve">a vytvoří nový výpis k této položce ve vyhledávání. Validace údajů, jelikož se jedná </w:t>
-      </w:r>
-      <w:r>
-        <w:br/>
-      </w:r>
-      <w:r>
         <w:t>o stejná formulářová okna jako při tvorbě, fungují stejně jak u předešlého testu.</w:t>
       </w:r>
     </w:p>
@@ -14819,20 +14904,6 @@
       <w:pPr>
         <w:pStyle w:val="Zkladntext"/>
       </w:pPr>
-    </w:p>
-    <w:p>
-      <w:pPr>
-        <w:pStyle w:val="Zkladntext"/>
-        <w:rPr>
-          <w:color w:val="000000" w:themeColor="text1"/>
-          <w:kern w:val="32"/>
-          <w:sz w:val="32"/>
-          <w:szCs w:val="32"/>
-        </w:rPr>
-      </w:pPr>
-      <w:r>
-        <w:br w:type="page"/>
-      </w:r>
     </w:p>
     <w:p>
       <w:pPr>
@@ -14843,7 +14914,7 @@
         </w:tabs>
         <w:ind w:left="426" w:hanging="426"/>
       </w:pPr>
-      <w:bookmarkStart w:id="86" w:name="_Toc5824466"/>
+      <w:bookmarkStart w:id="86" w:name="_Toc5860235"/>
       <w:r>
         <w:lastRenderedPageBreak/>
         <w:t>Diskuze</w:t>
@@ -14898,7 +14969,7 @@
         </w:numPr>
         <w:ind w:left="142"/>
       </w:pPr>
-      <w:bookmarkStart w:id="87" w:name="_Toc5824467"/>
+      <w:bookmarkStart w:id="87" w:name="_Toc5860236"/>
       <w:r>
         <w:lastRenderedPageBreak/>
         <w:t>Závěr</w:t>
@@ -15091,7 +15162,13 @@
         <w:t xml:space="preserve">při velkém zaplnění </w:t>
       </w:r>
       <w:r>
-        <w:t>relativně velký počet vertikálních i horizontálních posuvných lišt.</w:t>
+        <w:t xml:space="preserve">relativně velký počet vertikálních </w:t>
+      </w:r>
+      <w:r>
+        <w:br/>
+      </w:r>
+      <w:r>
+        <w:t>i horizontálních posuvných lišt.</w:t>
       </w:r>
       <w:r>
         <w:t xml:space="preserve"> V</w:t>
@@ -15222,7 +15299,7 @@
         <w:br w:type="page"/>
       </w:r>
     </w:p>
-    <w:bookmarkStart w:id="88" w:name="_Toc5824468" w:displacedByCustomXml="next"/>
+    <w:bookmarkStart w:id="88" w:name="_Toc5860237" w:displacedByCustomXml="next"/>
     <w:bookmarkStart w:id="89" w:name="_Hlk3298914" w:displacedByCustomXml="next"/>
     <w:sdt>
       <w:sdtPr>
@@ -15771,7 +15848,7 @@
         </w:numPr>
         <w:ind w:left="142"/>
       </w:pPr>
-      <w:bookmarkStart w:id="95" w:name="_Toc5824469"/>
+      <w:bookmarkStart w:id="95" w:name="_Toc5860238"/>
       <w:r>
         <w:lastRenderedPageBreak/>
         <w:t>Přílohy</w:t>
@@ -17191,7 +17268,6 @@
         <w:docPartUnique/>
       </w:docPartObj>
     </w:sdtPr>
-    <w:sdtEndPr/>
     <w:sdtContent>
       <w:p>
         <w:pPr>
@@ -17232,7 +17308,6 @@
         <w:docPartUnique/>
       </w:docPartObj>
     </w:sdtPr>
-    <w:sdtEndPr/>
     <w:sdtContent>
       <w:p>
         <w:pPr>
@@ -19289,7 +19364,6 @@
   <w:style w:type="character" w:default="1" w:styleId="Standardnpsmoodstavce">
     <w:name w:val="Default Paragraph Font"/>
     <w:uiPriority w:val="1"/>
-    <w:semiHidden/>
     <w:unhideWhenUsed/>
   </w:style>
   <w:style w:type="table" w:default="1" w:styleId="Normlntabulka">
@@ -20240,7 +20314,7 @@
     <w:charset w:val="EE"/>
     <w:family w:val="swiss"/>
     <w:pitch w:val="variable"/>
-    <w:sig w:usb0="A0002AEF" w:usb1="4000207B" w:usb2="00000000" w:usb3="00000000" w:csb0="000001FF" w:csb1="00000000"/>
+    <w:sig w:usb0="E0002AFF" w:usb1="C000247B" w:usb2="00000009" w:usb3="00000000" w:csb0="000001FF" w:csb1="00000000"/>
   </w:font>
 </w:fonts>
 </file>
@@ -20265,6 +20339,7 @@
     <w:rsid w:val="000B2B25"/>
     <w:rsid w:val="001B34F8"/>
     <w:rsid w:val="00207929"/>
+    <w:rsid w:val="00271630"/>
     <w:rsid w:val="003062D5"/>
     <w:rsid w:val="00370E85"/>
     <w:rsid w:val="00376DAB"/>
@@ -21278,7 +21353,7 @@
 </file>
 
 <file path=customXml/itemProps1.xml><?xml version="1.0" encoding="utf-8"?>
-<ds:datastoreItem xmlns:ds="http://schemas.openxmlformats.org/officeDocument/2006/customXml" ds:itemID="{C61315AB-8998-43F8-910F-16E486741288}">
+<ds:datastoreItem xmlns:ds="http://schemas.openxmlformats.org/officeDocument/2006/customXml" ds:itemID="{C0D839C4-19EC-4FDD-AD1E-67D67D4D7119}">
   <ds:schemaRefs>
     <ds:schemaRef ds:uri="http://schemas.openxmlformats.org/officeDocument/2006/bibliography"/>
   </ds:schemaRefs>

</xml_diff>